<commit_message>
Ajuste ortografia e conclusão
</commit_message>
<xml_diff>
--- a/4 - TCC final/TCC - Gustavo Araujo - DSA_v2.docx
+++ b/4 - TCC final/TCC - Gustavo Araujo - DSA_v2.docx
@@ -436,224 +436,230 @@
         <w:spacing w:after="40" w:line="360" w:lineRule="auto"/>
         <w:ind w:firstLine="567"/>
         <w:rPr>
-          <w:iCs/>
-        </w:rPr>
-      </w:pPr>
-      <w:r>
-        <w:rPr>
-          <w:iCs/>
-        </w:rPr>
-        <w:t xml:space="preserve">A gestão de risco de crédito é essencial para a estabilidade das instituições financeiras e para a economia como um todo. O trabalho propõe a criação de um algoritmo que </w:t>
-      </w:r>
-      <w:r>
-        <w:rPr>
-          <w:iCs/>
-        </w:rPr>
-        <w:t xml:space="preserve">permite </w:t>
-      </w:r>
-      <w:r>
-        <w:rPr>
-          <w:iCs/>
-        </w:rPr>
-        <w:t>identifica</w:t>
-      </w:r>
-      <w:r>
-        <w:rPr>
-          <w:iCs/>
-        </w:rPr>
-        <w:t>r</w:t>
-      </w:r>
-      <w:r>
-        <w:rPr>
-          <w:iCs/>
-        </w:rPr>
-        <w:t xml:space="preserve"> estruturas de Grupos Econômicos (</w:t>
+          <w:bCs/>
+        </w:rPr>
+      </w:pPr>
+      <w:r>
+        <w:rPr>
+          <w:bCs/>
+        </w:rPr>
+        <w:t xml:space="preserve">A gestão de risco de crédito </w:t>
+      </w:r>
+      <w:r>
+        <w:rPr>
+          <w:bCs/>
+        </w:rPr>
+        <w:t xml:space="preserve">sempre </w:t>
+      </w:r>
+      <w:r>
+        <w:rPr>
+          <w:bCs/>
+        </w:rPr>
+        <w:t>foi</w:t>
+      </w:r>
+      <w:r>
+        <w:rPr>
+          <w:bCs/>
+        </w:rPr>
+        <w:t xml:space="preserve"> essencial para a estabilidade das instituições financeiras e para a economia como um todo. O trabalho </w:t>
+      </w:r>
+      <w:r>
+        <w:rPr>
+          <w:bCs/>
+        </w:rPr>
+        <w:t>propôs</w:t>
+      </w:r>
+      <w:r>
+        <w:rPr>
+          <w:bCs/>
+        </w:rPr>
+        <w:t xml:space="preserve"> a criação de um algoritmo que </w:t>
+      </w:r>
+      <w:r>
+        <w:rPr>
+          <w:bCs/>
+        </w:rPr>
+        <w:t>permitiu</w:t>
+      </w:r>
+      <w:r>
+        <w:rPr>
+          <w:bCs/>
+        </w:rPr>
+        <w:t xml:space="preserve"> identificar estruturas de Grupos Econômicos (</w:t>
       </w:r>
       <w:proofErr w:type="spellStart"/>
       <w:r>
         <w:rPr>
-          <w:iCs/>
+          <w:bCs/>
         </w:rPr>
         <w:t>GEs</w:t>
       </w:r>
       <w:proofErr w:type="spellEnd"/>
       <w:r>
         <w:rPr>
-          <w:iCs/>
-        </w:rPr>
-        <w:t xml:space="preserve">) a partir de </w:t>
-      </w:r>
-      <w:r>
-        <w:rPr>
-          <w:iCs/>
-        </w:rPr>
-        <w:t>vínculo</w:t>
-      </w:r>
-      <w:r>
-        <w:rPr>
-          <w:iCs/>
-        </w:rPr>
-        <w:t xml:space="preserve"> societári</w:t>
-      </w:r>
-      <w:r>
-        <w:rPr>
-          <w:iCs/>
-        </w:rPr>
-        <w:t xml:space="preserve">o, com o objetivo de </w:t>
-      </w:r>
-      <w:r>
-        <w:rPr>
-          <w:iCs/>
-        </w:rPr>
-        <w:t xml:space="preserve">melhorar </w:t>
-      </w:r>
-      <w:r>
-        <w:rPr>
-          <w:iCs/>
-        </w:rPr>
-        <w:t xml:space="preserve">e ampliar </w:t>
-      </w:r>
-      <w:r>
-        <w:rPr>
-          <w:iCs/>
-        </w:rPr>
-        <w:t>a análise de risco de crédito</w:t>
-      </w:r>
-      <w:r>
-        <w:rPr>
-          <w:iCs/>
-        </w:rPr>
-        <w:t xml:space="preserve"> nas instituições financeiras [</w:t>
+          <w:bCs/>
+        </w:rPr>
+        <w:t xml:space="preserve">) a partir de vínculo societário, com o objetivo de </w:t>
+      </w:r>
+      <w:r>
+        <w:rPr>
+          <w:bCs/>
+        </w:rPr>
+        <w:t>melhorar</w:t>
+      </w:r>
+      <w:r>
+        <w:rPr>
+          <w:bCs/>
+        </w:rPr>
+        <w:t xml:space="preserve"> e </w:t>
+      </w:r>
+      <w:r>
+        <w:rPr>
+          <w:bCs/>
+        </w:rPr>
+        <w:t>ampliar</w:t>
+      </w:r>
+      <w:r>
+        <w:rPr>
+          <w:bCs/>
+        </w:rPr>
+        <w:t xml:space="preserve"> a análise de risco de crédito nas instituições financeiras [</w:t>
       </w:r>
       <w:proofErr w:type="spellStart"/>
       <w:r>
         <w:rPr>
-          <w:iCs/>
+          <w:bCs/>
         </w:rPr>
         <w:t>IFs</w:t>
       </w:r>
       <w:proofErr w:type="spellEnd"/>
       <w:r>
         <w:rPr>
-          <w:iCs/>
-        </w:rPr>
-        <w:t>], partindo de uma análise mais profunda dos envolvidos na gestão do crédito.</w:t>
-      </w:r>
-    </w:p>
-    <w:p>
-      <w:pPr>
-        <w:spacing w:after="40" w:line="360" w:lineRule="auto"/>
-        <w:ind w:firstLine="567"/>
-        <w:rPr>
-          <w:iCs/>
-        </w:rPr>
-      </w:pPr>
-      <w:r>
-        <w:rPr>
-          <w:iCs/>
-        </w:rPr>
-        <w:t xml:space="preserve">Utilizando </w:t>
-      </w:r>
-      <w:r>
-        <w:rPr>
-          <w:iCs/>
-        </w:rPr>
-        <w:t>conceitos d</w:t>
-      </w:r>
-      <w:r>
-        <w:rPr>
-          <w:iCs/>
-        </w:rPr>
-        <w:t xml:space="preserve">a teoria dos grafos, o algoritmo mapeia as relações entre empresas e sócios, </w:t>
-      </w:r>
-      <w:r>
-        <w:rPr>
-          <w:iCs/>
-        </w:rPr>
-        <w:t xml:space="preserve">e disponibiliza a </w:t>
-      </w:r>
-      <w:r>
-        <w:rPr>
-          <w:iCs/>
-        </w:rPr>
-        <w:t>visão das conexões que existem</w:t>
-      </w:r>
-      <w:r>
-        <w:rPr>
-          <w:iCs/>
-        </w:rPr>
-        <w:t xml:space="preserve"> entre as empresas e seus sócios</w:t>
-      </w:r>
-      <w:r>
-        <w:rPr>
-          <w:iCs/>
-        </w:rPr>
-        <w:t>.</w:t>
-      </w:r>
-    </w:p>
-    <w:p>
-      <w:pPr>
-        <w:spacing w:after="40" w:line="360" w:lineRule="auto"/>
-        <w:ind w:firstLine="567"/>
-        <w:rPr>
-          <w:bCs/>
-        </w:rPr>
-      </w:pPr>
-      <w:r>
-        <w:rPr>
-          <w:iCs/>
-        </w:rPr>
-        <w:t>Os resultados mostram que a abordagem permite uma avaliação mais precisa e abrangente do risco de crédito, facilitando a gestão de carteiras de crédito</w:t>
-      </w:r>
-      <w:r>
-        <w:rPr>
-          <w:iCs/>
-        </w:rPr>
-        <w:t xml:space="preserve"> de forma proativa e </w:t>
-      </w:r>
-      <w:r>
-        <w:rPr>
-          <w:iCs/>
-        </w:rPr>
-        <w:t xml:space="preserve">possibilitando aumentar a capacidade das </w:t>
-      </w:r>
-      <w:r>
-        <w:rPr>
-          <w:iCs/>
-        </w:rPr>
-        <w:t>[</w:t>
+          <w:bCs/>
+        </w:rPr>
+        <w:t xml:space="preserve">], partindo de uma análise mais profunda dos envolvidos na gestão do crédito. Utilizando conceitos da teoria dos grafos, o algoritmo </w:t>
+      </w:r>
+      <w:r>
+        <w:rPr>
+          <w:bCs/>
+        </w:rPr>
+        <w:t>mapeou</w:t>
+      </w:r>
+      <w:r>
+        <w:rPr>
+          <w:bCs/>
+        </w:rPr>
+        <w:t xml:space="preserve"> as relações entre empresas e sócios, e </w:t>
+      </w:r>
+      <w:r>
+        <w:rPr>
+          <w:bCs/>
+        </w:rPr>
+        <w:t>disponibilizou</w:t>
+      </w:r>
+      <w:r>
+        <w:rPr>
+          <w:bCs/>
+        </w:rPr>
+        <w:t xml:space="preserve"> a visão das conexões que existiam entre as empresas e seus sócios. Os resultados </w:t>
+      </w:r>
+      <w:r>
+        <w:rPr>
+          <w:bCs/>
+        </w:rPr>
+        <w:t>mostraram</w:t>
+      </w:r>
+      <w:r>
+        <w:rPr>
+          <w:bCs/>
+        </w:rPr>
+        <w:t xml:space="preserve"> que a abordagem </w:t>
+      </w:r>
+      <w:r>
+        <w:rPr>
+          <w:bCs/>
+        </w:rPr>
+        <w:t>permitiu</w:t>
+      </w:r>
+      <w:r>
+        <w:rPr>
+          <w:bCs/>
+        </w:rPr>
+        <w:t xml:space="preserve"> uma avaliação mais precisa do risco de crédito, </w:t>
+      </w:r>
+      <w:r>
+        <w:rPr>
+          <w:bCs/>
+        </w:rPr>
+        <w:t>facilitou</w:t>
+      </w:r>
+      <w:r>
+        <w:rPr>
+          <w:bCs/>
+        </w:rPr>
+        <w:t xml:space="preserve"> a gestão proativa das carteiras e </w:t>
+      </w:r>
+      <w:r>
+        <w:rPr>
+          <w:bCs/>
+        </w:rPr>
+        <w:t>aprimorou</w:t>
+      </w:r>
+      <w:r>
+        <w:rPr>
+          <w:bCs/>
+        </w:rPr>
+        <w:t xml:space="preserve"> a capacidade das </w:t>
       </w:r>
       <w:proofErr w:type="spellStart"/>
       <w:r>
         <w:rPr>
-          <w:iCs/>
+          <w:bCs/>
         </w:rPr>
         <w:t>IFs</w:t>
       </w:r>
       <w:proofErr w:type="spellEnd"/>
       <w:r>
         <w:rPr>
-          <w:iCs/>
-        </w:rPr>
-        <w:t>]</w:t>
-      </w:r>
-      <w:r>
-        <w:rPr>
-          <w:iCs/>
-        </w:rPr>
-        <w:t xml:space="preserve"> na tomada de decisões</w:t>
-      </w:r>
-      <w:r>
-        <w:rPr>
-          <w:iCs/>
-        </w:rPr>
-        <w:t xml:space="preserve"> ao disponibilizar e gerir o crédito. </w:t>
-      </w:r>
-      <w:r>
-        <w:rPr>
-          <w:iCs/>
+          <w:bCs/>
         </w:rPr>
         <w:t xml:space="preserve"> </w:t>
+      </w:r>
+      <w:r>
+        <w:rPr>
+          <w:bCs/>
+        </w:rPr>
+        <w:t>para</w:t>
+      </w:r>
+      <w:r>
+        <w:rPr>
+          <w:bCs/>
+        </w:rPr>
+        <w:t xml:space="preserve"> tomar </w:t>
+      </w:r>
+      <w:r>
+        <w:rPr>
+          <w:bCs/>
+        </w:rPr>
+        <w:t xml:space="preserve">melhores </w:t>
+      </w:r>
+      <w:r>
+        <w:rPr>
+          <w:bCs/>
+        </w:rPr>
+        <w:t xml:space="preserve">decisões </w:t>
+      </w:r>
+      <w:r>
+        <w:rPr>
+          <w:bCs/>
+        </w:rPr>
+        <w:t xml:space="preserve">ao conceder </w:t>
+      </w:r>
+      <w:r>
+        <w:rPr>
+          <w:bCs/>
+        </w:rPr>
+        <w:t>crédito.</w:t>
       </w:r>
     </w:p>
     <w:p>
@@ -732,9 +738,6 @@
       <w:pPr>
         <w:spacing w:after="40" w:line="360" w:lineRule="auto"/>
         <w:ind w:firstLine="567"/>
-        <w:rPr>
-          <w:iCs/>
-        </w:rPr>
       </w:pPr>
       <w:commentRangeStart w:id="15"/>
       <w:commentRangeStart w:id="16"/>
@@ -779,6 +782,12 @@
       <w:commentRangeEnd w:id="15"/>
       <w:r>
         <w:rPr>
+          <w:iCs/>
+        </w:rPr>
+        <w:t xml:space="preserve"> </w:t>
+      </w:r>
+      <w:r>
+        <w:rPr>
           <w:rStyle w:val="Refdecomentrio"/>
         </w:rPr>
         <w:commentReference w:id="15"/>
@@ -794,7 +803,7 @@
         <w:rPr>
           <w:iCs/>
         </w:rPr>
-        <w:t xml:space="preserve"> (IPEA, 2006)</w:t>
+        <w:t>(IPEA, 2006)</w:t>
       </w:r>
       <w:r>
         <w:rPr>
@@ -806,40 +815,46 @@
         <w:rPr>
           <w:iCs/>
         </w:rPr>
-        <w:t xml:space="preserve">Os eventos complexos que resultaram em impactos significativos nas economias e sociedades, tais como, recessões e crises financeiras, imprimiram desafios que forçaram a necessidade de controlar e desenvolver estratégias para garantir uma menor exposição ao risco de crédito, </w:t>
+        <w:t xml:space="preserve">Os eventos complexos que resultaram em impactos significativos nas economias e sociedades, tais como, recessões e crises financeiras, imprimiram desafios </w:t>
+      </w:r>
+      <w:r>
+        <w:rPr>
+          <w:iCs/>
+        </w:rPr>
+        <w:t>impulsionaram o desenvolvimento de estratégias para reduzir a exposição ao risco de crédito, maximizar os lucros e manter a sustentabilidade no mercado</w:t>
+      </w:r>
+      <w:r>
+        <w:rPr>
+          <w:iCs/>
+        </w:rPr>
+        <w:t xml:space="preserve"> </w:t>
+      </w:r>
+      <w:r>
+        <w:rPr>
+          <w:iCs/>
+        </w:rPr>
+        <w:t>(</w:t>
+      </w:r>
+      <w:proofErr w:type="spellStart"/>
+      <w:r>
+        <w:t>J</w:t>
+      </w:r>
+      <w:r>
+        <w:t>assé</w:t>
+      </w:r>
+      <w:proofErr w:type="spellEnd"/>
+      <w:r>
+        <w:t>, 2020)</w:t>
       </w:r>
       <w:commentRangeStart w:id="17"/>
+      <w:commentRangeEnd w:id="17"/>
+      <w:r>
+        <w:rPr>
+          <w:rStyle w:val="Refdecomentrio"/>
+        </w:rPr>
+        <w:commentReference w:id="17"/>
+      </w:r>
       <w:commentRangeStart w:id="18"/>
-      <w:r>
-        <w:rPr>
-          <w:iCs/>
-        </w:rPr>
-        <w:t>maximização dos lucros e manter a sustentabilidade no mercado</w:t>
-      </w:r>
-      <w:r>
-        <w:rPr>
-          <w:iCs/>
-        </w:rPr>
-        <w:t xml:space="preserve"> (</w:t>
-      </w:r>
-      <w:proofErr w:type="spellStart"/>
-      <w:r>
-        <w:t>J</w:t>
-      </w:r>
-      <w:r>
-        <w:t>assé</w:t>
-      </w:r>
-      <w:proofErr w:type="spellEnd"/>
-      <w:r>
-        <w:t>, 2020)</w:t>
-      </w:r>
-      <w:commentRangeEnd w:id="17"/>
-      <w:r>
-        <w:rPr>
-          <w:rStyle w:val="Refdecomentrio"/>
-        </w:rPr>
-        <w:commentReference w:id="17"/>
-      </w:r>
       <w:commentRangeEnd w:id="18"/>
       <w:r>
         <w:rPr>
@@ -863,44 +878,7 @@
         <w:rPr>
           <w:iCs/>
         </w:rPr>
-        <w:t xml:space="preserve">Uma das principais atividades bancárias é a concessão de crédito, a qual possibilita a expansão natural do mercado através da troca de recursos financeiros entre provedor e tomador. O fato da exposição </w:t>
-      </w:r>
-      <w:r>
-        <w:rPr>
-          <w:iCs/>
-        </w:rPr>
-        <w:t>a</w:t>
-      </w:r>
-      <w:r>
-        <w:rPr>
-          <w:iCs/>
-        </w:rPr>
-        <w:t xml:space="preserve"> inadimplência, ou seja, do descumprimento do acordo de retorno dos recursos financeiros emprestados ao tomador pelo provedor, exige ao provedor conhecer melhor o tomador, antes de assumir o risco da transferência do recurso financeiro. Dessa forma, a necessidade de controlar e garantir o menor risco de conceção de crédito é fundamental e essencial para garantir a saúde do ambiente financeiro atual e futuro.</w:t>
-      </w:r>
-      <w:r>
-        <w:rPr>
-          <w:iCs/>
-        </w:rPr>
-        <w:t xml:space="preserve"> (</w:t>
-      </w:r>
-      <w:r>
-        <w:t xml:space="preserve">Van </w:t>
-      </w:r>
-      <w:proofErr w:type="spellStart"/>
-      <w:r>
-        <w:t>Gestel</w:t>
-      </w:r>
-      <w:proofErr w:type="spellEnd"/>
-      <w:r>
-        <w:t xml:space="preserve"> e </w:t>
-      </w:r>
-      <w:proofErr w:type="spellStart"/>
-      <w:r>
-        <w:t>Baesens</w:t>
-      </w:r>
-      <w:proofErr w:type="spellEnd"/>
-      <w:r>
-        <w:t>, 2008)</w:t>
+        <w:t>Esses desafios impulsionaram o desenvolvimento de estratégias para reduzir a exposição ao risco de crédito, maximizar os lucros e manter a sustentabilidade no mercado.</w:t>
       </w:r>
     </w:p>
     <w:p>
@@ -911,11 +889,87 @@
           <w:iCs/>
         </w:rPr>
       </w:pPr>
+    </w:p>
+    <w:p>
+      <w:pPr>
+        <w:spacing w:after="40" w:line="360" w:lineRule="auto"/>
+        <w:ind w:firstLine="567"/>
+        <w:rPr>
+          <w:iCs/>
+        </w:rPr>
+      </w:pPr>
+      <w:r>
+        <w:rPr>
+          <w:iCs/>
+        </w:rPr>
+        <w:t xml:space="preserve">Uma das principais atividades bancárias é a concessão de crédito, a qual possibilita a expansão natural do mercado através da troca de recursos financeiros entre provedor e tomador. O fato da exposição </w:t>
+      </w:r>
+      <w:r>
+        <w:rPr>
+          <w:iCs/>
+        </w:rPr>
+        <w:t>a</w:t>
+      </w:r>
+      <w:r>
+        <w:rPr>
+          <w:iCs/>
+        </w:rPr>
+        <w:t xml:space="preserve"> inadimplência, ou seja, do descumprimento do acordo de retorno dos recursos financeiros emprestados ao tomador pelo provedor, exige ao provedor conhecer melhor o tomador, antes de assumir o risco da transferência do recurso financeiro. Dessa forma, a necessidade de controlar e garantir o menor risco de </w:t>
+      </w:r>
+      <w:r>
+        <w:rPr>
+          <w:iCs/>
+        </w:rPr>
+        <w:t xml:space="preserve">concessão </w:t>
+      </w:r>
+      <w:r>
+        <w:rPr>
+          <w:iCs/>
+        </w:rPr>
+        <w:t xml:space="preserve">de crédito é </w:t>
+      </w:r>
       <w:r>
         <w:rPr>
           <w:iCs/>
         </w:rPr>
         <w:lastRenderedPageBreak/>
+        <w:t>fundamental e essencial para garantir a saúde do ambiente financeiro atual e futuro.</w:t>
+      </w:r>
+      <w:r>
+        <w:rPr>
+          <w:iCs/>
+        </w:rPr>
+        <w:t xml:space="preserve"> (</w:t>
+      </w:r>
+      <w:proofErr w:type="spellStart"/>
+      <w:r>
+        <w:t>Gestel</w:t>
+      </w:r>
+      <w:proofErr w:type="spellEnd"/>
+      <w:r>
+        <w:t xml:space="preserve"> e </w:t>
+      </w:r>
+      <w:proofErr w:type="spellStart"/>
+      <w:r>
+        <w:t>Baesens</w:t>
+      </w:r>
+      <w:proofErr w:type="spellEnd"/>
+      <w:r>
+        <w:t>, 2008)</w:t>
+      </w:r>
+    </w:p>
+    <w:p>
+      <w:pPr>
+        <w:spacing w:after="40" w:line="360" w:lineRule="auto"/>
+        <w:ind w:firstLine="567"/>
+        <w:rPr>
+          <w:iCs/>
+        </w:rPr>
+      </w:pPr>
+      <w:r>
+        <w:rPr>
+          <w:iCs/>
+        </w:rPr>
         <w:t xml:space="preserve">A gestão de risco de crédito, ao longo do tempo, teve diferentes marcos que contribuíram para seu amadurecimento. Até o início do século XX, a análise e aprovação de crédito ainda era feita subjetivamente, dependendo somente do julgamento de analistas. Esse método, além de não utilizar critérios objetivos, era moroso e não considerava uma análise ampla, com todas as variáveis da exposição ao risco de crédito para as </w:t>
       </w:r>
       <w:proofErr w:type="spellStart"/>
@@ -1443,6 +1497,12 @@
         </w:rPr>
         <w:t>contrapartes envolvidas na concessão de crédito</w:t>
       </w:r>
+      <w:r>
+        <w:rPr>
+          <w:iCs/>
+        </w:rPr>
+        <w:t>.</w:t>
+      </w:r>
     </w:p>
     <w:p>
       <w:pPr>
@@ -1488,6 +1548,7 @@
         <w:rPr>
           <w:iCs/>
         </w:rPr>
+        <w:lastRenderedPageBreak/>
         <w:t xml:space="preserve">Nesta sessão do trabalho, é apresentado o processo de criação e organização da construção do algoritmo de agrupamento de </w:t>
       </w:r>
       <w:proofErr w:type="spellStart"/>
@@ -1521,7 +1582,6 @@
           <w:bCs/>
           <w:iCs/>
         </w:rPr>
-        <w:lastRenderedPageBreak/>
         <w:t>Metadados</w:t>
       </w:r>
     </w:p>
@@ -1564,7 +1624,7 @@
         <w:rPr>
           <w:iCs/>
         </w:rPr>
-        <w:t xml:space="preserve"> utilizados para a realização das análises do trabalho, são de propriedade pública disponibilizados pela Secretaria Especial da Receita Federal do Brasil [RFB], os quais podem ser acessados através do canal Dados Abertos </w:t>
+        <w:t xml:space="preserve"> utilizados para a realização das análises do trabalho são de propriedade pública disponibilizados pela Secretaria Especial da Receita Federal do Brasil [RFB], os quais podem ser acessados através do canal Dados Abertos </w:t>
       </w:r>
       <w:r>
         <w:t>(</w:t>
@@ -1594,7 +1654,43 @@
         <w:rPr>
           <w:iCs/>
         </w:rPr>
-        <w:t xml:space="preserve">Devido a quantidade de informação disponível, foi necessário a obtenção de uma ferramenta a qual pudesse disponibilizar as informações de forma massiva. Desta forma, foi utilizado as informações centralizadas pelo site </w:t>
+        <w:t xml:space="preserve">Devido a quantidade de informação disponível, foi necessário </w:t>
+      </w:r>
+      <w:r>
+        <w:rPr>
+          <w:iCs/>
+        </w:rPr>
+        <w:t>à</w:t>
+      </w:r>
+      <w:r>
+        <w:rPr>
+          <w:iCs/>
+        </w:rPr>
+        <w:t xml:space="preserve"> obtenção de uma ferramenta a qual pudesse disponibilizar as informações de forma massiva. Desta forma, fo</w:t>
+      </w:r>
+      <w:r>
+        <w:rPr>
+          <w:iCs/>
+        </w:rPr>
+        <w:t>ram</w:t>
+      </w:r>
+      <w:r>
+        <w:rPr>
+          <w:iCs/>
+        </w:rPr>
+        <w:t xml:space="preserve"> utilizad</w:t>
+      </w:r>
+      <w:r>
+        <w:rPr>
+          <w:iCs/>
+        </w:rPr>
+        <w:t>as</w:t>
+      </w:r>
+      <w:r>
+        <w:rPr>
+          <w:iCs/>
+        </w:rPr>
+        <w:t xml:space="preserve"> as informações centralizadas pelo site </w:t>
       </w:r>
       <w:r>
         <w:rPr>
@@ -1627,13 +1723,27 @@
           <w:rPr>
             <w:iCs/>
           </w:rPr>
-          <w:t>ase dos dados</w:t>
+          <w:t xml:space="preserve">ase dos </w:t>
         </w:r>
       </w:ins>
       <w:r>
         <w:rPr>
           <w:iCs/>
         </w:rPr>
+        <w:t>d</w:t>
+      </w:r>
+      <w:ins w:id="23" w:author="Gustavo Araújo" w:date="2024-09-15T13:23:00Z" w16du:dateUtc="2024-09-15T16:23:00Z">
+        <w:r>
+          <w:rPr>
+            <w:iCs/>
+          </w:rPr>
+          <w:t>ados</w:t>
+        </w:r>
+      </w:ins>
+      <w:r>
+        <w:rPr>
+          <w:iCs/>
+        </w:rPr>
         <w:t xml:space="preserve">, </w:t>
       </w:r>
       <w:r>
@@ -1684,9 +1794,21 @@
         <w:rPr>
           <w:iCs/>
         </w:rPr>
-        <w:t>. Essa ferramenta, disponibilizada, possibilita a análise de dados gerenciadas em larga escala (</w:t>
-      </w:r>
-      <w:del w:id="23" w:author="Gustavo Araújo" w:date="2024-09-15T13:24:00Z" w16du:dateUtc="2024-09-15T16:24:00Z">
+        <w:t>. Essa ferramenta, disponibilizada, possibilita a análise de dados gerenciad</w:t>
+      </w:r>
+      <w:r>
+        <w:rPr>
+          <w:iCs/>
+        </w:rPr>
+        <w:t>o</w:t>
+      </w:r>
+      <w:r>
+        <w:rPr>
+          <w:iCs/>
+        </w:rPr>
+        <w:t>s em larga escala (</w:t>
+      </w:r>
+      <w:del w:id="24" w:author="Gustavo Araújo" w:date="2024-09-15T13:24:00Z" w16du:dateUtc="2024-09-15T16:24:00Z">
         <w:r>
           <w:rPr>
             <w:iCs/>
@@ -1694,24 +1816,12 @@
           <w:delText xml:space="preserve">GOOGLE </w:delText>
         </w:r>
       </w:del>
-      <w:ins w:id="24" w:author="Gustavo Araújo" w:date="2024-09-15T13:24:00Z" w16du:dateUtc="2024-09-15T16:24:00Z">
+      <w:ins w:id="25" w:author="Gustavo Araújo" w:date="2024-09-15T13:24:00Z" w16du:dateUtc="2024-09-15T16:24:00Z">
         <w:r>
           <w:rPr>
             <w:iCs/>
           </w:rPr>
-          <w:t>G</w:t>
-        </w:r>
-        <w:r>
-          <w:rPr>
-            <w:iCs/>
-          </w:rPr>
-          <w:t>oogle</w:t>
-        </w:r>
-        <w:r>
-          <w:rPr>
-            <w:iCs/>
-          </w:rPr>
-          <w:t xml:space="preserve"> </w:t>
+          <w:t xml:space="preserve">Google </w:t>
         </w:r>
       </w:ins>
       <w:r>
@@ -1720,7 +1830,7 @@
         </w:rPr>
         <w:t>B</w:t>
       </w:r>
-      <w:del w:id="25" w:author="Gustavo Araújo" w:date="2024-09-15T13:24:00Z" w16du:dateUtc="2024-09-15T16:24:00Z">
+      <w:del w:id="26" w:author="Gustavo Araújo" w:date="2024-09-15T13:24:00Z" w16du:dateUtc="2024-09-15T16:24:00Z">
         <w:r>
           <w:rPr>
             <w:iCs/>
@@ -1728,7 +1838,7 @@
           <w:delText>I</w:delText>
         </w:r>
       </w:del>
-      <w:ins w:id="26" w:author="Gustavo Araújo" w:date="2024-09-15T13:24:00Z" w16du:dateUtc="2024-09-15T16:24:00Z">
+      <w:ins w:id="27" w:author="Gustavo Araújo" w:date="2024-09-15T13:24:00Z" w16du:dateUtc="2024-09-15T16:24:00Z">
         <w:r>
           <w:rPr>
             <w:iCs/>
@@ -1736,7 +1846,7 @@
           <w:t>igQuery</w:t>
         </w:r>
       </w:ins>
-      <w:del w:id="27" w:author="Gustavo Araújo" w:date="2024-09-15T13:24:00Z" w16du:dateUtc="2024-09-15T16:24:00Z">
+      <w:del w:id="28" w:author="Gustavo Araújo" w:date="2024-09-15T13:24:00Z" w16du:dateUtc="2024-09-15T16:24:00Z">
         <w:r>
           <w:rPr>
             <w:iCs/>
@@ -1786,7 +1896,31 @@
         <w:rPr>
           <w:iCs/>
         </w:rPr>
-        <w:t xml:space="preserve">, visto que foi necessário a análise de toda composição societário disponível. </w:t>
+        <w:t>, visto que foi necessári</w:t>
+      </w:r>
+      <w:r>
+        <w:rPr>
+          <w:iCs/>
+        </w:rPr>
+        <w:t>a</w:t>
+      </w:r>
+      <w:r>
+        <w:rPr>
+          <w:iCs/>
+        </w:rPr>
+        <w:t xml:space="preserve"> a análise de toda composição societári</w:t>
+      </w:r>
+      <w:r>
+        <w:rPr>
+          <w:iCs/>
+        </w:rPr>
+        <w:t>a</w:t>
+      </w:r>
+      <w:r>
+        <w:rPr>
+          <w:iCs/>
+        </w:rPr>
+        <w:t xml:space="preserve"> disponível. </w:t>
       </w:r>
     </w:p>
     <w:p>
@@ -1856,7 +1990,19 @@
         <w:rPr>
           <w:iCs/>
         </w:rPr>
-        <w:t>Para obtenção dos dados foi necessário criar uma estrutura de análise espelho das bases fornecidas pela RFB, a fim de estudar as estruturas e vínculos entre as bases e suas respectivas observações (</w:t>
+        <w:t>Para obtenção dos dados</w:t>
+      </w:r>
+      <w:r>
+        <w:rPr>
+          <w:iCs/>
+        </w:rPr>
+        <w:t>,</w:t>
+      </w:r>
+      <w:r>
+        <w:rPr>
+          <w:iCs/>
+        </w:rPr>
+        <w:t xml:space="preserve"> foi necessário criar uma estrutura de análise espelho das bases fornecidas pela RFB, a fim de estudar as estruturas e vínculos entre as bases e suas respectivas observações (</w:t>
       </w:r>
       <w:r>
         <w:t>Imagem 1 do Apêndice A</w:t>
@@ -1880,7 +2026,19 @@
         <w:rPr>
           <w:iCs/>
         </w:rPr>
-        <w:t xml:space="preserve">A obtenção dos dados em larga escala trouxe maior complexidade para realizar a gestão dos dados, pois com a existência de milhares de observações disponíveis a execução ficou prejudicada devido ao tratamento dos dados em hardware não escalonável. Sendo assim, para o projeto, se optou a utilização da ingestão de dados diretamente do </w:t>
+        <w:t xml:space="preserve">A obtenção dos dados em larga escala trouxe maior complexidade para realizar a gestão dos dados, pois com a existência de milhares de observações disponíveis a execução ficou prejudicada devido ao tratamento dos dados em hardware não escalonável. Sendo assim, para o projeto, se optou </w:t>
+      </w:r>
+      <w:r>
+        <w:rPr>
+          <w:iCs/>
+        </w:rPr>
+        <w:t>à</w:t>
+      </w:r>
+      <w:r>
+        <w:rPr>
+          <w:iCs/>
+        </w:rPr>
+        <w:t xml:space="preserve"> utilização da ingestão de dados diretamente do </w:t>
       </w:r>
       <w:proofErr w:type="spellStart"/>
       <w:r>
@@ -1894,29 +2052,41 @@
         <w:rPr>
           <w:iCs/>
         </w:rPr>
-        <w:t xml:space="preserve"> com a persistência de dados em uma base de dados local MySQL</w:t>
-      </w:r>
-      <w:commentRangeStart w:id="28"/>
+        <w:t xml:space="preserve"> com a persistência de dados em uma base de dados local</w:t>
+      </w:r>
+      <w:r>
+        <w:rPr>
+          <w:iCs/>
+        </w:rPr>
+        <w:t>,</w:t>
+      </w:r>
+      <w:r>
+        <w:rPr>
+          <w:iCs/>
+        </w:rPr>
+        <w:t xml:space="preserve"> MySQL</w:t>
+      </w:r>
       <w:commentRangeStart w:id="29"/>
+      <w:commentRangeStart w:id="30"/>
       <w:r>
         <w:rPr>
           <w:iCs/>
         </w:rPr>
         <w:t>.</w:t>
       </w:r>
-      <w:commentRangeEnd w:id="28"/>
+      <w:commentRangeEnd w:id="29"/>
       <w:r>
         <w:rPr>
           <w:rStyle w:val="Refdecomentrio"/>
         </w:rPr>
-        <w:commentReference w:id="28"/>
-      </w:r>
-      <w:commentRangeEnd w:id="29"/>
+        <w:commentReference w:id="29"/>
+      </w:r>
+      <w:commentRangeEnd w:id="30"/>
       <w:r>
         <w:rPr>
           <w:rStyle w:val="Refdecomentrio"/>
         </w:rPr>
-        <w:commentReference w:id="29"/>
+        <w:commentReference w:id="30"/>
       </w:r>
     </w:p>
     <w:p>
@@ -1931,7 +2101,62 @@
         <w:rPr>
           <w:iCs/>
         </w:rPr>
-        <w:t>Como mostrado na Figura 1, com a utilização dos dados mascarados para os sócios, foi necessário a criação de uma chave de referência entre as empresas e sócios, para que fosse possível criar um vínculo único entre as observações. Para a visão das empresas, foi concatenado o número básico do CNPJ com o nome da empresa, já para os sócios, seguiu-se a mesma lógica, concatenando o nome do sócio com um algoritmo de mascaramento e a base do CPF ou CNPJ mascarado. Essas chaves possibilitam alimentar os grafos e criar as referências e vínculos entre os integrantes do GE.</w:t>
+        <w:t>Como mostrado na Figura 1, com a utilização dos dados mascarados para os sócios, foi necessári</w:t>
+      </w:r>
+      <w:r>
+        <w:rPr>
+          <w:iCs/>
+        </w:rPr>
+        <w:t>a</w:t>
+      </w:r>
+      <w:r>
+        <w:rPr>
+          <w:iCs/>
+        </w:rPr>
+        <w:t xml:space="preserve"> a criação de uma chave de referência entre as empresas e sócios, para </w:t>
+      </w:r>
+      <w:r>
+        <w:rPr>
+          <w:iCs/>
+        </w:rPr>
+        <w:t>possibilitar a criação de</w:t>
+      </w:r>
+      <w:r>
+        <w:rPr>
+          <w:iCs/>
+        </w:rPr>
+        <w:t xml:space="preserve"> um vínculo único entre as observações. Para a visão das empresas, </w:t>
+      </w:r>
+      <w:r>
+        <w:rPr>
+          <w:iCs/>
+        </w:rPr>
+        <w:lastRenderedPageBreak/>
+        <w:t>foi concatenado o número básico do CNPJ com o nome da empresa</w:t>
+      </w:r>
+      <w:r>
+        <w:rPr>
+          <w:iCs/>
+        </w:rPr>
+        <w:t>.</w:t>
+      </w:r>
+      <w:r>
+        <w:rPr>
+          <w:iCs/>
+        </w:rPr>
+        <w:t xml:space="preserve"> </w:t>
+      </w:r>
+      <w:r>
+        <w:rPr>
+          <w:iCs/>
+        </w:rPr>
+        <w:t>J</w:t>
+      </w:r>
+      <w:r>
+        <w:rPr>
+          <w:iCs/>
+        </w:rPr>
+        <w:t>á para os sócios, seguiu-se a mesma lógica, concatenando o nome do sócio com um algoritmo de mascaramento e a base do CPF ou CNPJ mascarado. Essas chaves possibilitam alimentar os grafos e criar as referências e vínculos entre os integrantes do GE.</w:t>
       </w:r>
     </w:p>
     <w:p>
@@ -2073,7 +2298,31 @@
         <w:rPr>
           <w:iCs/>
         </w:rPr>
-        <w:t xml:space="preserve">A teoria dos grafos é uma área da matemática que se dedica ao estudo de diagramas, que são estruturas matemáticas utilizadas para representar relações entre </w:t>
+        <w:t xml:space="preserve">A teoria dos grafos é uma </w:t>
+      </w:r>
+      <w:r>
+        <w:rPr>
+          <w:iCs/>
+        </w:rPr>
+        <w:t xml:space="preserve">das </w:t>
+      </w:r>
+      <w:r>
+        <w:rPr>
+          <w:iCs/>
+        </w:rPr>
+        <w:t>área</w:t>
+      </w:r>
+      <w:r>
+        <w:rPr>
+          <w:iCs/>
+        </w:rPr>
+        <w:t>s</w:t>
+      </w:r>
+      <w:r>
+        <w:rPr>
+          <w:iCs/>
+        </w:rPr>
+        <w:t xml:space="preserve"> da matemática que se dedica ao estudo de diagramas, estruturas matemáticas utilizadas para representar relações entre </w:t>
       </w:r>
       <w:r>
         <w:rPr>
@@ -2175,16 +2424,133 @@
         <w:t>nós</w:t>
       </w:r>
       <w:r>
-        <w:t xml:space="preserve"> de acordo com o que é demonstrado na </w:t>
-      </w:r>
-      <w:r>
-        <w:t>Figura 2. Observa-se que o nó A se liga ao nó B e o B ao nó C, porém não existe nenhuma ligação ou vínculo do B para o A, do C para o B e nem do C para o A, ou seja, são vínculos unidirecionais</w:t>
+        <w:t xml:space="preserve">, </w:t>
+      </w:r>
+      <w:r>
+        <w:t xml:space="preserve">demonstrado na </w:t>
+      </w:r>
+      <w:r>
+        <w:t xml:space="preserve">Figura 2. Observa-se que o nó </w:t>
+      </w:r>
+      <w:r>
+        <w:t>‘</w:t>
+      </w:r>
+      <w:r>
+        <w:t>A</w:t>
+      </w:r>
+      <w:r>
+        <w:t>’</w:t>
+      </w:r>
+      <w:r>
+        <w:t xml:space="preserve"> se liga ao nó </w:t>
+      </w:r>
+      <w:r>
+        <w:t>‘</w:t>
+      </w:r>
+      <w:r>
+        <w:t>B</w:t>
+      </w:r>
+      <w:r>
+        <w:t>’</w:t>
+      </w:r>
+      <w:r>
+        <w:t xml:space="preserve"> e o </w:t>
+      </w:r>
+      <w:r>
+        <w:t>‘</w:t>
+      </w:r>
+      <w:r>
+        <w:t>B</w:t>
+      </w:r>
+      <w:r>
+        <w:t>’</w:t>
+      </w:r>
+      <w:r>
+        <w:t xml:space="preserve"> ao nó </w:t>
+      </w:r>
+      <w:r>
+        <w:t>‘</w:t>
+      </w:r>
+      <w:r>
+        <w:t>C</w:t>
+      </w:r>
+      <w:r>
+        <w:t>’</w:t>
+      </w:r>
+      <w:r>
+        <w:t xml:space="preserve">, porém não existe nenhuma ligação ou vínculo do </w:t>
+      </w:r>
+      <w:r>
+        <w:t>‘</w:t>
+      </w:r>
+      <w:r>
+        <w:t>B</w:t>
+      </w:r>
+      <w:r>
+        <w:t>’</w:t>
+      </w:r>
+      <w:r>
+        <w:t xml:space="preserve"> para o </w:t>
+      </w:r>
+      <w:r>
+        <w:t>‘</w:t>
+      </w:r>
+      <w:r>
+        <w:t>A</w:t>
+      </w:r>
+      <w:r>
+        <w:t>’</w:t>
+      </w:r>
+      <w:r>
+        <w:t xml:space="preserve">, do </w:t>
+      </w:r>
+      <w:r>
+        <w:t>‘</w:t>
+      </w:r>
+      <w:r>
+        <w:t>C</w:t>
+      </w:r>
+      <w:r>
+        <w:t>’</w:t>
+      </w:r>
+      <w:r>
+        <w:t xml:space="preserve"> para o </w:t>
+      </w:r>
+      <w:r>
+        <w:t>‘</w:t>
+      </w:r>
+      <w:r>
+        <w:t>B</w:t>
+      </w:r>
+      <w:r>
+        <w:t>’</w:t>
+      </w:r>
+      <w:r>
+        <w:t xml:space="preserve"> e nem do </w:t>
+      </w:r>
+      <w:r>
+        <w:t>‘C’ para o ‘A’,</w:t>
+      </w:r>
+      <w:r>
+        <w:t xml:space="preserve"> ou seja, são vínculos unidirecionais</w:t>
       </w:r>
       <w:r>
         <w:t xml:space="preserve">. </w:t>
       </w:r>
       <w:r>
-        <w:t>Rotas de entregas em aplicativos de entrega, pode ser considerado um exemplo da utilização desse tipo de abordagem</w:t>
+        <w:t>Rotas de entregas em aplicativos de entrega, pode</w:t>
+      </w:r>
+      <w:r>
+        <w:t>m</w:t>
+      </w:r>
+      <w:r>
+        <w:t xml:space="preserve"> ser considerad</w:t>
+      </w:r>
+      <w:r>
+        <w:t>as</w:t>
+      </w:r>
+      <w:r>
+        <w:t xml:space="preserve"> um exemplo da utilização desse tipo de abordagem</w:t>
       </w:r>
       <w:r>
         <w:t>.</w:t>
@@ -2247,6 +2613,7 @@
         <w:jc w:val="left"/>
       </w:pPr>
       <w:r>
+        <w:lastRenderedPageBreak/>
         <w:t>Figura 2. Grafo direcionado</w:t>
       </w:r>
     </w:p>
@@ -2277,7 +2644,13 @@
         <w:ind w:firstLine="567"/>
       </w:pPr>
       <w:r>
-        <w:t xml:space="preserve">Já em grafos não direcionados, as arestas não têm direção, indicando uma relação bidirecional ou mútua entre os vértices. Esse tipo de grafo é usado </w:t>
+        <w:t>Já em grafos não direcionados, as arestas não têm direção, indicando uma relação bidirecional ou mútua entre os vértices. Esse tipo de grafo é usado</w:t>
+      </w:r>
+      <w:r>
+        <w:t>,</w:t>
+      </w:r>
+      <w:r>
+        <w:t xml:space="preserve"> </w:t>
       </w:r>
       <w:r>
         <w:t xml:space="preserve">por exemplo, </w:t>
@@ -2289,7 +2662,6 @@
     <w:p>
       <w:pPr>
         <w:spacing w:after="40" w:line="360" w:lineRule="auto"/>
-        <w:jc w:val="center"/>
         <w:rPr>
           <w:iCs/>
         </w:rPr>
@@ -2430,7 +2802,19 @@
         <w:t>dos dados</w:t>
       </w:r>
       <w:r>
-        <w:t xml:space="preserve">, foi desenvolvido métodos para criação de </w:t>
+        <w:t xml:space="preserve">, </w:t>
+      </w:r>
+      <w:r>
+        <w:t>foram</w:t>
+      </w:r>
+      <w:r>
+        <w:t xml:space="preserve"> desenvolvido</w:t>
+      </w:r>
+      <w:r>
+        <w:t>s</w:t>
+      </w:r>
+      <w:r>
+        <w:t xml:space="preserve"> métodos para criação de </w:t>
       </w:r>
       <w:proofErr w:type="spellStart"/>
       <w:r>
@@ -2456,7 +2840,19 @@
         <w:t>identificadas</w:t>
       </w:r>
       <w:r>
-        <w:t xml:space="preserve"> as relações entre a empresa ‘FR Comercio’ com o ‘Restaurante </w:t>
+        <w:t xml:space="preserve"> as relações entre a empresa ‘FR Com</w:t>
+      </w:r>
+      <w:r>
+        <w:t>é</w:t>
+      </w:r>
+      <w:r>
+        <w:t xml:space="preserve">rcio’ </w:t>
+      </w:r>
+      <w:r>
+        <w:t>e</w:t>
+      </w:r>
+      <w:r>
+        <w:t xml:space="preserve"> o ‘Restaurante </w:t>
       </w:r>
       <w:proofErr w:type="spellStart"/>
       <w:r>
@@ -2481,17 +2877,29 @@
         <w:footnoteReference w:id="1"/>
       </w:r>
       <w:r>
-        <w:t xml:space="preserve">, descritos como empresas, sócios e relação empresa e sócio. Em seguida é executado massivamente a validação de relacionamentos entre as empresas e sócios, </w:t>
+        <w:t xml:space="preserve">, descritos </w:t>
+      </w:r>
+      <w:r>
+        <w:lastRenderedPageBreak/>
+        <w:t>como empresas, sócios e relação empresa e sócio. Em seguida</w:t>
+      </w:r>
+      <w:r>
+        <w:t>,</w:t>
+      </w:r>
+      <w:r>
+        <w:t xml:space="preserve"> é executad</w:t>
+      </w:r>
+      <w:r>
+        <w:t>a</w:t>
+      </w:r>
+      <w:r>
+        <w:t xml:space="preserve"> massivamente a validação de relacionamentos entre as empresas e sócios, </w:t>
       </w:r>
       <w:r>
         <w:t xml:space="preserve">criando e </w:t>
       </w:r>
       <w:r>
-        <w:t xml:space="preserve">associando as arestas </w:t>
-      </w:r>
-      <w:r>
-        <w:lastRenderedPageBreak/>
-        <w:t xml:space="preserve">dos </w:t>
+        <w:t xml:space="preserve">associando as arestas dos </w:t>
       </w:r>
       <w:proofErr w:type="spellStart"/>
       <w:r>
@@ -2511,7 +2919,7 @@
         <w:t>4</w:t>
       </w:r>
       <w:r>
-        <w:t xml:space="preserve">, ilustra como parte dos </w:t>
+        <w:t xml:space="preserve"> ilustra como parte dos </w:t>
       </w:r>
       <w:r>
         <w:t>conjuntos</w:t>
@@ -2726,27 +3134,27 @@
         </w:rPr>
         <w:t>A seguir são apresentados os resultados do trabalho já com as imagens exportadas pelo algoritmo e como é possível identificar os vínculos entre sócios e empresas</w:t>
       </w:r>
-      <w:commentRangeStart w:id="30"/>
       <w:commentRangeStart w:id="31"/>
+      <w:commentRangeStart w:id="32"/>
       <w:r>
         <w:rPr>
           <w:iCs/>
         </w:rPr>
         <w:t>.</w:t>
       </w:r>
-      <w:commentRangeEnd w:id="30"/>
+      <w:commentRangeEnd w:id="31"/>
       <w:r>
         <w:rPr>
           <w:rStyle w:val="Refdecomentrio"/>
         </w:rPr>
-        <w:commentReference w:id="30"/>
-      </w:r>
-      <w:commentRangeEnd w:id="31"/>
+        <w:commentReference w:id="31"/>
+      </w:r>
+      <w:commentRangeEnd w:id="32"/>
       <w:r>
         <w:rPr>
           <w:rStyle w:val="Refdecomentrio"/>
         </w:rPr>
-        <w:commentReference w:id="31"/>
+        <w:commentReference w:id="32"/>
       </w:r>
     </w:p>
     <w:p>
@@ -2779,7 +3187,19 @@
         <w:rPr>
           <w:iCs/>
         </w:rPr>
-        <w:t xml:space="preserve">abstraídas a uma relação entre empresas e sócios, pois sempre uma empresa possui um ou </w:t>
+        <w:t xml:space="preserve">abstraídas </w:t>
+      </w:r>
+      <w:r>
+        <w:rPr>
+          <w:iCs/>
+        </w:rPr>
+        <w:t>à</w:t>
+      </w:r>
+      <w:r>
+        <w:rPr>
+          <w:iCs/>
+        </w:rPr>
+        <w:t xml:space="preserve"> uma relação entre empresas e sócios, pois sempre uma empresa possui um ou </w:t>
       </w:r>
       <w:r>
         <w:rPr>
@@ -3022,7 +3442,31 @@
         <w:rPr>
           <w:iCs/>
         </w:rPr>
-        <w:t xml:space="preserve">Na figura 5, pode-se visualizar as referências entre as empresas e sócios. É possível identificar um vínculo entre as empresas ‘FR Comercio’ e a ‘Restaurante Cantinho’ através do nó ‘AJM*’. Esse vínculo entre as empresas, por sua vez, demonstra que a análise isoladamente das empresas e sócios pode ser insuficiente ao avaliar o risco de crédito envolvido. Os vínculos entre indivíduos trás maior visibilidade na identificação das características dos envolvidos na análise de crédito, já que dessa forma é possível identificar o poder de inferência positiva ou negativa entre os envolvidos. </w:t>
+        <w:t>Na figura 5, pode-se visualizar as referências entre as empresas e sócios. É possível identificar um vínculo entre as empresas ‘FR Com</w:t>
+      </w:r>
+      <w:r>
+        <w:rPr>
+          <w:iCs/>
+        </w:rPr>
+        <w:t>é</w:t>
+      </w:r>
+      <w:r>
+        <w:rPr>
+          <w:iCs/>
+        </w:rPr>
+        <w:t xml:space="preserve">rcio’ e a ‘Restaurante Cantinho’ através do nó ‘AJM*’. Esse vínculo entre as empresas, por sua vez, demonstra que a análise isoladamente das empresas e sócios pode ser insuficiente ao avaliar o risco de crédito envolvido. Os vínculos entre indivíduos </w:t>
+      </w:r>
+      <w:r>
+        <w:rPr>
+          <w:iCs/>
+        </w:rPr>
+        <w:t>trazem</w:t>
+      </w:r>
+      <w:r>
+        <w:rPr>
+          <w:iCs/>
+        </w:rPr>
+        <w:t xml:space="preserve"> maior visibilidade na identificação das características dos envolvidos na análise de crédito, já que dessa forma é possível identificar o poder de inferência positiva ou negativa entre os envolvidos. </w:t>
       </w:r>
     </w:p>
     <w:p>
@@ -3037,7 +3481,43 @@
         <w:rPr>
           <w:iCs/>
         </w:rPr>
-        <w:t xml:space="preserve">Por exemplo, supondo que a empresa ‘Restaurante Cantinho’, visto na figura 5, seja uma empresa que possua alguma restrição bancária, tal como uma desonra de contrato. O fato de um dos indivíduos do grupo não possuir boa relação com o crédito, pode criar uma situação negativa para todo o GE, ou seja, ao disponibilizar crédito para empresa ‘FR Comercio’ é necessário ter maior cautela já que existe alguma restrição ativa dentro do GE. </w:t>
+        <w:t>Por exemplo, supondo que a empresa ‘Restaurante Cantinho’, vist</w:t>
+      </w:r>
+      <w:r>
+        <w:rPr>
+          <w:iCs/>
+        </w:rPr>
+        <w:t>a</w:t>
+      </w:r>
+      <w:r>
+        <w:rPr>
+          <w:iCs/>
+        </w:rPr>
+        <w:t xml:space="preserve"> na figura 5, seja uma empresa que possua alguma restrição bancária, tal como uma desonra de contrato. O fato de um dos indivíduos do grupo não possuir boa relação com o crédito pode criar uma situação negativa para todo o GE, ou seja, ao disponibilizar crédito para </w:t>
+      </w:r>
+      <w:r>
+        <w:rPr>
+          <w:iCs/>
+        </w:rPr>
+        <w:t xml:space="preserve">a </w:t>
+      </w:r>
+      <w:r>
+        <w:rPr>
+          <w:iCs/>
+        </w:rPr>
+        <w:t>empresa ‘FR Com</w:t>
+      </w:r>
+      <w:r>
+        <w:rPr>
+          <w:iCs/>
+        </w:rPr>
+        <w:t>é</w:t>
+      </w:r>
+      <w:r>
+        <w:rPr>
+          <w:iCs/>
+        </w:rPr>
+        <w:t xml:space="preserve">rcio’ é necessário ter maior cautela já que existe alguma restrição ativa dentro do GE. </w:t>
       </w:r>
     </w:p>
     <w:p>
@@ -3052,7 +3532,19 @@
         <w:rPr>
           <w:iCs/>
         </w:rPr>
-        <w:t>Essa abordagem deve ser relevante com a adição de outras variáveis, ou seja, a identificação das relações entre os indivíduos, não deve ser necessariamente considerado como a única forma da análise do risco de crédito envolvido, mas já garante maior visibilidade na avaliação do perfil do GE.</w:t>
+        <w:t>Essa abordagem deve ser relevante com a adição de outras variáveis, ou seja, a identificação das relações entre os indivíduos não deve ser necessariamente considerad</w:t>
+      </w:r>
+      <w:r>
+        <w:rPr>
+          <w:iCs/>
+        </w:rPr>
+        <w:t>a</w:t>
+      </w:r>
+      <w:r>
+        <w:rPr>
+          <w:iCs/>
+        </w:rPr>
+        <w:t xml:space="preserve"> como a única forma da análise do risco de crédito envolvido, mas já garante maior visibilidade na avaliação do perfil do GE.</w:t>
       </w:r>
     </w:p>
     <w:p>
@@ -3077,7 +3569,6 @@
           <w:iCs/>
           <w:noProof/>
         </w:rPr>
-        <w:lastRenderedPageBreak/>
         <w:drawing>
           <wp:inline distT="0" distB="0" distL="0" distR="0" wp14:anchorId="3ED8FE7E" wp14:editId="498D2D71">
             <wp:extent cx="5761052" cy="4714282"/>
@@ -3171,7 +3662,43 @@
         <w:rPr>
           <w:iCs/>
         </w:rPr>
-        <w:t>A relação dos sócios está diretamente relacionada com a capacidade de tomada de decisão na empresa e por isso sócios com pouca participação societária, pode não representar grande impacto ao risco envolvido. Percebe-se que ao considerar somente o vínculo entre as empresas e sócios em um GE, podemos ter grupos com muitos vínculos como visto na figura 6 e 7, trazendo talvez uma visão ofuscada em relação ao risco agregado, já que mesmo havendo vínculos entre as empresas e sócios, a distância entre os nós, pode ser muito grande e com pouca relevância para avaliação do risco de crédito.</w:t>
+        <w:t>A relação dos sócios está diretamente relacionada com a capacidade de tomada de decisão na empresa e</w:t>
+      </w:r>
+      <w:r>
+        <w:rPr>
+          <w:iCs/>
+        </w:rPr>
+        <w:t>,</w:t>
+      </w:r>
+      <w:r>
+        <w:rPr>
+          <w:iCs/>
+        </w:rPr>
+        <w:t xml:space="preserve"> por isso</w:t>
+      </w:r>
+      <w:r>
+        <w:rPr>
+          <w:iCs/>
+        </w:rPr>
+        <w:t>,</w:t>
+      </w:r>
+      <w:r>
+        <w:rPr>
+          <w:iCs/>
+        </w:rPr>
+        <w:t xml:space="preserve"> sócios com pouca participação societária </w:t>
+      </w:r>
+      <w:r>
+        <w:rPr>
+          <w:iCs/>
+        </w:rPr>
+        <w:t>podem</w:t>
+      </w:r>
+      <w:r>
+        <w:rPr>
+          <w:iCs/>
+        </w:rPr>
+        <w:t xml:space="preserve"> não representar grande impacto ao risco envolvido. Percebe-se que ao considerar somente o vínculo entre as empresas e sócios em um GE, podemos ter grupos com muitos vínculos como visto na figura 6 e 7, trazendo talvez uma visão ofuscada em relação ao risco agregado, já que mesmo havendo vínculos entre as empresas e sócios, a distância entre os nós, pode ser muito grande e com pouca relevância para avaliação do risco de crédito.</w:t>
       </w:r>
     </w:p>
     <w:p>
@@ -3286,13 +3813,49 @@
         <w:rPr>
           <w:bCs/>
         </w:rPr>
-        <w:t>Existe também uma abordagem para empresas compostas muitas arestas, as quais podem ter uma grande capacidade de criação de novos vínculos, como visto na figura 6 e 7. Nesses casos podemos considerar que a identificação de forma rápida e proativa dos novos vínculos</w:t>
-      </w:r>
-      <w:r>
-        <w:rPr>
-          <w:bCs/>
-        </w:rPr>
-        <w:t xml:space="preserve"> dá maior dinamismo as </w:t>
+        <w:t xml:space="preserve">Existe também uma abordagem para empresas compostas </w:t>
+      </w:r>
+      <w:r>
+        <w:rPr>
+          <w:bCs/>
+        </w:rPr>
+        <w:t xml:space="preserve">por </w:t>
+      </w:r>
+      <w:r>
+        <w:rPr>
+          <w:bCs/>
+        </w:rPr>
+        <w:t>muitas arestas, as quais podem ter uma grande capacidade de criação de novos vínculos, como visto na figura 6 e 7. Nesses casos</w:t>
+      </w:r>
+      <w:r>
+        <w:rPr>
+          <w:bCs/>
+        </w:rPr>
+        <w:t>,</w:t>
+      </w:r>
+      <w:r>
+        <w:rPr>
+          <w:bCs/>
+        </w:rPr>
+        <w:t xml:space="preserve"> podemos considerar que a identificação de forma rápida e proativa dos novos vínculos</w:t>
+      </w:r>
+      <w:r>
+        <w:rPr>
+          <w:bCs/>
+        </w:rPr>
+        <w:t xml:space="preserve"> dá maior dinamismo </w:t>
+      </w:r>
+      <w:r>
+        <w:rPr>
+          <w:bCs/>
+        </w:rPr>
+        <w:t>à</w:t>
+      </w:r>
+      <w:r>
+        <w:rPr>
+          <w:bCs/>
+        </w:rPr>
+        <w:t xml:space="preserve">s </w:t>
       </w:r>
       <w:proofErr w:type="spellStart"/>
       <w:r>
@@ -3312,7 +3875,19 @@
         <w:rPr>
           <w:bCs/>
         </w:rPr>
-        <w:t>inferido permitindo uma reavaliação do nível de risco proposto para cada GE.</w:t>
+        <w:t>inferido</w:t>
+      </w:r>
+      <w:r>
+        <w:rPr>
+          <w:bCs/>
+        </w:rPr>
+        <w:t>,</w:t>
+      </w:r>
+      <w:r>
+        <w:rPr>
+          <w:bCs/>
+        </w:rPr>
+        <w:t xml:space="preserve"> permitindo uma reavaliação do nível de risco proposto para cada GE.</w:t>
       </w:r>
     </w:p>
     <w:p>
@@ -3443,7 +4018,7 @@
         <w:rPr>
           <w:bCs/>
         </w:rPr>
-        <w:t>tem proporcionado uma compreensão mais aprofundada das interações econômicas e sociais que afetam a concessão de crédito</w:t>
+        <w:t>tem proporcionado uma compreensão mais aprofundada das interações econômicas e sociais</w:t>
       </w:r>
       <w:r>
         <w:rPr>
@@ -3455,31 +4030,7 @@
         <w:rPr>
           <w:bCs/>
         </w:rPr>
-        <w:t xml:space="preserve">Ao introduzir o conceito de GE na análise de risco de crédito, percebemos uma otimização </w:t>
-      </w:r>
-      <w:r>
-        <w:rPr>
-          <w:bCs/>
-        </w:rPr>
-        <w:t>n</w:t>
-      </w:r>
-      <w:r>
-        <w:rPr>
-          <w:bCs/>
-        </w:rPr>
-        <w:t>os métodos de avaliação de risco</w:t>
-      </w:r>
-      <w:r>
-        <w:rPr>
-          <w:bCs/>
-        </w:rPr>
-        <w:t>,</w:t>
-      </w:r>
-      <w:r>
-        <w:rPr>
-          <w:bCs/>
-        </w:rPr>
-        <w:t xml:space="preserve"> acrescentam maior segurança para atender as diretrizes definidas pelo BACEN.</w:t>
+        <w:t>Ao introduzir o conceito de GE na análise de risco de crédito, observamos uma otimização dos métodos de avaliação, aumentando a segurança para cumprir as diretrizes definidas pelo BACEN.</w:t>
       </w:r>
     </w:p>
     <w:p>
@@ -3495,19 +4046,7 @@
         <w:rPr>
           <w:bCs/>
         </w:rPr>
-        <w:t xml:space="preserve">Neste estudo, </w:t>
-      </w:r>
-      <w:r>
-        <w:rPr>
-          <w:bCs/>
-        </w:rPr>
-        <w:t xml:space="preserve">com o desenvolvimento do </w:t>
-      </w:r>
-      <w:r>
-        <w:rPr>
-          <w:bCs/>
-        </w:rPr>
-        <w:t xml:space="preserve">algoritmo que simplifica a identificação das estruturas dos </w:t>
+        <w:t xml:space="preserve">Assim, o algoritmo desenvolvido simplifica a identificação das estruturas dos </w:t>
       </w:r>
       <w:proofErr w:type="spellStart"/>
       <w:r>
@@ -3521,109 +4060,31 @@
         <w:rPr>
           <w:bCs/>
         </w:rPr>
-        <w:t xml:space="preserve">, evidenciando os laços entre empresas e seus </w:t>
-      </w:r>
-      <w:r>
-        <w:rPr>
-          <w:bCs/>
-        </w:rPr>
-        <w:t>sócios</w:t>
-      </w:r>
-      <w:r>
-        <w:rPr>
-          <w:bCs/>
-        </w:rPr>
-        <w:t xml:space="preserve"> partindo das </w:t>
-      </w:r>
-      <w:r>
-        <w:rPr>
-          <w:bCs/>
-        </w:rPr>
-        <w:t xml:space="preserve">informações </w:t>
-      </w:r>
-      <w:r>
-        <w:rPr>
-          <w:bCs/>
-        </w:rPr>
-        <w:t>s</w:t>
-      </w:r>
-      <w:r>
-        <w:rPr>
-          <w:bCs/>
-        </w:rPr>
-        <w:t xml:space="preserve">obre participações societárias, </w:t>
-      </w:r>
-      <w:r>
-        <w:rPr>
-          <w:bCs/>
-        </w:rPr>
-        <w:t xml:space="preserve">foi possível </w:t>
-      </w:r>
-      <w:r>
-        <w:rPr>
-          <w:bCs/>
-        </w:rPr>
-        <w:t xml:space="preserve">criar </w:t>
-      </w:r>
-      <w:r>
-        <w:rPr>
-          <w:bCs/>
-        </w:rPr>
-        <w:t xml:space="preserve">visões </w:t>
-      </w:r>
-      <w:r>
-        <w:rPr>
-          <w:bCs/>
-        </w:rPr>
-        <w:t xml:space="preserve">das conexões entre </w:t>
-      </w:r>
-      <w:r>
-        <w:rPr>
-          <w:bCs/>
-        </w:rPr>
-        <w:t xml:space="preserve">os </w:t>
-      </w:r>
-      <w:r>
-        <w:rPr>
-          <w:bCs/>
-        </w:rPr>
-        <w:t xml:space="preserve">indivíduos, </w:t>
-      </w:r>
-      <w:r>
-        <w:rPr>
-          <w:bCs/>
-        </w:rPr>
-        <w:t xml:space="preserve">trazendo </w:t>
-      </w:r>
-      <w:r>
-        <w:rPr>
-          <w:bCs/>
-        </w:rPr>
-        <w:t xml:space="preserve">maior </w:t>
-      </w:r>
-      <w:r>
-        <w:rPr>
-          <w:bCs/>
-        </w:rPr>
-        <w:t xml:space="preserve">capacidade e </w:t>
-      </w:r>
-      <w:r>
-        <w:rPr>
-          <w:bCs/>
-        </w:rPr>
-        <w:t>clareza na avaliação de risco de crédito,</w:t>
-      </w:r>
-      <w:r>
-        <w:rPr>
-          <w:bCs/>
-        </w:rPr>
-        <w:t xml:space="preserve"> ao identificar melhor o</w:t>
-      </w:r>
-      <w:r>
-        <w:rPr>
-          <w:bCs/>
-        </w:rPr>
-        <w:t>s clientes</w:t>
+        <w:t>, evidenciando os laços entre empresas e sócios a partir das participações societárias. Isso possibilitou a criação de visões claras das conexões</w:t>
+      </w:r>
+      <w:r>
+        <w:rPr>
+          <w:bCs/>
+        </w:rPr>
+        <w:t xml:space="preserve"> entre seus indivíduos</w:t>
+      </w:r>
+      <w:r>
+        <w:rPr>
+          <w:bCs/>
+        </w:rPr>
+        <w:t xml:space="preserve">, aumentando a </w:t>
+      </w:r>
+      <w:r>
+        <w:rPr>
+          <w:bCs/>
+        </w:rPr>
+        <w:t>capilaridade na</w:t>
+      </w:r>
+      <w:r>
+        <w:rPr>
+          <w:bCs/>
+        </w:rPr>
+        <w:t xml:space="preserve"> avaliação de risco de crédito</w:t>
       </w:r>
       <w:r>
         <w:rPr>
@@ -3647,56 +4108,56 @@
         <w:rPr>
           <w:bCs/>
         </w:rPr>
-        <w:t xml:space="preserve"> indiretamente com a análise demonstrada </w:t>
+        <w:t xml:space="preserve"> indiretamente com a análise demonstrada por </w:t>
+      </w:r>
+      <w:r>
+        <w:rPr>
+          <w:bCs/>
+        </w:rPr>
+        <w:t>Jesse</w:t>
+      </w:r>
+      <w:r>
+        <w:rPr>
+          <w:bCs/>
+        </w:rPr>
+        <w:t xml:space="preserve"> (</w:t>
+      </w:r>
+      <w:r>
+        <w:rPr>
+          <w:bCs/>
+        </w:rPr>
+        <w:t>2020</w:t>
+      </w:r>
+      <w:r>
+        <w:rPr>
+          <w:bCs/>
+        </w:rPr>
+        <w:t>)</w:t>
+      </w:r>
+      <w:r>
+        <w:rPr>
+          <w:bCs/>
+        </w:rPr>
+        <w:t>, que dis</w:t>
+      </w:r>
+      <w:r>
+        <w:rPr>
+          <w:bCs/>
+        </w:rPr>
+        <w:t>corre sobre como medir e controlar o risco, utilizando métodos quantitativos e qualitativos.</w:t>
+      </w:r>
+      <w:r>
+        <w:rPr>
+          <w:bCs/>
+        </w:rPr>
+        <w:t xml:space="preserve"> Segundo o autor, ao utilizar o método </w:t>
       </w:r>
       <w:r>
         <w:rPr>
           <w:bCs/>
         </w:rPr>
         <w:lastRenderedPageBreak/>
-        <w:t xml:space="preserve">por </w:t>
-      </w:r>
-      <w:r>
-        <w:rPr>
-          <w:bCs/>
-        </w:rPr>
-        <w:t>Jesse</w:t>
-      </w:r>
-      <w:r>
-        <w:rPr>
-          <w:bCs/>
-        </w:rPr>
-        <w:t xml:space="preserve"> (</w:t>
-      </w:r>
-      <w:r>
-        <w:rPr>
-          <w:bCs/>
-        </w:rPr>
-        <w:t>2020</w:t>
-      </w:r>
-      <w:r>
-        <w:rPr>
-          <w:bCs/>
-        </w:rPr>
-        <w:t>)</w:t>
-      </w:r>
-      <w:r>
-        <w:rPr>
-          <w:bCs/>
-        </w:rPr>
-        <w:t>, que dis</w:t>
-      </w:r>
-      <w:r>
-        <w:rPr>
-          <w:bCs/>
-        </w:rPr>
-        <w:t>corre sobre como medir e controlar o risco de carteiras de crédito, utilizando métodos quantitativos e qualitativos.</w:t>
-      </w:r>
-      <w:r>
-        <w:rPr>
-          <w:bCs/>
-        </w:rPr>
-        <w:t xml:space="preserve"> Segundo o autor, ao utilizar o método quantitativo, é possível identificar variáveis</w:t>
+        <w:t>quantitativo, é possível identificar variáveis</w:t>
       </w:r>
       <w:r>
         <w:rPr>
@@ -3776,13 +4237,31 @@
         <w:rPr>
           <w:bCs/>
         </w:rPr>
-        <w:t xml:space="preserve">: trabalho análogo a escravidão), outros contratos em dia ou em </w:t>
+        <w:t xml:space="preserve">: trabalho análogo </w:t>
+      </w:r>
+      <w:r>
+        <w:rPr>
+          <w:bCs/>
+        </w:rPr>
+        <w:t>à</w:t>
+      </w:r>
+      <w:r>
+        <w:rPr>
+          <w:bCs/>
+        </w:rPr>
+        <w:t xml:space="preserve"> escravidão), outros contratos em dia ou em </w:t>
       </w:r>
       <w:r>
         <w:rPr>
           <w:bCs/>
         </w:rPr>
         <w:t>atraso</w:t>
+      </w:r>
+      <w:r>
+        <w:rPr>
+          <w:bCs/>
+        </w:rPr>
+        <w:t>,</w:t>
       </w:r>
       <w:r>
         <w:rPr>
@@ -3804,7 +4283,13 @@
         <w:rPr>
           <w:bCs/>
         </w:rPr>
-        <w:t xml:space="preserve">Assim, </w:t>
+        <w:t>Sendo assim</w:t>
+      </w:r>
+      <w:r>
+        <w:rPr>
+          <w:bCs/>
+        </w:rPr>
+        <w:t xml:space="preserve">, </w:t>
       </w:r>
       <w:r>
         <w:rPr>
@@ -3836,13 +4321,49 @@
         <w:rPr>
           <w:bCs/>
         </w:rPr>
-        <w:t xml:space="preserve">investir no controle da gestão de crédito e riscos. </w:t>
-      </w:r>
-      <w:r>
-        <w:rPr>
-          <w:bCs/>
-        </w:rPr>
-        <w:t>Essa gestão é realizada utilizando modelos estatísticos</w:t>
+        <w:t>c</w:t>
+      </w:r>
+      <w:r>
+        <w:rPr>
+          <w:bCs/>
+        </w:rPr>
+        <w:t>ontro</w:t>
+      </w:r>
+      <w:r>
+        <w:rPr>
+          <w:bCs/>
+        </w:rPr>
+        <w:t xml:space="preserve">lar de forma mais eficiência a </w:t>
+      </w:r>
+      <w:r>
+        <w:rPr>
+          <w:bCs/>
+        </w:rPr>
+        <w:t>gestão d</w:t>
+      </w:r>
+      <w:r>
+        <w:rPr>
+          <w:bCs/>
+        </w:rPr>
+        <w:t>o</w:t>
+      </w:r>
+      <w:r>
+        <w:rPr>
+          <w:bCs/>
+        </w:rPr>
+        <w:t xml:space="preserve"> crédito e riscos. </w:t>
+      </w:r>
+      <w:r>
+        <w:rPr>
+          <w:bCs/>
+        </w:rPr>
+        <w:t xml:space="preserve">Pode ser </w:t>
+      </w:r>
+      <w:r>
+        <w:rPr>
+          <w:bCs/>
+        </w:rPr>
+        <w:t>realizada utilizando modelos estatísticos</w:t>
       </w:r>
       <w:r>
         <w:rPr>
@@ -3860,8 +4381,16 @@
         <w:rPr>
           <w:bCs/>
         </w:rPr>
-        <w:t>É nesse contexto que o trabalho apresentou uma abordagem para identificar automaticamente a formação de Grupos Econômicos</w:t>
-      </w:r>
+        <w:t xml:space="preserve">É nesse contexto que o trabalho apresentou uma abordagem para identificar automaticamente a formação de </w:t>
+      </w:r>
+      <w:proofErr w:type="spellStart"/>
+      <w:r>
+        <w:rPr>
+          <w:bCs/>
+        </w:rPr>
+        <w:t>GEs</w:t>
+      </w:r>
+      <w:proofErr w:type="spellEnd"/>
       <w:r>
         <w:rPr>
           <w:bCs/>
@@ -3872,7 +4401,19 @@
         <w:rPr>
           <w:bCs/>
         </w:rPr>
-        <w:t xml:space="preserve">Esses grupos, por estarem interligados economicamente, compartilham responsabilidades e riscos. Portanto, uma análise eficaz de </w:t>
+        <w:t xml:space="preserve">Esses grupos, por </w:t>
+      </w:r>
+      <w:r>
+        <w:rPr>
+          <w:bCs/>
+        </w:rPr>
+        <w:t xml:space="preserve">possuírem integrantes que estão </w:t>
+      </w:r>
+      <w:r>
+        <w:rPr>
+          <w:bCs/>
+        </w:rPr>
+        <w:t xml:space="preserve">interligados economicamente, compartilham responsabilidades e riscos. Portanto, uma análise eficaz de </w:t>
       </w:r>
       <w:proofErr w:type="spellStart"/>
       <w:r>
@@ -3952,7 +4493,19 @@
         <w:rPr>
           <w:bCs/>
         </w:rPr>
-        <w:t xml:space="preserve"> reconhecimento automático de relações entre empresas e sócios dentro de um GE </w:t>
+        <w:t xml:space="preserve"> reconhecimento automático de relações entre empresas e sócios</w:t>
+      </w:r>
+      <w:r>
+        <w:rPr>
+          <w:bCs/>
+        </w:rPr>
+        <w:t>,</w:t>
+      </w:r>
+      <w:r>
+        <w:rPr>
+          <w:bCs/>
+        </w:rPr>
+        <w:t xml:space="preserve"> </w:t>
       </w:r>
       <w:r>
         <w:rPr>
@@ -3976,13 +4529,7 @@
         <w:rPr>
           <w:bCs/>
         </w:rPr>
-        <w:t xml:space="preserve"> </w:t>
-      </w:r>
-      <w:r>
-        <w:rPr>
-          <w:bCs/>
-        </w:rPr>
-        <w:t>reduzindo assim a exposição ao risco e melhorando a alocação de capital.</w:t>
+        <w:t xml:space="preserve"> reduzindo assim a exposição ao risco e melhorando a alocação de capital.</w:t>
       </w:r>
     </w:p>
     <w:p>
@@ -3998,43 +4545,19 @@
         <w:rPr>
           <w:bCs/>
         </w:rPr>
-        <w:t xml:space="preserve">A utilização e </w:t>
-      </w:r>
-      <w:r>
-        <w:rPr>
-          <w:bCs/>
-        </w:rPr>
-        <w:t>análise d</w:t>
-      </w:r>
-      <w:r>
-        <w:rPr>
-          <w:bCs/>
-        </w:rPr>
-        <w:t>os</w:t>
-      </w:r>
-      <w:r>
-        <w:rPr>
-          <w:bCs/>
-        </w:rPr>
-        <w:t xml:space="preserve"> grafos, tanto dirigidos quanto não dirigidos,</w:t>
-      </w:r>
-      <w:r>
-        <w:rPr>
-          <w:bCs/>
-        </w:rPr>
-        <w:t xml:space="preserve"> para a construção do algoritmo </w:t>
-      </w:r>
-      <w:r>
-        <w:rPr>
-          <w:bCs/>
-        </w:rPr>
-        <w:t>permit</w:t>
-      </w:r>
-      <w:r>
-        <w:rPr>
-          <w:bCs/>
-        </w:rPr>
-        <w:t>iu</w:t>
+        <w:t>O uso de grafos dirigidos e não dirigidos no algoritmo proporcionou uma representação mais clara dessas relações, destacando a importância dos vínculos diretos e indiretos e da influência mútua no processo de concessão de crédito</w:t>
+      </w:r>
+      <w:r>
+        <w:rPr>
+          <w:bCs/>
+        </w:rPr>
+        <w:t xml:space="preserve">. </w:t>
+      </w:r>
+      <w:r>
+        <w:rPr>
+          <w:bCs/>
+        </w:rPr>
+        <w:t>Por outro lado, se a identificação de</w:t>
       </w:r>
       <w:r>
         <w:rPr>
@@ -4042,61 +4565,43 @@
         </w:rPr>
         <w:t xml:space="preserve"> </w:t>
       </w:r>
-      <w:r>
-        <w:rPr>
-          <w:bCs/>
-        </w:rPr>
-        <w:t xml:space="preserve">uma representação </w:t>
-      </w:r>
-      <w:r>
-        <w:rPr>
-          <w:bCs/>
-        </w:rPr>
-        <w:t xml:space="preserve">mais </w:t>
-      </w:r>
-      <w:r>
-        <w:rPr>
-          <w:bCs/>
-        </w:rPr>
-        <w:t>clara e objetiva dessas relações, ressaltando a importância de levar em conta os vínculos indiretos</w:t>
-      </w:r>
-      <w:r>
-        <w:rPr>
-          <w:bCs/>
-        </w:rPr>
-        <w:t xml:space="preserve">/indiretos </w:t>
-      </w:r>
-      <w:r>
-        <w:rPr>
-          <w:bCs/>
-        </w:rPr>
-        <w:t>e a influência mútua dos envolvidos no processo de concessão de crédito</w:t>
-      </w:r>
-      <w:r>
-        <w:rPr>
-          <w:bCs/>
-        </w:rPr>
-        <w:t xml:space="preserve">. </w:t>
-      </w:r>
-      <w:r>
-        <w:rPr>
-          <w:bCs/>
-        </w:rPr>
-        <w:t xml:space="preserve">Por outro lado, se a identificação de grupos econômicos não for </w:t>
-      </w:r>
-      <w:proofErr w:type="gramStart"/>
+      <w:proofErr w:type="spellStart"/>
+      <w:r>
+        <w:rPr>
+          <w:bCs/>
+        </w:rPr>
+        <w:t>GEs</w:t>
+      </w:r>
+      <w:proofErr w:type="spellEnd"/>
+      <w:r>
+        <w:rPr>
+          <w:bCs/>
+        </w:rPr>
+        <w:t xml:space="preserve"> não for </w:t>
+      </w:r>
       <w:r>
         <w:rPr>
           <w:bCs/>
         </w:rPr>
         <w:t>precisa</w:t>
       </w:r>
-      <w:proofErr w:type="gramEnd"/>
-      <w:r>
-        <w:rPr>
-          <w:bCs/>
-        </w:rPr>
-        <w:t>, há o risco de sobrecarregar a análise de crédito com informações irrelevantes, gerando confusão sobre quais conexões realmente afetam o risco financeiro.</w:t>
+      <w:r>
+        <w:rPr>
+          <w:bCs/>
+        </w:rPr>
+        <w:t xml:space="preserve">, há o risco de sobrecarregar a análise de crédito com informações irrelevantes, gerando confusão sobre quais conexões </w:t>
+      </w:r>
+      <w:r>
+        <w:rPr>
+          <w:bCs/>
+        </w:rPr>
+        <w:t xml:space="preserve">afetam </w:t>
+      </w:r>
+      <w:r>
+        <w:rPr>
+          <w:bCs/>
+        </w:rPr>
+        <w:t>realmente o risco financeiro.</w:t>
       </w:r>
       <w:r>
         <w:rPr>
@@ -4160,7 +4665,7 @@
         <w:rPr>
           <w:bCs/>
         </w:rPr>
-        <w:t xml:space="preserve">por grafos, </w:t>
+        <w:t xml:space="preserve">por grafos </w:t>
       </w:r>
       <w:r>
         <w:rPr>
@@ -4190,13 +4695,13 @@
         <w:rPr>
           <w:bCs/>
         </w:rPr>
-        <w:t xml:space="preserve">existe a possibilidade de que o algoritmo, </w:t>
-      </w:r>
-      <w:r>
-        <w:rPr>
-          <w:bCs/>
-        </w:rPr>
-        <w:t xml:space="preserve">por focar </w:t>
+        <w:t>o algoritmo</w:t>
+      </w:r>
+      <w:r>
+        <w:rPr>
+          <w:bCs/>
+        </w:rPr>
+        <w:t xml:space="preserve"> foca </w:t>
       </w:r>
       <w:r>
         <w:rPr>
@@ -4214,32 +4719,74 @@
         <w:rPr>
           <w:bCs/>
         </w:rPr>
-        <w:t xml:space="preserve"> de relações entre sócios e empresas, apresente </w:t>
-      </w:r>
-      <w:r>
-        <w:rPr>
-          <w:bCs/>
-        </w:rPr>
-        <w:t xml:space="preserve">uma visão </w:t>
-      </w:r>
-      <w:r>
-        <w:rPr>
-          <w:bCs/>
-        </w:rPr>
-        <w:t xml:space="preserve">incompleta dos reais envolvidos na operação de crédito. </w:t>
-      </w:r>
-      <w:r>
-        <w:rPr>
-          <w:bCs/>
-        </w:rPr>
-        <w:t xml:space="preserve">Para aprimorar esse processo, sugere-se o desenvolvimento de algoritmos que </w:t>
+        <w:t xml:space="preserve"> de relações entre sócios e empresas</w:t>
+      </w:r>
+      <w:r>
+        <w:rPr>
+          <w:bCs/>
+        </w:rPr>
+        <w:t xml:space="preserve"> e pode fornecer </w:t>
+      </w:r>
+      <w:r>
+        <w:rPr>
+          <w:bCs/>
+        </w:rPr>
+        <w:t>uma visão incompleta dos envolvidos na operação de crédito</w:t>
+      </w:r>
+      <w:r>
+        <w:rPr>
+          <w:bCs/>
+        </w:rPr>
+        <w:t xml:space="preserve">. </w:t>
+      </w:r>
+      <w:r>
+        <w:rPr>
+          <w:bCs/>
+        </w:rPr>
+        <w:t xml:space="preserve">Para aprimorar esse processo, sugere-se o desenvolvimento de algoritmos que incorporem variáveis adicionais e métodos de análise preditiva, como análise de redes complexas, </w:t>
+      </w:r>
+      <w:r>
+        <w:rPr>
+          <w:bCs/>
+        </w:rPr>
+        <w:t>visando</w:t>
+      </w:r>
+      <w:r>
+        <w:rPr>
+          <w:bCs/>
+        </w:rPr>
+        <w:t xml:space="preserve"> gerar </w:t>
+      </w:r>
+      <w:r>
+        <w:rPr>
+          <w:bCs/>
+        </w:rPr>
+        <w:t>novas premissas</w:t>
+      </w:r>
+      <w:r>
+        <w:rPr>
+          <w:bCs/>
+        </w:rPr>
+        <w:t xml:space="preserve"> mais precis</w:t>
+      </w:r>
+      <w:r>
+        <w:rPr>
+          <w:bCs/>
+        </w:rPr>
+        <w:t>a</w:t>
+      </w:r>
+      <w:r>
+        <w:rPr>
+          <w:bCs/>
+        </w:rPr>
+        <w:t xml:space="preserve">s sobre as estruturas de risco e a identificação de sócios com influência decisiva no </w:t>
       </w:r>
       <w:r>
         <w:rPr>
           <w:bCs/>
         </w:rPr>
         <w:lastRenderedPageBreak/>
-        <w:t>incorporem variáveis adicionais e métodos de análise preditiva, como análise de redes complexas, com o objetivo de gerar insights mais precisos sobre as estruturas de risco e a identificação de sócios com influência decisiva no grupo</w:t>
+        <w:t>grupo</w:t>
       </w:r>
       <w:r>
         <w:rPr>
@@ -4269,7 +4816,19 @@
         <w:rPr>
           <w:bCs/>
         </w:rPr>
-        <w:t xml:space="preserve"> não representam positivamente ou negativamente no cálculo de variáveis da concessão e risco de crédito.</w:t>
+        <w:t xml:space="preserve"> não representam </w:t>
+      </w:r>
+      <w:r>
+        <w:rPr>
+          <w:bCs/>
+        </w:rPr>
+        <w:t>positiva</w:t>
+      </w:r>
+      <w:r>
+        <w:rPr>
+          <w:bCs/>
+        </w:rPr>
+        <w:t xml:space="preserve"> ou negativamente no cálculo de variáveis da concessão e risco de crédito.</w:t>
       </w:r>
     </w:p>
     <w:p>
@@ -4299,7 +4858,19 @@
         <w:rPr>
           <w:bCs/>
         </w:rPr>
-        <w:t>. O uso de algoritmos de aprendizado de máquina para prever a formação de novos grupos, ou ainda a inclusão de variáveis qualitativas sobre a reputação de sócios, são algumas direções que poderiam tornar essa ferramenta mais robusta.</w:t>
+        <w:t>. O uso de algoritmos de aprendizado de máquina para prever a formação de novos grupos, ou ainda a inclusão de variáveis qualitativas sobre a reputação de sócios, são algumas</w:t>
+      </w:r>
+      <w:r>
+        <w:rPr>
+          <w:bCs/>
+        </w:rPr>
+        <w:t xml:space="preserve"> das</w:t>
+      </w:r>
+      <w:r>
+        <w:rPr>
+          <w:bCs/>
+        </w:rPr>
+        <w:t xml:space="preserve"> direções que poderiam tornar essa ferramenta mais robusta.</w:t>
       </w:r>
     </w:p>
     <w:p>
@@ -4339,20 +4910,44 @@
         <w:rPr>
           <w:bCs/>
         </w:rPr>
+        <w:t xml:space="preserve">para </w:t>
+      </w:r>
+      <w:r>
+        <w:rPr>
+          <w:bCs/>
+        </w:rPr>
         <w:t xml:space="preserve">identificar de forma proativa as conexões entre empresas e sócios, </w:t>
       </w:r>
       <w:r>
         <w:rPr>
           <w:bCs/>
         </w:rPr>
-        <w:t xml:space="preserve">que possibilita as </w:t>
+        <w:t>possibilitando</w:t>
+      </w:r>
+      <w:r>
+        <w:rPr>
+          <w:bCs/>
+        </w:rPr>
+        <w:t xml:space="preserve"> </w:t>
+      </w:r>
+      <w:r>
+        <w:rPr>
+          <w:bCs/>
+        </w:rPr>
+        <w:t>à</w:t>
+      </w:r>
+      <w:r>
+        <w:rPr>
+          <w:bCs/>
+        </w:rPr>
+        <w:t>s I</w:t>
       </w:r>
       <w:proofErr w:type="spellStart"/>
       <w:r>
         <w:rPr>
           <w:bCs/>
         </w:rPr>
-        <w:t>IFs</w:t>
+        <w:t>Fs</w:t>
       </w:r>
       <w:proofErr w:type="spellEnd"/>
       <w:r>
@@ -4384,6 +4979,40 @@
           <w:bCs/>
         </w:rPr>
         <w:t xml:space="preserve"> na concessão e gestão de crédito. </w:t>
+      </w:r>
+    </w:p>
+    <w:p>
+      <w:pPr>
+        <w:spacing w:line="360" w:lineRule="auto"/>
+        <w:rPr>
+          <w:b/>
+        </w:rPr>
+      </w:pPr>
+    </w:p>
+    <w:p>
+      <w:pPr>
+        <w:spacing w:line="360" w:lineRule="auto"/>
+      </w:pPr>
+      <w:r>
+        <w:rPr>
+          <w:b/>
+        </w:rPr>
+        <w:t>Agradecimentos</w:t>
+      </w:r>
+      <w:r>
+        <w:rPr>
+          <w:b/>
+        </w:rPr>
+        <w:t xml:space="preserve"> </w:t>
+      </w:r>
+    </w:p>
+    <w:p>
+      <w:pPr>
+        <w:spacing w:line="360" w:lineRule="auto"/>
+        <w:jc w:val="left"/>
+      </w:pPr>
+      <w:r>
+        <w:t xml:space="preserve"> </w:t>
       </w:r>
     </w:p>
     <w:p>
@@ -4392,42 +5021,26 @@
         <w:spacing w:line="360" w:lineRule="auto"/>
         <w:ind w:left="0" w:firstLine="709"/>
         <w:rPr>
-          <w:bCs/>
-        </w:rPr>
-      </w:pPr>
-    </w:p>
-    <w:p>
-      <w:pPr>
-        <w:spacing w:line="360" w:lineRule="auto"/>
-        <w:rPr>
           <w:b/>
         </w:rPr>
       </w:pPr>
-    </w:p>
-    <w:p>
-      <w:pPr>
-        <w:spacing w:line="360" w:lineRule="auto"/>
-      </w:pPr>
-      <w:r>
-        <w:rPr>
-          <w:b/>
-        </w:rPr>
-        <w:t>Agradecimentos</w:t>
-      </w:r>
-      <w:r>
-        <w:rPr>
-          <w:b/>
-        </w:rPr>
-        <w:t xml:space="preserve"> </w:t>
-      </w:r>
-    </w:p>
-    <w:p>
-      <w:pPr>
-        <w:spacing w:line="360" w:lineRule="auto"/>
-        <w:jc w:val="left"/>
-      </w:pPr>
-      <w:r>
-        <w:t xml:space="preserve"> </w:t>
+      <w:r>
+        <w:rPr>
+          <w:bCs/>
+        </w:rPr>
+        <w:t xml:space="preserve">Agradeço e dedico o esforço deste trabalho aos meus familiares e amigos que sempre me incentivaram a crescer </w:t>
+      </w:r>
+      <w:r>
+        <w:rPr>
+          <w:bCs/>
+        </w:rPr>
+        <w:t>profissional</w:t>
+      </w:r>
+      <w:r>
+        <w:rPr>
+          <w:bCs/>
+        </w:rPr>
+        <w:t xml:space="preserve"> e pessoalmente. </w:t>
       </w:r>
     </w:p>
     <w:p>
@@ -4439,23 +5052,31 @@
           <w:b/>
         </w:rPr>
       </w:pPr>
-      <w:r>
-        <w:rPr>
-          <w:bCs/>
-        </w:rPr>
-        <w:t xml:space="preserve">Agradeço e dedico o esforço deste trabalho aos meus familiares e amigos que sempre me incentivaram a crescer profissionalmente e pessoalmente. </w:t>
-      </w:r>
-    </w:p>
-    <w:p>
-      <w:pPr>
-        <w:pStyle w:val="PargrafodaLista"/>
+    </w:p>
+    <w:p>
+      <w:pPr>
         <w:spacing w:line="360" w:lineRule="auto"/>
-        <w:ind w:left="0" w:firstLine="709"/>
         <w:rPr>
           <w:b/>
         </w:rPr>
       </w:pPr>
-    </w:p>
+      <w:bookmarkStart w:id="33" w:name="_Hlk33977167"/>
+      <w:commentRangeStart w:id="34"/>
+      <w:r>
+        <w:rPr>
+          <w:b/>
+        </w:rPr>
+        <w:t>Referências</w:t>
+      </w:r>
+      <w:commentRangeEnd w:id="34"/>
+      <w:r>
+        <w:rPr>
+          <w:rStyle w:val="Refdecomentrio"/>
+        </w:rPr>
+        <w:commentReference w:id="34"/>
+      </w:r>
+    </w:p>
+    <w:bookmarkEnd w:id="33"/>
     <w:p>
       <w:pPr>
         <w:spacing w:line="360" w:lineRule="auto"/>
@@ -4463,114 +5084,19 @@
           <w:b/>
         </w:rPr>
       </w:pPr>
-      <w:bookmarkStart w:id="32" w:name="_Hlk33977167"/>
-      <w:commentRangeStart w:id="33"/>
-      <w:r>
-        <w:rPr>
-          <w:b/>
-        </w:rPr>
-        <w:t>Referências</w:t>
-      </w:r>
-      <w:commentRangeEnd w:id="33"/>
-      <w:r>
-        <w:rPr>
-          <w:rStyle w:val="Refdecomentrio"/>
-        </w:rPr>
-        <w:commentReference w:id="33"/>
-      </w:r>
-    </w:p>
-    <w:bookmarkEnd w:id="32"/>
-    <w:p>
-      <w:pPr>
-        <w:spacing w:line="360" w:lineRule="auto"/>
-        <w:rPr>
-          <w:b/>
-        </w:rPr>
-      </w:pPr>
-    </w:p>
-    <w:p>
-      <w:pPr>
-        <w:ind w:left="360"/>
-        <w:pPrChange w:id="34" w:author="Gustavo Araújo" w:date="2024-09-15T13:28:00Z" w16du:dateUtc="2024-09-15T16:28:00Z">
-          <w:pPr>
-            <w:ind w:left="357"/>
-          </w:pPr>
-        </w:pPrChange>
-      </w:pPr>
-      <w:r>
-        <w:t xml:space="preserve">Base dos Dados. 2023. Quadro Societário CNPJ. Disponível em: </w:t>
-      </w:r>
-      <w:r>
-        <w:fldChar w:fldCharType="begin"/>
-      </w:r>
-      <w:r>
-        <w:instrText>HYPERLINK "https://basedosda</w:instrText>
-      </w:r>
-      <w:r>
-        <w:softHyphen/>
-        <w:instrText>dos.org/dataset/e43f0d5b-43cf-4bfb-8d90-c38a4e0d7c4f?table=81272674-f522-4e43-a7 0b-05bf46f0a163"</w:instrText>
-      </w:r>
-      <w:r>
-        <w:fldChar w:fldCharType="separate"/>
+    </w:p>
+    <w:p>
+      <w:pPr>
+        <w:spacing w:after="240" w:line="240" w:lineRule="auto"/>
+        <w:ind w:left="357"/>
+        <w:jc w:val="left"/>
+      </w:pPr>
+      <w:r>
+        <w:t>Banco Central do Brasil [BACEN]</w:t>
       </w:r>
       <w:r>
         <w:rPr>
           <w:rPrChange w:id="35" w:author="Gustavo Araújo" w:date="2024-09-15T13:28:00Z" w16du:dateUtc="2024-09-15T16:28:00Z">
-            <w:rPr>
-              <w:rStyle w:val="Hyperlink"/>
-              <w:iCs/>
-            </w:rPr>
-          </w:rPrChange>
-        </w:rPr>
-        <w:t>https://basedosda</w:t>
-      </w:r>
-      <w:r>
-        <w:rPr>
-          <w:rPrChange w:id="36" w:author="Gustavo Araújo" w:date="2024-09-15T13:28:00Z" w16du:dateUtc="2024-09-15T16:28:00Z">
-            <w:rPr>
-              <w:rStyle w:val="Hyperlink"/>
-              <w:iCs/>
-            </w:rPr>
-          </w:rPrChange>
-        </w:rPr>
-        <w:softHyphen/>
-        <w:t>dos.org/dataset/e43f0d5b-43cf-4bfb-8d90-c38a4e0d7c4f?table=81272674-f522-4e43-a7 0b-05bf46f0a163</w:t>
-      </w:r>
-      <w:r>
-        <w:fldChar w:fldCharType="end"/>
-      </w:r>
-      <w:r>
-        <w:t>. Acess</w:t>
-      </w:r>
-      <w:del w:id="37" w:author="Gustavo Araújo" w:date="2024-09-15T13:36:00Z" w16du:dateUtc="2024-09-15T16:36:00Z">
-        <w:r>
-          <w:delText>ado</w:delText>
-        </w:r>
-      </w:del>
-      <w:ins w:id="38" w:author="Gustavo Araújo" w:date="2024-09-15T13:36:00Z" w16du:dateUtc="2024-09-15T16:36:00Z">
-        <w:r>
-          <w:t>o</w:t>
-        </w:r>
-      </w:ins>
-      <w:r>
-        <w:t xml:space="preserve"> em: 10 mar. 2024.</w:t>
-      </w:r>
-    </w:p>
-    <w:p>
-      <w:pPr>
-        <w:ind w:left="360"/>
-      </w:pPr>
-    </w:p>
-    <w:p>
-      <w:pPr>
-        <w:ind w:left="360"/>
-      </w:pPr>
-      <w:r>
-        <w:t>Banco Central do Brasil [BACEN]</w:t>
-      </w:r>
-      <w:r>
-        <w:rPr>
-          <w:rPrChange w:id="39" w:author="Gustavo Araújo" w:date="2024-09-15T13:28:00Z" w16du:dateUtc="2024-09-15T16:28:00Z">
             <w:rPr>
               <w:b/>
               <w:bCs/>
@@ -4585,110 +5111,139 @@
       </w:r>
       <w:r>
         <w:softHyphen/>
-        <w:t>ceiras.</w:t>
-      </w:r>
-      <w:r>
-        <w:t xml:space="preserve"> </w:t>
-      </w:r>
-      <w:r>
-        <w:t>Disponível</w:t>
-      </w:r>
-      <w:r>
-        <w:t xml:space="preserve"> </w:t>
-      </w:r>
-      <w:r>
-        <w:t>em:</w:t>
-      </w:r>
-      <w:r>
-        <w:t xml:space="preserve"> </w:t>
-      </w:r>
-      <w:ins w:id="40" w:author="Gustavo Araújo" w:date="2024-09-15T13:41:00Z" w16du:dateUtc="2024-09-15T16:41:00Z">
+        <w:t>ceiras. Disponível em:</w:t>
+      </w:r>
+      <w:r>
+        <w:t xml:space="preserve"> &lt;</w:t>
+      </w:r>
+      <w:hyperlink r:id="rId24" w:history="1">
         <w:r>
-          <w:fldChar w:fldCharType="begin"/>
-        </w:r>
-        <w:r>
-          <w:instrText>HYPERLINK "https://normativos.bcb.gov.br/Lists/Normativos/Attachments/50344/Res_4557_v1_O.pdf"</w:instrText>
-        </w:r>
-        <w:r>
-          <w:fldChar w:fldCharType="separate"/>
+          <w:rPr>
+            <w:rStyle w:val="Hyperlink"/>
+          </w:rPr>
+          <w:t>https://normativos.bcb.gov.br/Lists/Normativos/Attachm</w:t>
         </w:r>
         <w:r>
           <w:rPr>
             <w:rStyle w:val="Hyperlink"/>
           </w:rPr>
-          <w:t>https://normativos.bcb.gov.br/Lists/Normativos/Attachments/50344/ Res_4557_v8_L.p</w:t>
+          <w:t>e</w:t>
         </w:r>
         <w:r>
           <w:rPr>
             <w:rStyle w:val="Hyperlink"/>
           </w:rPr>
-          <w:t>d</w:t>
+          <w:t>nts/50344/Res_4557_v1_O.pdf</w:t>
+        </w:r>
+      </w:hyperlink>
+      <w:r>
+        <w:t>&gt;</w:t>
+      </w:r>
+      <w:r>
+        <w:t>. Acesso em: 10 jun. 2024.</w:t>
+      </w:r>
+    </w:p>
+    <w:p>
+      <w:pPr>
+        <w:spacing w:after="240" w:line="240" w:lineRule="auto"/>
+        <w:ind w:left="357"/>
+        <w:jc w:val="left"/>
+      </w:pPr>
+      <w:r>
+        <w:t xml:space="preserve">Base dos Dados. 2023. Quadro Societário CNPJ. Disponível em: </w:t>
+      </w:r>
+      <w:r>
+        <w:t>&lt;</w:t>
+      </w:r>
+      <w:hyperlink r:id="rId25" w:history="1">
+        <w:r>
+          <w:rPr>
+            <w:rStyle w:val="Hyperlink"/>
+          </w:rPr>
+          <w:t>https://basedosdados.org/dataset/e43f0d5b-43cf-4bfb-8d90-c38a4e0d7c4f?table=81272674-f522-4e43-a70b-05bf46f</w:t>
         </w:r>
         <w:r>
           <w:rPr>
             <w:rStyle w:val="Hyperlink"/>
           </w:rPr>
-          <w:t>f</w:t>
+          <w:t>0</w:t>
         </w:r>
         <w:r>
-          <w:fldChar w:fldCharType="end"/>
+          <w:rPr>
+            <w:rStyle w:val="Hyperlink"/>
+          </w:rPr>
+          <w:t>a163</w:t>
+        </w:r>
+      </w:hyperlink>
+      <w:r>
+        <w:t>&gt;</w:t>
+      </w:r>
+      <w:r>
+        <w:t>. Acess</w:t>
+      </w:r>
+      <w:del w:id="36" w:author="Gustavo Araújo" w:date="2024-09-15T13:36:00Z" w16du:dateUtc="2024-09-15T16:36:00Z">
+        <w:r>
+          <w:delText>ado</w:delText>
+        </w:r>
+      </w:del>
+      <w:ins w:id="37" w:author="Gustavo Araújo" w:date="2024-09-15T13:36:00Z" w16du:dateUtc="2024-09-15T16:36:00Z">
+        <w:r>
+          <w:t>o</w:t>
         </w:r>
       </w:ins>
       <w:r>
-        <w:t>. Acesso em: 10 jun. 2024.</w:t>
-      </w:r>
-    </w:p>
-    <w:p>
-      <w:pPr>
-        <w:ind w:left="360"/>
-      </w:pPr>
-    </w:p>
-    <w:p>
-      <w:pPr>
-        <w:ind w:left="360"/>
+        <w:t xml:space="preserve"> em: 10 mar</w:t>
+      </w:r>
+      <w:r>
+        <w:t xml:space="preserve">. </w:t>
+      </w:r>
+      <w:r>
+        <w:t xml:space="preserve"> 2024.</w:t>
+      </w:r>
+    </w:p>
+    <w:p>
+      <w:pPr>
+        <w:spacing w:after="240" w:line="240" w:lineRule="auto"/>
+        <w:ind w:left="357"/>
+        <w:jc w:val="left"/>
       </w:pPr>
       <w:r>
         <w:t>Camargos</w:t>
       </w:r>
       <w:r>
-        <w:t xml:space="preserve">, M.A. 2012. A inadimplência em um programa de crédito de uma instituição financeira pública de minas gerais: uma análise utilizando regressão logística. REGE - </w:t>
-      </w:r>
-      <w:r>
-        <w:lastRenderedPageBreak/>
-        <w:t xml:space="preserve">Revista de Gestão. Disponível em: </w:t>
-      </w:r>
-      <w:ins w:id="41" w:author="Gustavo Araújo" w:date="2024-09-15T13:43:00Z" w16du:dateUtc="2024-09-15T16:43:00Z">
-        <w:r>
-          <w:fldChar w:fldCharType="begin"/>
-        </w:r>
-        <w:r>
-          <w:instrText>HYPERLINK "</w:instrText>
-        </w:r>
-      </w:ins>
-      <w:ins w:id="42" w:author="Gustavo Araújo" w:date="2024-09-15T13:42:00Z" w16du:dateUtc="2024-09-15T16:42:00Z">
+        <w:t xml:space="preserve">, M.A. 2012. A inadimplência em um programa de crédito de uma instituição financeira pública de minas gerais: uma análise utilizando regressão logística. REGE - Revista de Gestão. Disponível em: </w:t>
+      </w:r>
+      <w:r>
+        <w:t>&lt;</w:t>
+      </w:r>
+      <w:r>
+        <w:fldChar w:fldCharType="begin"/>
+      </w:r>
+      <w:r>
+        <w:instrText>HYPERLINK "</w:instrText>
+      </w:r>
+      <w:ins w:id="38" w:author="Gustavo Araújo" w:date="2024-09-15T13:42:00Z" w16du:dateUtc="2024-09-15T16:42:00Z">
         <w:r>
           <w:instrText>https://www.sciencedirect.com/science/article/pii/S180</w:instrText>
         </w:r>
       </w:ins>
-      <w:ins w:id="43" w:author="Gustavo Araújo" w:date="2024-09-15T13:43:00Z" w16du:dateUtc="2024-09-15T16:43:00Z">
+      <w:ins w:id="39" w:author="Gustavo Araújo" w:date="2024-09-15T13:43:00Z" w16du:dateUtc="2024-09-15T16:43:00Z">
         <w:r>
           <w:instrText xml:space="preserve"> </w:instrText>
         </w:r>
       </w:ins>
-      <w:ins w:id="44" w:author="Gustavo Araújo" w:date="2024-09-15T13:42:00Z" w16du:dateUtc="2024-09-15T16:42:00Z">
+      <w:ins w:id="40" w:author="Gustavo Araújo" w:date="2024-09-15T13:42:00Z" w16du:dateUtc="2024-09-15T16:42:00Z">
         <w:r>
           <w:instrText>9227616303204</w:instrText>
         </w:r>
       </w:ins>
-      <w:ins w:id="45" w:author="Gustavo Araújo" w:date="2024-09-15T13:43:00Z" w16du:dateUtc="2024-09-15T16:43:00Z">
-        <w:r>
-          <w:instrText>"</w:instrText>
-        </w:r>
-        <w:r>
-          <w:fldChar w:fldCharType="separate"/>
-        </w:r>
-      </w:ins>
-      <w:del w:id="46" w:author="Gustavo Araújo" w:date="2024-09-15T13:42:00Z" w16du:dateUtc="2024-09-15T16:42:00Z">
+      <w:r>
+        <w:instrText>"</w:instrText>
+      </w:r>
+      <w:r>
+        <w:fldChar w:fldCharType="separate"/>
+      </w:r>
+      <w:del w:id="41" w:author="Gustavo Araújo" w:date="2024-09-15T13:42:00Z" w16du:dateUtc="2024-09-15T16:42:00Z">
         <w:r>
           <w:rPr>
             <w:rStyle w:val="Hyperlink"/>
@@ -4703,15 +5258,27 @@
           <w:delText>rect.com/science/article/pii/S180 9227616303204</w:delText>
         </w:r>
       </w:del>
-      <w:ins w:id="47" w:author="Gustavo Araújo" w:date="2024-09-15T13:42:00Z" w16du:dateUtc="2024-09-15T16:42:00Z">
+      <w:ins w:id="42" w:author="Gustavo Araújo" w:date="2024-09-15T13:42:00Z" w16du:dateUtc="2024-09-15T16:42:00Z">
         <w:r>
           <w:rPr>
             <w:rStyle w:val="Hyperlink"/>
           </w:rPr>
-          <w:t>https://www.sciencedirect.com/science/article/pii/S180</w:t>
+          <w:t>https:</w:t>
+        </w:r>
+        <w:r>
+          <w:rPr>
+            <w:rStyle w:val="Hyperlink"/>
+          </w:rPr>
+          <w:t>/</w:t>
+        </w:r>
+        <w:r>
+          <w:rPr>
+            <w:rStyle w:val="Hyperlink"/>
+          </w:rPr>
+          <w:t>/www.sciencedirect.com/science/article/pii/S180</w:t>
         </w:r>
       </w:ins>
-      <w:ins w:id="48" w:author="Gustavo Araújo" w:date="2024-09-15T13:43:00Z" w16du:dateUtc="2024-09-15T16:43:00Z">
+      <w:ins w:id="43" w:author="Gustavo Araújo" w:date="2024-09-15T13:43:00Z" w16du:dateUtc="2024-09-15T16:43:00Z">
         <w:r>
           <w:rPr>
             <w:rStyle w:val="Hyperlink"/>
@@ -4719,31 +5286,75 @@
           <w:t xml:space="preserve"> </w:t>
         </w:r>
       </w:ins>
-      <w:ins w:id="49" w:author="Gustavo Araújo" w:date="2024-09-15T13:42:00Z" w16du:dateUtc="2024-09-15T16:42:00Z">
+      <w:ins w:id="44" w:author="Gustavo Araújo" w:date="2024-09-15T13:42:00Z" w16du:dateUtc="2024-09-15T16:42:00Z">
         <w:r>
           <w:rPr>
             <w:rStyle w:val="Hyperlink"/>
           </w:rPr>
-          <w:t>9227616303</w:t>
+          <w:t>9227616303204</w:t>
         </w:r>
+      </w:ins>
+      <w:r>
+        <w:fldChar w:fldCharType="end"/>
+      </w:r>
+      <w:r>
+        <w:t xml:space="preserve">&gt;. </w:t>
+      </w:r>
+      <w:r>
+        <w:t xml:space="preserve">Acesso </w:t>
+      </w:r>
+      <w:r>
+        <w:t xml:space="preserve">em: </w:t>
+      </w:r>
+      <w:r>
+        <w:t>10 mar.</w:t>
+      </w:r>
+      <w:r>
+        <w:t xml:space="preserve"> 202</w:t>
+      </w:r>
+      <w:r>
+        <w:t>4.</w:t>
+      </w:r>
+    </w:p>
+    <w:p>
+      <w:pPr>
+        <w:spacing w:after="240" w:line="240" w:lineRule="auto"/>
+        <w:ind w:left="357"/>
+        <w:jc w:val="left"/>
+      </w:pPr>
+      <w:r>
+        <w:lastRenderedPageBreak/>
+        <w:t>Gonçalves</w:t>
+      </w:r>
+      <w:r>
+        <w:t>, Reinaldo.</w:t>
+      </w:r>
+      <w:r>
+        <w:t xml:space="preserve"> 1991.</w:t>
+      </w:r>
+      <w:r>
+        <w:t xml:space="preserve"> Grupos econômicos: uma análise conceitual e teórica. Dispo</w:t>
+      </w:r>
+      <w:r>
+        <w:t>n</w:t>
+      </w:r>
+      <w:r>
+        <w:t>ível em</w:t>
+      </w:r>
+      <w:r>
+        <w:t>: &lt;</w:t>
+      </w:r>
+      <w:hyperlink r:id="rId26" w:history="1">
         <w:r>
           <w:rPr>
             <w:rStyle w:val="Hyperlink"/>
           </w:rPr>
-          <w:t>2</w:t>
+          <w:t>https://periodicos.fgv.br/rbe/article/view/534</w:t>
         </w:r>
-        <w:r>
-          <w:rPr>
-            <w:rStyle w:val="Hyperlink"/>
-          </w:rPr>
-          <w:t>04</w:t>
-        </w:r>
-      </w:ins>
-      <w:ins w:id="50" w:author="Gustavo Araújo" w:date="2024-09-15T13:43:00Z" w16du:dateUtc="2024-09-15T16:43:00Z">
-        <w:r>
-          <w:fldChar w:fldCharType="end"/>
-        </w:r>
-      </w:ins>
+      </w:hyperlink>
+      <w:r>
+        <w:t>&gt;</w:t>
+      </w:r>
       <w:r>
         <w:t xml:space="preserve">. </w:t>
       </w:r>
@@ -4754,199 +5365,20 @@
         <w:t xml:space="preserve">em: </w:t>
       </w:r>
       <w:r>
-        <w:t>10 mar.</w:t>
-      </w:r>
-      <w:r>
-        <w:t xml:space="preserve"> 202</w:t>
-      </w:r>
-      <w:r>
-        <w:t>4.</w:t>
-      </w:r>
-    </w:p>
-    <w:p>
-      <w:pPr>
-        <w:ind w:left="360"/>
-      </w:pPr>
-    </w:p>
-    <w:p>
-      <w:pPr>
-        <w:ind w:left="360"/>
-      </w:pPr>
-      <w:r>
-        <w:t>Governo Federal</w:t>
-      </w:r>
-      <w:r>
-        <w:t xml:space="preserve"> [GOV]</w:t>
+        <w:t xml:space="preserve">10 mar. </w:t>
+      </w:r>
+      <w:r>
+        <w:t>2024</w:t>
       </w:r>
       <w:r>
         <w:t xml:space="preserve">. </w:t>
       </w:r>
-      <w:r>
-        <w:t xml:space="preserve">2024. </w:t>
-      </w:r>
-      <w:r>
-        <w:t xml:space="preserve">Cadastro Nacional da Pessoa Jurídica – CNPJ. Disponível em: </w:t>
-      </w:r>
-      <w:ins w:id="51" w:author="Gustavo Araújo" w:date="2024-09-15T13:35:00Z" w16du:dateUtc="2024-09-15T16:35:00Z">
-        <w:r>
-          <w:fldChar w:fldCharType="begin"/>
-        </w:r>
-        <w:r>
-          <w:instrText>HYPERLINK "</w:instrText>
-        </w:r>
-      </w:ins>
-      <w:r>
-        <w:rPr>
-          <w:rPrChange w:id="52" w:author="Gustavo Araújo" w:date="2024-09-15T13:28:00Z" w16du:dateUtc="2024-09-15T16:28:00Z">
-            <w:rPr>
-              <w:rStyle w:val="Hyperlink"/>
-            </w:rPr>
-          </w:rPrChange>
-        </w:rPr>
-        <w:instrText>https://dados.gov.br/dados/conjuntos-dados/cadastro-nacional-da-pessoa-juridica-c npj</w:instrText>
-      </w:r>
-      <w:ins w:id="53" w:author="Gustavo Araújo" w:date="2024-09-15T13:35:00Z" w16du:dateUtc="2024-09-15T16:35:00Z">
-        <w:r>
-          <w:instrText>"</w:instrText>
-        </w:r>
-        <w:r>
-          <w:fldChar w:fldCharType="separate"/>
-        </w:r>
-      </w:ins>
-      <w:r>
-        <w:rPr>
-          <w:rStyle w:val="Hyperlink"/>
-        </w:rPr>
-        <w:t>https://dados.gov.br/dados/conjuntos-dados/cadastro-nacional-da-pessoa-juridica</w:t>
-      </w:r>
-      <w:del w:id="54" w:author="Gustavo Araújo" w:date="2024-09-15T13:29:00Z" w16du:dateUtc="2024-09-15T16:29:00Z">
-        <w:r>
-          <w:rPr>
-            <w:rStyle w:val="Hyperlink"/>
-          </w:rPr>
-          <w:delText>--</w:delText>
-        </w:r>
-      </w:del>
-      <w:r>
-        <w:rPr>
-          <w:rStyle w:val="Hyperlink"/>
-        </w:rPr>
-        <w:t>-c npj</w:t>
-      </w:r>
-      <w:ins w:id="55" w:author="Gustavo Araújo" w:date="2024-09-15T13:35:00Z" w16du:dateUtc="2024-09-15T16:35:00Z">
-        <w:r>
-          <w:fldChar w:fldCharType="end"/>
-        </w:r>
-      </w:ins>
-      <w:r>
-        <w:t xml:space="preserve">. </w:t>
-      </w:r>
-      <w:r>
-        <w:t xml:space="preserve">Acesso </w:t>
-      </w:r>
-      <w:r>
-        <w:t>em</w:t>
-      </w:r>
-      <w:r>
-        <w:t>:</w:t>
-      </w:r>
-      <w:r>
-        <w:t xml:space="preserve"> 24 mar</w:t>
-      </w:r>
-      <w:r>
-        <w:t>.</w:t>
-      </w:r>
-      <w:r>
-        <w:t xml:space="preserve"> 2024.</w:t>
-      </w:r>
-    </w:p>
-    <w:p>
-      <w:pPr>
-        <w:ind w:left="360"/>
-      </w:pPr>
-    </w:p>
-    <w:p>
-      <w:pPr>
-        <w:ind w:left="360"/>
-      </w:pPr>
-      <w:r>
-        <w:t>Gonçalves</w:t>
-      </w:r>
-      <w:r>
-        <w:t>, Reinaldo.</w:t>
-      </w:r>
-      <w:r>
-        <w:t xml:space="preserve"> 1991.</w:t>
-      </w:r>
-      <w:r>
-        <w:t xml:space="preserve"> Grupos econômicos: uma análise conceitual e teórica. Dispo</w:t>
-      </w:r>
-      <w:r>
-        <w:softHyphen/>
-      </w:r>
-      <w:r>
-        <w:t>nível em</w:t>
-      </w:r>
-      <w:r>
-        <w:t>:</w:t>
-      </w:r>
-      <w:r>
-        <w:t xml:space="preserve"> </w:t>
-      </w:r>
-      <w:r>
-        <w:fldChar w:fldCharType="begin"/>
-      </w:r>
-      <w:r>
-        <w:instrText>HYPERLINK "https://periodicos.fgv.br/rbe/article/view/534)"</w:instrText>
-      </w:r>
-      <w:r>
-        <w:fldChar w:fldCharType="separate"/>
-      </w:r>
-      <w:r>
-        <w:rPr>
-          <w:rPrChange w:id="56" w:author="Gustavo Araújo" w:date="2024-09-15T13:28:00Z" w16du:dateUtc="2024-09-15T16:28:00Z">
-            <w:rPr>
-              <w:rStyle w:val="Hyperlink"/>
-            </w:rPr>
-          </w:rPrChange>
-        </w:rPr>
-        <w:t>https://periodicos.fgv.br/rbe/article/view/534</w:t>
-      </w:r>
-      <w:r>
-        <w:rPr>
-          <w:rPrChange w:id="57" w:author="Gustavo Araújo" w:date="2024-09-15T13:28:00Z" w16du:dateUtc="2024-09-15T16:28:00Z">
-            <w:rPr>
-              <w:rStyle w:val="Hyperlink"/>
-            </w:rPr>
-          </w:rPrChange>
-        </w:rPr>
-        <w:fldChar w:fldCharType="end"/>
-      </w:r>
-      <w:r>
-        <w:t xml:space="preserve">. </w:t>
-      </w:r>
-      <w:r>
-        <w:t xml:space="preserve">Acesso </w:t>
-      </w:r>
-      <w:r>
-        <w:t xml:space="preserve">em: </w:t>
-      </w:r>
-      <w:r>
-        <w:t xml:space="preserve">10 mar. </w:t>
-      </w:r>
-      <w:r>
-        <w:t>2024</w:t>
-      </w:r>
-      <w:r>
-        <w:t xml:space="preserve">. </w:t>
-      </w:r>
-      <w:r>
-        <w:br/>
-      </w:r>
-    </w:p>
-    <w:p>
-      <w:pPr>
-        <w:ind w:left="360"/>
+    </w:p>
+    <w:p>
+      <w:pPr>
+        <w:spacing w:after="240" w:line="240" w:lineRule="auto"/>
+        <w:ind w:left="357"/>
+        <w:jc w:val="left"/>
       </w:pPr>
       <w:r>
         <w:t xml:space="preserve">Google </w:t>
@@ -4958,7 +5390,7 @@
       <w:proofErr w:type="spellEnd"/>
       <w:r>
         <w:rPr>
-          <w:rPrChange w:id="58" w:author="Gustavo Araújo" w:date="2024-09-15T13:27:00Z" w16du:dateUtc="2024-09-15T16:27:00Z">
+          <w:rPrChange w:id="45" w:author="Gustavo Araújo" w:date="2024-09-15T13:27:00Z" w16du:dateUtc="2024-09-15T16:27:00Z">
             <w:rPr>
               <w:b/>
               <w:bCs/>
@@ -4968,49 +5400,52 @@
         <w:t xml:space="preserve">. </w:t>
       </w:r>
       <w:r>
-        <w:t>2024.</w:t>
-      </w:r>
-      <w:r>
-        <w:rPr>
-          <w:rPrChange w:id="59" w:author="Gustavo Araújo" w:date="2024-09-15T13:27:00Z" w16du:dateUtc="2024-09-15T16:27:00Z">
-            <w:rPr>
-              <w:b/>
-              <w:bCs/>
-            </w:rPr>
-          </w:rPrChange>
-        </w:rPr>
-        <w:t xml:space="preserve"> </w:t>
-      </w:r>
-      <w:r>
-        <w:t xml:space="preserve">Serviço de armazenamento de dados. Disponível em: </w:t>
-      </w:r>
-      <w:del w:id="60" w:author="Gustavo Araújo" w:date="2024-09-15T13:27:00Z" w16du:dateUtc="2024-09-15T16:27:00Z">
+        <w:t xml:space="preserve">Serviço de armazenamento de dados. </w:t>
+      </w:r>
+      <w:r>
+        <w:t>2024</w:t>
+      </w:r>
+      <w:r>
+        <w:t xml:space="preserve">. </w:t>
+      </w:r>
+      <w:r>
+        <w:t xml:space="preserve">Disponível em: </w:t>
+      </w:r>
+      <w:r>
+        <w:t>&lt;</w:t>
+      </w:r>
+      <w:r>
+        <w:fldChar w:fldCharType="begin"/>
+      </w:r>
+      <w:r>
+        <w:instrText>HYPERLINK "https://cloud.google.com/bigquery"</w:instrText>
+      </w:r>
+      <w:r>
+        <w:fldChar w:fldCharType="separate"/>
+      </w:r>
+      <w:del w:id="46" w:author="Gustavo Araújo" w:date="2024-09-15T13:27:00Z" w16du:dateUtc="2024-09-15T16:27:00Z">
         <w:r>
+          <w:rPr>
+            <w:rStyle w:val="Hyperlink"/>
+          </w:rPr>
           <w:delText>&lt;</w:delText>
         </w:r>
       </w:del>
       <w:r>
-        <w:fldChar w:fldCharType="begin"/>
-      </w:r>
-      <w:r>
-        <w:instrText>HYPERLINK "https://cloud.google.com/bigquery"</w:instrText>
-      </w:r>
-      <w:r>
-        <w:fldChar w:fldCharType="separate"/>
-      </w:r>
-      <w:r>
-        <w:rPr>
-          <w:rPrChange w:id="61" w:author="Gustavo Araújo" w:date="2024-09-15T13:27:00Z" w16du:dateUtc="2024-09-15T16:27:00Z">
+        <w:rPr>
+          <w:rStyle w:val="Hyperlink"/>
+          <w:rPrChange w:id="47" w:author="Gustavo Araújo" w:date="2024-09-15T13:27:00Z" w16du:dateUtc="2024-09-15T16:27:00Z">
             <w:rPr>
               <w:rStyle w:val="Hyperlink"/>
             </w:rPr>
           </w:rPrChange>
         </w:rPr>
-        <w:t>https://c</w:t>
-      </w:r>
-      <w:r>
-        <w:rPr>
-          <w:rPrChange w:id="62" w:author="Gustavo Araújo" w:date="2024-09-15T13:27:00Z" w16du:dateUtc="2024-09-15T16:27:00Z">
+        <w:t>https://cloud.goog</w:t>
+      </w:r>
+      <w:r>
+        <w:rPr>
+          <w:rStyle w:val="Hyperlink"/>
+          <w:rPrChange w:id="48" w:author="Gustavo Araújo" w:date="2024-09-15T13:27:00Z" w16du:dateUtc="2024-09-15T16:27:00Z">
             <w:rPr>
               <w:rStyle w:val="Hyperlink"/>
             </w:rPr>
@@ -5020,25 +5455,22 @@
       </w:r>
       <w:r>
         <w:rPr>
-          <w:rPrChange w:id="63" w:author="Gustavo Araújo" w:date="2024-09-15T13:27:00Z" w16du:dateUtc="2024-09-15T16:27:00Z">
+          <w:rStyle w:val="Hyperlink"/>
+          <w:rPrChange w:id="49" w:author="Gustavo Araújo" w:date="2024-09-15T13:27:00Z" w16du:dateUtc="2024-09-15T16:27:00Z">
             <w:rPr>
               <w:rStyle w:val="Hyperlink"/>
             </w:rPr>
           </w:rPrChange>
         </w:rPr>
-        <w:t>oud.google.com/bigquery</w:t>
-      </w:r>
-      <w:r>
-        <w:rPr>
-          <w:rPrChange w:id="64" w:author="Gustavo Araújo" w:date="2024-09-15T13:27:00Z" w16du:dateUtc="2024-09-15T16:27:00Z">
-            <w:rPr>
-              <w:rStyle w:val="Hyperlink"/>
-            </w:rPr>
-          </w:rPrChange>
-        </w:rPr>
+        <w:t>e.com/bigquery</w:t>
+      </w:r>
+      <w:r>
         <w:fldChar w:fldCharType="end"/>
       </w:r>
-      <w:del w:id="65" w:author="Gustavo Araújo" w:date="2024-09-15T13:27:00Z" w16du:dateUtc="2024-09-15T16:27:00Z">
+      <w:r>
+        <w:t>&gt;</w:t>
+      </w:r>
+      <w:del w:id="50" w:author="Gustavo Araújo" w:date="2024-09-15T13:27:00Z" w16du:dateUtc="2024-09-15T16:27:00Z">
         <w:r>
           <w:delText>&gt;</w:delText>
         </w:r>
@@ -5061,19 +5493,82 @@
     </w:p>
     <w:p>
       <w:pPr>
-        <w:ind w:left="360"/>
-      </w:pPr>
-    </w:p>
-    <w:p>
-      <w:pPr>
-        <w:ind w:left="360"/>
+        <w:spacing w:after="240" w:line="240" w:lineRule="auto"/>
+        <w:ind w:left="357"/>
+        <w:jc w:val="left"/>
+      </w:pPr>
+      <w:r>
+        <w:t xml:space="preserve">Governo </w:t>
+      </w:r>
+      <w:r>
+        <w:t>d</w:t>
+      </w:r>
+      <w:r>
+        <w:t>o Brasil</w:t>
+      </w:r>
+      <w:r>
+        <w:t>.</w:t>
+      </w:r>
+      <w:r>
+        <w:t xml:space="preserve"> </w:t>
+      </w:r>
+      <w:r>
+        <w:t>Cadastro Nacional da Pessoa Jurídica – CNPJ.</w:t>
+      </w:r>
+      <w:r>
+        <w:t xml:space="preserve"> 2024.</w:t>
+      </w:r>
+      <w:r>
+        <w:t xml:space="preserve"> Disponível em:</w:t>
+      </w:r>
+      <w:r>
+        <w:t xml:space="preserve"> &lt;</w:t>
+      </w:r>
+      <w:hyperlink r:id="rId27" w:history="1">
+        <w:r>
+          <w:rPr>
+            <w:rStyle w:val="Hyperlink"/>
+          </w:rPr>
+          <w:t>https://dados.gov.br/dados/conjuntos-dados/cadastro-nacional-da-pessoa-juridica---cnpj</w:t>
+        </w:r>
+      </w:hyperlink>
+      <w:r>
+        <w:t>&gt;</w:t>
+      </w:r>
+      <w:r>
+        <w:t xml:space="preserve">. </w:t>
+      </w:r>
+      <w:r>
+        <w:t xml:space="preserve">Acesso </w:t>
+      </w:r>
+      <w:r>
+        <w:t>em</w:t>
+      </w:r>
+      <w:r>
+        <w:t>:</w:t>
+      </w:r>
+      <w:r>
+        <w:t xml:space="preserve"> 24 mar</w:t>
+      </w:r>
+      <w:r>
+        <w:t>.</w:t>
+      </w:r>
+      <w:r>
+        <w:t xml:space="preserve"> 2024.</w:t>
+      </w:r>
+    </w:p>
+    <w:p>
+      <w:pPr>
+        <w:spacing w:after="240" w:line="240" w:lineRule="auto"/>
+        <w:ind w:left="357"/>
+        <w:jc w:val="left"/>
       </w:pPr>
       <w:r>
         <w:t>Instituto de Pesquisa Econômica Aplicada [IPEA]. 2006</w:t>
       </w:r>
       <w:r>
         <w:rPr>
-          <w:rPrChange w:id="66" w:author="Gustavo Araújo" w:date="2024-09-15T13:28:00Z" w16du:dateUtc="2024-09-15T16:28:00Z">
+          <w:rPrChange w:id="51" w:author="Gustavo Araújo" w:date="2024-09-15T13:28:00Z" w16du:dateUtc="2024-09-15T16:28:00Z">
             <w:rPr>
               <w:b/>
               <w:bCs/>
@@ -5104,70 +5599,46 @@
       </w:r>
       <w:proofErr w:type="spellEnd"/>
       <w:r>
-        <w:t xml:space="preserve"> para a gestão da inadimplência de uma instituição de microcrédito. Disponível em:  </w:t>
-      </w:r>
-      <w:r>
-        <w:fldChar w:fldCharType="begin"/>
-      </w:r>
-      <w:r>
-        <w:instrText>HYPERLINK "https://www.ipea.gov.br/ipeacai</w:instrText>
-      </w:r>
-      <w:r>
-        <w:softHyphen/>
-        <w:instrText>xa/premio2006/docs/trabpre miados/IpeaCaixa2006_Profissional_02lugar_tema03.pdf"</w:instrText>
-      </w:r>
-      <w:r>
-        <w:fldChar w:fldCharType="separate"/>
-      </w:r>
-      <w:r>
-        <w:rPr>
-          <w:rPrChange w:id="67" w:author="Gustavo Araújo" w:date="2024-09-15T13:28:00Z" w16du:dateUtc="2024-09-15T16:28:00Z">
-            <w:rPr>
-              <w:rStyle w:val="Hyperlink"/>
-              <w:iCs/>
-            </w:rPr>
-          </w:rPrChange>
-        </w:rPr>
-        <w:t>https://www.ipea.gov.br/ipeacai</w:t>
-      </w:r>
-      <w:r>
-        <w:rPr>
-          <w:rPrChange w:id="68" w:author="Gustavo Araújo" w:date="2024-09-15T13:28:00Z" w16du:dateUtc="2024-09-15T16:28:00Z">
-            <w:rPr>
-              <w:rStyle w:val="Hyperlink"/>
-              <w:iCs/>
-            </w:rPr>
-          </w:rPrChange>
-        </w:rPr>
-        <w:softHyphen/>
-        <w:t>xa/premio2006/docs/trabpre miados/IpeaCaixa2006_Profissional_02lugar_tema03.pdf</w:t>
-      </w:r>
-      <w:r>
-        <w:fldChar w:fldCharType="end"/>
-      </w:r>
-      <w:r>
-        <w:t>. Acesso em: 30 jun. 2024.</w:t>
-      </w:r>
-    </w:p>
-    <w:p>
-      <w:pPr>
-        <w:ind w:left="360"/>
-      </w:pPr>
-      <w:hyperlink r:id="rId24" w:history="1">
+        <w:t xml:space="preserve"> para a gestão da inadimplência de uma instituição de microcrédito. Disponível em:</w:t>
+      </w:r>
+      <w:r>
+        <w:t xml:space="preserve"> &lt;</w:t>
+      </w:r>
+      <w:hyperlink r:id="rId28" w:history="1">
         <w:r>
-          <w:br/>
-          <w:t>Jassé, Pedro</w:t>
+          <w:rPr>
+            <w:rStyle w:val="Hyperlink"/>
+          </w:rPr>
+          <w:t>https://www.ipea.gov.br/ipeacaixa/premio2006/docs/trabpremiados/IpeaCaixa2006_Profissional_02lugar_tema03.pdf</w:t>
         </w:r>
       </w:hyperlink>
       <w:r>
-        <w:t xml:space="preserve">. </w:t>
+        <w:t>&gt;</w:t>
+      </w:r>
+      <w:r>
+        <w:t>. Acesso em: 30 jun. 2024.</w:t>
+      </w:r>
+    </w:p>
+    <w:p>
+      <w:pPr>
+        <w:spacing w:after="240" w:line="240" w:lineRule="auto"/>
+        <w:ind w:left="357"/>
+        <w:jc w:val="left"/>
+      </w:pPr>
+      <w:proofErr w:type="spellStart"/>
+      <w:r>
+        <w:t>Jassé</w:t>
+      </w:r>
+      <w:proofErr w:type="spellEnd"/>
+      <w:r>
+        <w:t xml:space="preserve">, P. </w:t>
       </w:r>
       <w:r>
         <w:t xml:space="preserve">2020. </w:t>
       </w:r>
       <w:r>
         <w:rPr>
-          <w:rPrChange w:id="69" w:author="Gustavo Araújo" w:date="2024-09-15T13:28:00Z" w16du:dateUtc="2024-09-15T16:28:00Z">
+          <w:rPrChange w:id="52" w:author="Gustavo Araújo" w:date="2024-09-15T13:28:00Z" w16du:dateUtc="2024-09-15T16:28:00Z">
             <w:rPr>
               <w:rFonts w:ascii="Helvetica" w:eastAsia="Times New Roman" w:hAnsi="Helvetica" w:cs="Helvetica"/>
               <w:color w:val="333333"/>
@@ -5180,206 +5651,272 @@
         <w:t xml:space="preserve">Gestão Do Risco De Crédito Bancário: Estudo Empírico. Disponível em: </w:t>
       </w:r>
       <w:r>
+        <w:t>&lt;</w:t>
+      </w:r>
+      <w:r>
         <w:fldChar w:fldCharType="begin"/>
       </w:r>
       <w:r>
-        <w:instrText>HYPERLINK "https://comum.rcaap.pt/handle/10400.26/31674"</w:instrText>
-      </w:r>
-      <w:r>
-        <w:fldChar w:fldCharType="separate"/>
-      </w:r>
-      <w:r>
-        <w:rPr>
-          <w:rPrChange w:id="70" w:author="Gustavo Araújo" w:date="2024-09-15T13:28:00Z" w16du:dateUtc="2024-09-15T16:28:00Z">
+        <w:instrText>HYPERLINK "</w:instrText>
+      </w:r>
+      <w:r>
+        <w:rPr>
+          <w:rPrChange w:id="53" w:author="Gustavo Araújo" w:date="2024-09-15T13:28:00Z" w16du:dateUtc="2024-09-15T16:28:00Z">
             <w:rPr>
               <w:rStyle w:val="Hyperlink"/>
             </w:rPr>
           </w:rPrChange>
         </w:rPr>
-        <w:t>https://comum.rcaap.pt/handle/</w:t>
-      </w:r>
-      <w:r>
-        <w:rPr>
-          <w:rPrChange w:id="71" w:author="Gustavo Araújo" w:date="2024-09-15T13:28:00Z" w16du:dateUtc="2024-09-15T16:28:00Z">
+        <w:instrText>https://comum.rcaap.pt/handle/10400.26/31674</w:instrText>
+      </w:r>
+      <w:r>
+        <w:instrText>"</w:instrText>
+      </w:r>
+      <w:r>
+        <w:fldChar w:fldCharType="separate"/>
+      </w:r>
+      <w:r>
+        <w:rPr>
+          <w:rStyle w:val="Hyperlink"/>
+          <w:rPrChange w:id="54" w:author="Gustavo Araújo" w:date="2024-09-15T13:28:00Z" w16du:dateUtc="2024-09-15T16:28:00Z">
             <w:rPr>
               <w:rStyle w:val="Hyperlink"/>
             </w:rPr>
           </w:rPrChange>
         </w:rPr>
-        <w:t>1</w:t>
-      </w:r>
-      <w:r>
-        <w:rPr>
-          <w:rPrChange w:id="72" w:author="Gustavo Araújo" w:date="2024-09-15T13:28:00Z" w16du:dateUtc="2024-09-15T16:28:00Z">
+        <w:t>https://comum.rcaap.pt/han</w:t>
+      </w:r>
+      <w:r>
+        <w:rPr>
+          <w:rStyle w:val="Hyperlink"/>
+        </w:rPr>
+        <w:t>d</w:t>
+      </w:r>
+      <w:r>
+        <w:rPr>
+          <w:rStyle w:val="Hyperlink"/>
+        </w:rPr>
+        <w:t>le/10400.26/31674</w:t>
+      </w:r>
+      <w:r>
+        <w:fldChar w:fldCharType="end"/>
+      </w:r>
+      <w:r>
+        <w:t>&gt;</w:t>
+      </w:r>
+      <w:r>
+        <w:rPr>
+          <w:rPrChange w:id="55" w:author="Gustavo Araújo" w:date="2024-09-15T13:28:00Z" w16du:dateUtc="2024-09-15T16:28:00Z">
             <w:rPr>
               <w:rStyle w:val="Hyperlink"/>
             </w:rPr>
           </w:rPrChange>
         </w:rPr>
-        <w:t>0400.26/31674</w:t>
-      </w:r>
-      <w:r>
-        <w:rPr>
-          <w:rPrChange w:id="73" w:author="Gustavo Araújo" w:date="2024-09-15T13:28:00Z" w16du:dateUtc="2024-09-15T16:28:00Z">
+        <w:t>.</w:t>
+      </w:r>
+      <w:r>
+        <w:rPr>
+          <w:rPrChange w:id="56" w:author="Gustavo Araújo" w:date="2024-09-15T13:28:00Z" w16du:dateUtc="2024-09-15T16:28:00Z">
+            <w:rPr>
+              <w:b/>
+            </w:rPr>
+          </w:rPrChange>
+        </w:rPr>
+        <w:t xml:space="preserve"> </w:t>
+      </w:r>
+      <w:r>
+        <w:t>Acesso em: 30 jun. 2024.</w:t>
+      </w:r>
+    </w:p>
+    <w:p>
+      <w:pPr>
+        <w:spacing w:after="240" w:line="240" w:lineRule="auto"/>
+        <w:ind w:left="357"/>
+        <w:jc w:val="left"/>
+      </w:pPr>
+      <w:r>
+        <w:rPr>
+          <w:lang w:val="de-DE"/>
+        </w:rPr>
+        <w:t>Gestel, T</w:t>
+      </w:r>
+      <w:r>
+        <w:rPr>
+          <w:lang w:val="de-DE"/>
+        </w:rPr>
+        <w:t>. V</w:t>
+      </w:r>
+      <w:r>
+        <w:rPr>
+          <w:lang w:val="de-DE"/>
+        </w:rPr>
+        <w:t xml:space="preserve">; Baesens, B. 2008. </w:t>
+      </w:r>
+      <w:proofErr w:type="spellStart"/>
+      <w:r>
+        <w:t>Credit</w:t>
+      </w:r>
+      <w:proofErr w:type="spellEnd"/>
+      <w:r>
+        <w:t xml:space="preserve"> Risk Management: Basic </w:t>
+      </w:r>
+      <w:proofErr w:type="spellStart"/>
+      <w:r>
+        <w:t>Concepts</w:t>
+      </w:r>
+      <w:proofErr w:type="spellEnd"/>
+      <w:r>
+        <w:t xml:space="preserve"> financial </w:t>
+      </w:r>
+      <w:proofErr w:type="spellStart"/>
+      <w:r>
+        <w:t>risk</w:t>
+      </w:r>
+      <w:proofErr w:type="spellEnd"/>
+      <w:r>
+        <w:t xml:space="preserve"> componentes, rating </w:t>
+      </w:r>
+      <w:proofErr w:type="spellStart"/>
+      <w:r>
+        <w:t>analysis</w:t>
+      </w:r>
+      <w:proofErr w:type="spellEnd"/>
+      <w:r>
+        <w:t xml:space="preserve">, models, </w:t>
+      </w:r>
+      <w:proofErr w:type="spellStart"/>
+      <w:r>
+        <w:t>economic</w:t>
+      </w:r>
+      <w:proofErr w:type="spellEnd"/>
+      <w:r>
+        <w:t xml:space="preserve"> </w:t>
+      </w:r>
+      <w:proofErr w:type="spellStart"/>
+      <w:r>
+        <w:t>and</w:t>
+      </w:r>
+      <w:proofErr w:type="spellEnd"/>
+      <w:r>
+        <w:t xml:space="preserve"> </w:t>
+      </w:r>
+      <w:proofErr w:type="spellStart"/>
+      <w:r>
+        <w:t>regulatory</w:t>
+      </w:r>
+      <w:proofErr w:type="spellEnd"/>
+      <w:r>
+        <w:t xml:space="preserve"> capital. Disponível em: &lt;</w:t>
+      </w:r>
+      <w:r>
+        <w:rPr>
+          <w:rStyle w:val="Hyperlink"/>
+        </w:rPr>
+        <w:fldChar w:fldCharType="begin"/>
+      </w:r>
+      <w:r>
+        <w:rPr>
+          <w:rStyle w:val="Hyperlink"/>
+        </w:rPr>
+        <w:instrText>HYPERLINK "https://www.academia.edu/37069057/Credit_Risk_Management_Basic_Concepts"</w:instrText>
+      </w:r>
+      <w:r>
+        <w:rPr>
+          <w:rStyle w:val="Hyperlink"/>
+        </w:rPr>
+      </w:r>
+      <w:r>
+        <w:rPr>
+          <w:rStyle w:val="Hyperlink"/>
+        </w:rPr>
+        <w:fldChar w:fldCharType="separate"/>
+      </w:r>
+      <w:r>
+        <w:rPr>
+          <w:rStyle w:val="Hyperlink"/>
+          <w:rPrChange w:id="57" w:author="Gustavo Araújo" w:date="2024-09-15T13:28:00Z" w16du:dateUtc="2024-09-15T16:28:00Z">
             <w:rPr>
               <w:rStyle w:val="Hyperlink"/>
             </w:rPr>
           </w:rPrChange>
         </w:rPr>
-        <w:fldChar w:fldCharType="end"/>
-      </w:r>
-      <w:r>
-        <w:rPr>
-          <w:rPrChange w:id="74" w:author="Gustavo Araújo" w:date="2024-09-15T13:28:00Z" w16du:dateUtc="2024-09-15T16:28:00Z">
+        <w:t>https://www.academia.edu/37069057/Credit_Risk_</w:t>
+      </w:r>
+      <w:r>
+        <w:rPr>
+          <w:rStyle w:val="Hyperlink"/>
+          <w:rPrChange w:id="58" w:author="Gustavo Araújo" w:date="2024-09-15T13:28:00Z" w16du:dateUtc="2024-09-15T16:28:00Z">
             <w:rPr>
               <w:rStyle w:val="Hyperlink"/>
             </w:rPr>
           </w:rPrChange>
         </w:rPr>
-        <w:t>.</w:t>
-      </w:r>
-      <w:r>
-        <w:rPr>
-          <w:rPrChange w:id="75" w:author="Gustavo Araújo" w:date="2024-09-15T13:28:00Z" w16du:dateUtc="2024-09-15T16:28:00Z">
-            <w:rPr>
-              <w:b/>
-            </w:rPr>
-          </w:rPrChange>
-        </w:rPr>
-        <w:t xml:space="preserve"> </w:t>
-      </w:r>
-      <w:r>
-        <w:t>Acesso em: 30 jun. 2024.</w:t>
-      </w:r>
-    </w:p>
-    <w:p>
-      <w:pPr>
-        <w:ind w:left="360"/>
-      </w:pPr>
-    </w:p>
-    <w:p>
-      <w:pPr>
-        <w:ind w:left="360"/>
-      </w:pPr>
-      <w:r>
-        <w:rPr>
-          <w:rPrChange w:id="76" w:author="Gustavo Araújo" w:date="2024-09-15T13:28:00Z" w16du:dateUtc="2024-09-15T16:28:00Z">
-            <w:rPr>
-              <w:lang w:val="de-DE"/>
-            </w:rPr>
-          </w:rPrChange>
-        </w:rPr>
-        <w:t xml:space="preserve">Van Gestel, T; Baesens, B. 2008. </w:t>
-      </w:r>
-      <w:proofErr w:type="spellStart"/>
-      <w:r>
-        <w:t>Credit</w:t>
-      </w:r>
-      <w:proofErr w:type="spellEnd"/>
-      <w:r>
-        <w:t xml:space="preserve"> Risk Management: Basic </w:t>
-      </w:r>
-      <w:proofErr w:type="spellStart"/>
-      <w:r>
-        <w:t>Concepts</w:t>
-      </w:r>
-      <w:proofErr w:type="spellEnd"/>
-      <w:r>
-        <w:t xml:space="preserve"> financial </w:t>
-      </w:r>
-      <w:proofErr w:type="spellStart"/>
-      <w:r>
-        <w:t>risk</w:t>
-      </w:r>
-      <w:proofErr w:type="spellEnd"/>
-      <w:r>
-        <w:t xml:space="preserve"> componentes, rating </w:t>
-      </w:r>
-      <w:proofErr w:type="spellStart"/>
-      <w:r>
-        <w:t>analysis</w:t>
-      </w:r>
-      <w:proofErr w:type="spellEnd"/>
-      <w:r>
-        <w:t xml:space="preserve">, models, </w:t>
-      </w:r>
-      <w:proofErr w:type="spellStart"/>
-      <w:r>
-        <w:t>economic</w:t>
-      </w:r>
-      <w:proofErr w:type="spellEnd"/>
-      <w:r>
-        <w:t xml:space="preserve"> </w:t>
-      </w:r>
-      <w:proofErr w:type="spellStart"/>
-      <w:r>
-        <w:t>and</w:t>
-      </w:r>
-      <w:proofErr w:type="spellEnd"/>
-      <w:r>
-        <w:t xml:space="preserve"> </w:t>
-      </w:r>
-      <w:proofErr w:type="spellStart"/>
-      <w:r>
-        <w:t>regulatory</w:t>
-      </w:r>
-      <w:proofErr w:type="spellEnd"/>
-      <w:r>
-        <w:t xml:space="preserve"> capital. Disponível em: </w:t>
-      </w:r>
-      <w:r>
-        <w:fldChar w:fldCharType="begin"/>
-      </w:r>
-      <w:r>
-        <w:instrText>HYPERLINK "</w:instrText>
-      </w:r>
-      <w:r>
-        <w:instrText>https://www.academia.edu/37069057/Credit_Risk_Management_Basic_Concepts</w:instrText>
-      </w:r>
-      <w:r>
-        <w:instrText>"</w:instrText>
-      </w:r>
-      <w:r>
-        <w:fldChar w:fldCharType="separate"/>
-      </w:r>
-      <w:r>
-        <w:rPr>
-          <w:rPrChange w:id="77" w:author="Gustavo Araújo" w:date="2024-09-15T13:28:00Z" w16du:dateUtc="2024-09-15T16:28:00Z">
+        <w:t>M</w:t>
+      </w:r>
+      <w:r>
+        <w:rPr>
+          <w:rStyle w:val="Hyperlink"/>
+          <w:rPrChange w:id="59" w:author="Gustavo Araújo" w:date="2024-09-15T13:28:00Z" w16du:dateUtc="2024-09-15T16:28:00Z">
             <w:rPr>
               <w:rStyle w:val="Hyperlink"/>
             </w:rPr>
           </w:rPrChange>
         </w:rPr>
-        <w:t>https://</w:t>
-      </w:r>
-      <w:r>
-        <w:rPr>
-          <w:rPrChange w:id="78" w:author="Gustavo Araújo" w:date="2024-09-15T13:28:00Z" w16du:dateUtc="2024-09-15T16:28:00Z">
+        <w:t>an</w:t>
+      </w:r>
+      <w:r>
+        <w:rPr>
+          <w:rStyle w:val="Hyperlink"/>
+          <w:rPrChange w:id="60" w:author="Gustavo Araújo" w:date="2024-09-15T13:28:00Z" w16du:dateUtc="2024-09-15T16:28:00Z">
             <w:rPr>
               <w:rStyle w:val="Hyperlink"/>
             </w:rPr>
           </w:rPrChange>
         </w:rPr>
-        <w:t>w</w:t>
-      </w:r>
-      <w:r>
-        <w:rPr>
-          <w:rPrChange w:id="79" w:author="Gustavo Araújo" w:date="2024-09-15T13:28:00Z" w16du:dateUtc="2024-09-15T16:28:00Z">
+        <w:t>a</w:t>
+      </w:r>
+      <w:r>
+        <w:rPr>
+          <w:rStyle w:val="Hyperlink"/>
+          <w:rPrChange w:id="61" w:author="Gustavo Araújo" w:date="2024-09-15T13:28:00Z" w16du:dateUtc="2024-09-15T16:28:00Z">
             <w:rPr>
               <w:rStyle w:val="Hyperlink"/>
             </w:rPr>
           </w:rPrChange>
         </w:rPr>
-        <w:t>ww.academia.edu/37069057/Credit_Risk_Management_Basic_Concepts</w:t>
-      </w:r>
-      <w:r>
+        <w:t>gement_Ba</w:t>
+      </w:r>
+      <w:r>
+        <w:rPr>
+          <w:rStyle w:val="Hyperlink"/>
+          <w:rPrChange w:id="62" w:author="Gustavo Araújo" w:date="2024-09-15T13:28:00Z" w16du:dateUtc="2024-09-15T16:28:00Z">
+            <w:rPr>
+              <w:rStyle w:val="Hyperlink"/>
+            </w:rPr>
+          </w:rPrChange>
+        </w:rPr>
+        <w:t>s</w:t>
+      </w:r>
+      <w:r>
+        <w:rPr>
+          <w:rStyle w:val="Hyperlink"/>
+          <w:rPrChange w:id="63" w:author="Gustavo Araújo" w:date="2024-09-15T13:28:00Z" w16du:dateUtc="2024-09-15T16:28:00Z">
+            <w:rPr>
+              <w:rStyle w:val="Hyperlink"/>
+            </w:rPr>
+          </w:rPrChange>
+        </w:rPr>
+        <w:t>ic_Concepts</w:t>
+      </w:r>
+      <w:r>
+        <w:rPr>
+          <w:rStyle w:val="Hyperlink"/>
+        </w:rPr>
         <w:fldChar w:fldCharType="end"/>
       </w:r>
-    </w:p>
-    <w:p>
-      <w:pPr>
-        <w:ind w:left="360"/>
-      </w:pPr>
+      <w:r>
+        <w:t xml:space="preserve">&gt;. </w:t>
+      </w:r>
       <w:r>
         <w:t xml:space="preserve">Acesso </w:t>
       </w:r>
@@ -5389,19 +5926,17 @@
     </w:p>
     <w:p>
       <w:pPr>
-        <w:ind w:left="360"/>
-      </w:pPr>
-    </w:p>
-    <w:p>
-      <w:pPr>
-        <w:ind w:left="360"/>
+        <w:spacing w:after="240" w:line="240" w:lineRule="auto"/>
+        <w:ind w:left="357"/>
+        <w:jc w:val="left"/>
       </w:pPr>
       <w:r>
         <w:t xml:space="preserve">Wilson, R. J. 1996. </w:t>
       </w:r>
       <w:r>
         <w:rPr>
-          <w:rPrChange w:id="80" w:author="Gustavo Araújo" w:date="2024-09-15T13:28:00Z" w16du:dateUtc="2024-09-15T16:28:00Z">
+          <w:lang w:val="de-DE"/>
+          <w:rPrChange w:id="64" w:author="Gustavo Araújo" w:date="2024-09-15T13:28:00Z" w16du:dateUtc="2024-09-15T16:28:00Z">
             <w:rPr>
               <w:i/>
               <w:iCs/>
@@ -5413,11 +5948,7 @@
       </w:r>
       <w:r>
         <w:rPr>
-          <w:rPrChange w:id="81" w:author="Gustavo Araújo" w:date="2024-09-15T13:28:00Z" w16du:dateUtc="2024-09-15T16:28:00Z">
-            <w:rPr>
-              <w:lang w:val="de-DE"/>
-            </w:rPr>
-          </w:rPrChange>
+          <w:lang w:val="de-DE"/>
         </w:rPr>
         <w:t xml:space="preserve">. 4. ed. </w:t>
       </w:r>
@@ -5440,7 +5971,7 @@
     </w:p>
     <w:p>
       <w:pPr>
-        <w:ind w:left="360"/>
+        <w:spacing w:line="360" w:lineRule="auto"/>
         <w:rPr>
           <w:b/>
         </w:rPr>
@@ -5463,6 +5994,9 @@
     <w:p>
       <w:pPr>
         <w:spacing w:line="360" w:lineRule="auto"/>
+        <w:rPr>
+          <w:b/>
+        </w:rPr>
       </w:pPr>
     </w:p>
     <w:p>
@@ -5508,7 +6042,7 @@
                     </pic:cNvPicPr>
                   </pic:nvPicPr>
                   <pic:blipFill>
-                    <a:blip r:embed="rId25">
+                    <a:blip r:embed="rId29">
                       <a:extLst>
                         <a:ext uri="{28A0092B-C50C-407E-A947-70E740481C1C}">
                           <a14:useLocalDpi xmlns:a14="http://schemas.microsoft.com/office/drawing/2010/main" val="0"/>
@@ -5562,18 +6096,8 @@
         <w:spacing w:after="40" w:line="360" w:lineRule="auto"/>
       </w:pPr>
       <w:r>
-        <w:lastRenderedPageBreak/>
         <w:t>Fonte: Resultados originais da pesquisa</w:t>
       </w:r>
-    </w:p>
-    <w:p>
-      <w:pPr>
-        <w:spacing w:line="360" w:lineRule="auto"/>
-        <w:jc w:val="center"/>
-        <w:rPr>
-          <w:b/>
-        </w:rPr>
-      </w:pPr>
     </w:p>
     <w:p>
       <w:pPr>
@@ -5585,65 +6109,44 @@
     <w:p>
       <w:pPr>
         <w:spacing w:after="40" w:line="360" w:lineRule="auto"/>
-        <w:ind w:firstLine="567"/>
         <w:jc w:val="left"/>
-      </w:pPr>
-    </w:p>
-    <w:p>
-      <w:pPr>
-        <w:spacing w:after="40" w:line="360" w:lineRule="auto"/>
-        <w:ind w:firstLine="567"/>
-        <w:jc w:val="left"/>
-      </w:pPr>
-    </w:p>
-    <w:p>
-      <w:pPr>
-        <w:spacing w:after="40" w:line="360" w:lineRule="auto"/>
-        <w:ind w:firstLine="567"/>
-        <w:jc w:val="left"/>
-      </w:pPr>
+        <w:rPr>
+          <w:b/>
+          <w:bCs/>
+          <w:iCs/>
+        </w:rPr>
+      </w:pPr>
+      <w:r>
+        <w:t xml:space="preserve">Apêndice A – Imagem 2 – </w:t>
+      </w:r>
+      <w:r>
+        <w:t xml:space="preserve">Data </w:t>
+      </w:r>
+      <w:proofErr w:type="spellStart"/>
+      <w:r>
+        <w:t>Wrangling</w:t>
+      </w:r>
+      <w:proofErr w:type="spellEnd"/>
+      <w:r>
+        <w:t xml:space="preserve"> </w:t>
+      </w:r>
+      <w:r>
+        <w:t xml:space="preserve">– Plataforma Google </w:t>
+      </w:r>
+      <w:proofErr w:type="spellStart"/>
+      <w:r>
+        <w:t>Bigquery</w:t>
+      </w:r>
+      <w:proofErr w:type="spellEnd"/>
+      <w:r>
+        <w:t xml:space="preserve"> </w:t>
+      </w:r>
     </w:p>
     <w:p>
       <w:pPr>
         <w:spacing w:after="40" w:line="360" w:lineRule="auto"/>
         <w:jc w:val="left"/>
         <w:rPr>
-          <w:b/>
-          <w:bCs/>
-          <w:iCs/>
-        </w:rPr>
-      </w:pPr>
-      <w:r>
-        <w:t xml:space="preserve">Apêndice A – Imagem 2 – </w:t>
-      </w:r>
-      <w:r>
-        <w:t xml:space="preserve">Data </w:t>
-      </w:r>
-      <w:proofErr w:type="spellStart"/>
-      <w:r>
-        <w:t>Wrangling</w:t>
-      </w:r>
-      <w:proofErr w:type="spellEnd"/>
-      <w:r>
-        <w:t xml:space="preserve"> </w:t>
-      </w:r>
-      <w:r>
-        <w:t xml:space="preserve">– Plataforma Google </w:t>
-      </w:r>
-      <w:proofErr w:type="spellStart"/>
-      <w:r>
-        <w:t>Bigquery</w:t>
-      </w:r>
-      <w:proofErr w:type="spellEnd"/>
-      <w:r>
-        <w:t xml:space="preserve"> </w:t>
-      </w:r>
-    </w:p>
-    <w:p>
-      <w:pPr>
-        <w:spacing w:after="40" w:line="360" w:lineRule="auto"/>
-        <w:jc w:val="left"/>
-        <w:rPr>
           <w:iCs/>
         </w:rPr>
       </w:pPr>
@@ -5651,6 +6154,7 @@
         <w:rPr>
           <w:noProof/>
         </w:rPr>
+        <w:lastRenderedPageBreak/>
         <w:drawing>
           <wp:inline distT="0" distB="0" distL="0" distR="0" wp14:anchorId="5F2A9722" wp14:editId="20BAC5BF">
             <wp:extent cx="5788550" cy="3135517"/>
@@ -5667,7 +6171,7 @@
                     <pic:cNvPicPr/>
                   </pic:nvPicPr>
                   <pic:blipFill>
-                    <a:blip r:embed="rId26"/>
+                    <a:blip r:embed="rId30"/>
                     <a:stretch>
                       <a:fillRect/>
                     </a:stretch>
@@ -5742,9 +6246,9 @@
       </w:pPr>
     </w:p>
     <w:sectPr>
-      <w:headerReference w:type="default" r:id="rId27"/>
-      <w:footerReference w:type="default" r:id="rId28"/>
-      <w:footerReference w:type="first" r:id="rId29"/>
+      <w:headerReference w:type="default" r:id="rId31"/>
+      <w:footerReference w:type="default" r:id="rId32"/>
+      <w:footerReference w:type="first" r:id="rId33"/>
       <w:pgSz w:w="11906" w:h="16838" w:code="9"/>
       <w:pgMar w:top="1418" w:right="1418" w:bottom="1418" w:left="1418" w:header="709" w:footer="709" w:gutter="0"/>
       <w:pgNumType w:start="2"/>
@@ -5838,7 +6342,7 @@
         <w:annotationRef/>
       </w:r>
       <w:r>
-        <w:t>Nova referencia que faz menção ao conteúdo e é mais atual</w:t>
+        <w:t>Nova referência que faz menção ao conteúdo e é mais atual</w:t>
       </w:r>
     </w:p>
   </w:comment>
@@ -5876,7 +6380,7 @@
       </w:r>
     </w:p>
   </w:comment>
-  <w:comment w:id="28" w:author="DIEGO DE OLIVEIRA DA CUNHA" w:date="2024-06-26T16:09:00Z" w:initials="DD">
+  <w:comment w:id="29" w:author="DIEGO DE OLIVEIRA DA CUNHA" w:date="2024-06-26T16:09:00Z" w:initials="DD">
     <w:p>
       <w:pPr>
         <w:pStyle w:val="Textodecomentrio"/>
@@ -5893,7 +6397,7 @@
       </w:r>
     </w:p>
   </w:comment>
-  <w:comment w:id="29" w:author="Gustavo Araújo" w:date="2024-09-15T12:16:00Z" w:initials="GA">
+  <w:comment w:id="30" w:author="Gustavo Araújo" w:date="2024-09-15T12:16:00Z" w:initials="GA">
     <w:p>
       <w:pPr>
         <w:pStyle w:val="Textodecomentrio"/>
@@ -5910,7 +6414,7 @@
       </w:r>
     </w:p>
   </w:comment>
-  <w:comment w:id="30" w:author="DIEGO DE OLIVEIRA DA CUNHA" w:date="2024-06-26T16:07:00Z" w:initials="DD">
+  <w:comment w:id="31" w:author="DIEGO DE OLIVEIRA DA CUNHA" w:date="2024-06-26T16:07:00Z" w:initials="DD">
     <w:p>
       <w:pPr>
         <w:pStyle w:val="Textodecomentrio"/>
@@ -5927,7 +6431,7 @@
       </w:r>
     </w:p>
   </w:comment>
-  <w:comment w:id="31" w:author="Gustavo Araújo" w:date="2024-09-15T12:26:00Z" w:initials="GA">
+  <w:comment w:id="32" w:author="Gustavo Araújo" w:date="2024-09-15T12:26:00Z" w:initials="GA">
     <w:p>
       <w:pPr>
         <w:pStyle w:val="Textodecomentrio"/>
@@ -5948,7 +6452,7 @@
       </w:r>
     </w:p>
   </w:comment>
-  <w:comment w:id="33" w:author="DIEGO DE OLIVEIRA DA CUNHA" w:date="2024-06-26T16:08:00Z" w:initials="DD">
+  <w:comment w:id="34" w:author="DIEGO DE OLIVEIRA DA CUNHA" w:date="2024-06-26T16:08:00Z" w:initials="DD">
     <w:p>
       <w:pPr>
         <w:pStyle w:val="Textodecomentrio"/>
@@ -5973,8 +6477,8 @@
   <w15:commentEx w15:paraId="38732B0D" w15:done="0"/>
   <w15:commentEx w15:paraId="5C9095BC" w15:done="0"/>
   <w15:commentEx w15:paraId="75863022" w15:paraIdParent="5C9095BC" w15:done="0"/>
-  <w15:commentEx w15:paraId="7839DAF2" w15:done="0"/>
-  <w15:commentEx w15:paraId="6F603D25" w15:paraIdParent="7839DAF2" w15:done="0"/>
+  <w15:commentEx w15:paraId="3097C264" w15:done="0"/>
+  <w15:commentEx w15:paraId="4909363E" w15:paraIdParent="3097C264" w15:done="0"/>
   <w15:commentEx w15:paraId="37C62788" w15:done="0"/>
   <w15:commentEx w15:paraId="0A1CCD02" w15:paraIdParent="37C62788" w15:done="0"/>
   <w15:commentEx w15:paraId="4000FBB9" w15:done="0"/>
@@ -6002,7 +6506,7 @@
     </w16cex:extLst>
   </w16cex:commentExtensible>
   <w16cex:commentExtensible w16cex:durableId="6CA4122E" w16cex:dateUtc="2024-09-15T14:56:00Z"/>
-  <w16cex:commentExtensible w16cex:durableId="3D9FE530" w16cex:dateUtc="2024-06-26T19:06:00Z">
+  <w16cex:commentExtensible w16cex:durableId="5537B117" w16cex:dateUtc="2024-06-26T19:06:00Z">
     <w16cex:extLst>
       <w16:ext w16:uri="{CE6994B0-6A32-4C9F-8C6B-6E91EDA988CE}">
         <cr:reactions xmlns:cr="http://schemas.microsoft.com/office/comments/2020/reactions">
@@ -6015,7 +6519,7 @@
       </w16:ext>
     </w16cex:extLst>
   </w16cex:commentExtensible>
-  <w16cex:commentExtensible w16cex:durableId="12E6DA37" w16cex:dateUtc="2024-09-15T14:57:00Z"/>
+  <w16cex:commentExtensible w16cex:durableId="70EEF4E5" w16cex:dateUtc="2024-09-15T14:57:00Z"/>
   <w16cex:commentExtensible w16cex:durableId="2A0DE43D" w16cex:dateUtc="2024-06-26T19:10:00Z">
     <w16cex:extLst>
       <w16:ext w16:uri="{CE6994B0-6A32-4C9F-8C6B-6E91EDA988CE}">
@@ -6067,8 +6571,8 @@
   <w16cid:commentId w16cid:paraId="38732B0D" w16cid:durableId="0BADF0FA"/>
   <w16cid:commentId w16cid:paraId="5C9095BC" w16cid:durableId="108D5775"/>
   <w16cid:commentId w16cid:paraId="75863022" w16cid:durableId="6CA4122E"/>
-  <w16cid:commentId w16cid:paraId="7839DAF2" w16cid:durableId="3D9FE530"/>
-  <w16cid:commentId w16cid:paraId="6F603D25" w16cid:durableId="12E6DA37"/>
+  <w16cid:commentId w16cid:paraId="3097C264" w16cid:durableId="5537B117"/>
+  <w16cid:commentId w16cid:paraId="4909363E" w16cid:durableId="70EEF4E5"/>
   <w16cid:commentId w16cid:paraId="37C62788" w16cid:durableId="2A0DE43D"/>
   <w16cid:commentId w16cid:paraId="0A1CCD02" w16cid:durableId="60FAF620"/>
   <w16cid:commentId w16cid:paraId="4000FBB9" w16cid:durableId="228F34C8"/>
@@ -6321,34 +6825,70 @@
       </w:r>
       <w:proofErr w:type="spellStart"/>
       <w:r>
+        <w:rPr>
+          <w:sz w:val="18"/>
+          <w:szCs w:val="18"/>
+        </w:rPr>
         <w:t>DataFrame</w:t>
       </w:r>
       <w:proofErr w:type="spellEnd"/>
       <w:r>
-        <w:t xml:space="preserve">: Estrutura de dados bidimensional utilizada principalmente em bibliotecas como o </w:t>
-      </w:r>
-      <w:r>
+        <w:rPr>
+          <w:sz w:val="18"/>
+          <w:szCs w:val="18"/>
+        </w:rPr>
+        <w:t>.</w:t>
+      </w:r>
+      <w:r>
+        <w:rPr>
+          <w:sz w:val="18"/>
+          <w:szCs w:val="18"/>
+        </w:rPr>
+        <w:t xml:space="preserve"> Estrutura de dados bidimensional utilizada principalmente em bibliotecas como o </w:t>
+      </w:r>
+      <w:r>
+        <w:rPr>
+          <w:sz w:val="18"/>
+          <w:szCs w:val="18"/>
+        </w:rPr>
         <w:t>‘</w:t>
       </w:r>
       <w:r>
+        <w:rPr>
+          <w:sz w:val="18"/>
+          <w:szCs w:val="18"/>
+        </w:rPr>
         <w:t>pandas</w:t>
       </w:r>
       <w:r>
+        <w:rPr>
+          <w:sz w:val="18"/>
+          <w:szCs w:val="18"/>
+        </w:rPr>
         <w:t>’</w:t>
       </w:r>
       <w:r>
+        <w:rPr>
+          <w:sz w:val="18"/>
+          <w:szCs w:val="18"/>
+        </w:rPr>
         <w:t xml:space="preserve"> no Python, que permite a manipulação de dados tabulares de forma eficiente. Um </w:t>
       </w:r>
       <w:proofErr w:type="spellStart"/>
       <w:r>
+        <w:rPr>
+          <w:sz w:val="18"/>
+          <w:szCs w:val="18"/>
+        </w:rPr>
         <w:t>DataFrame</w:t>
       </w:r>
       <w:proofErr w:type="spellEnd"/>
       <w:r>
-        <w:t xml:space="preserve"> é comparável a uma tabela em uma base de dados ou a uma planilha, onde os dados são organizados em linhas e colunas, podendo conter diferentes tipos de dados</w:t>
-      </w:r>
-      <w:r>
-        <w:t>.</w:t>
+        <w:rPr>
+          <w:sz w:val="18"/>
+          <w:szCs w:val="18"/>
+        </w:rPr>
+        <w:t xml:space="preserve"> é comparável a uma tabela em uma base de dados ou a uma planilha, onde os dados são organizados em linhas e colunas, podendo conter diferentes tipos de dados.</w:t>
       </w:r>
     </w:p>
   </w:footnote>
@@ -6831,8 +7371,8 @@
         <w:szCs w:val="17"/>
       </w:rPr>
     </w:pPr>
-    <w:bookmarkStart w:id="82" w:name="_Hlk33913842"/>
-    <w:bookmarkStart w:id="83" w:name="_Hlk33913843"/>
+    <w:bookmarkStart w:id="65" w:name="_Hlk33913842"/>
+    <w:bookmarkStart w:id="66" w:name="_Hlk33913843"/>
     <w:r>
       <w:rPr>
         <w:noProof/>
@@ -7070,8 +7610,8 @@
       <w:tab/>
     </w:r>
   </w:p>
-  <w:bookmarkEnd w:id="82"/>
-  <w:bookmarkEnd w:id="83"/>
+  <w:bookmarkEnd w:id="65"/>
+  <w:bookmarkEnd w:id="66"/>
   <w:p>
     <w:pPr>
       <w:pStyle w:val="Cabealho"/>
@@ -7766,7 +8306,7 @@
   <w:style w:type="paragraph" w:default="1" w:styleId="Normal">
     <w:name w:val="Normal"/>
     <w:qFormat/>
-    <w:rsid w:val="00AC0578"/>
+    <w:rsid w:val="002F6E74"/>
   </w:style>
   <w:style w:type="paragraph" w:styleId="Ttulo1">
     <w:name w:val="heading 1"/>

</xml_diff>

<commit_message>
Documentação, inclusão de apresentações
</commit_message>
<xml_diff>
--- a/4 - TCC final/TCC - Gustavo Araujo - DSA_v2.docx
+++ b/4 - TCC final/TCC - Gustavo Araujo - DSA_v2.docx
@@ -523,21 +523,7 @@
         <w:rPr>
           <w:bCs/>
         </w:rPr>
-        <w:t xml:space="preserve"> a análise de risco de crédito nas instituições financeiras [</w:t>
-      </w:r>
-      <w:proofErr w:type="spellStart"/>
-      <w:r>
-        <w:rPr>
-          <w:bCs/>
-        </w:rPr>
-        <w:t>IFs</w:t>
-      </w:r>
-      <w:proofErr w:type="spellEnd"/>
-      <w:r>
-        <w:rPr>
-          <w:bCs/>
-        </w:rPr>
-        <w:t xml:space="preserve">], partindo de uma análise mais profunda dos envolvidos na gestão do crédito. Utilizando conceitos da teoria dos grafos, o algoritmo </w:t>
+        <w:t xml:space="preserve"> a análise de risco de crédito nas instituições financeiras [IFs], partindo de uma análise mais profunda dos envolvidos na gestão do crédito. Utilizando conceitos da teoria dos grafos, o algoritmo </w:t>
       </w:r>
       <w:r>
         <w:rPr>
@@ -609,21 +595,7 @@
         <w:rPr>
           <w:bCs/>
         </w:rPr>
-        <w:t xml:space="preserve"> a capacidade das </w:t>
-      </w:r>
-      <w:proofErr w:type="spellStart"/>
-      <w:r>
-        <w:rPr>
-          <w:bCs/>
-        </w:rPr>
-        <w:t>IFs</w:t>
-      </w:r>
-      <w:proofErr w:type="spellEnd"/>
-      <w:r>
-        <w:rPr>
-          <w:bCs/>
-        </w:rPr>
-        <w:t xml:space="preserve"> </w:t>
+        <w:t xml:space="preserve"> a capacidade das IFs </w:t>
       </w:r>
       <w:r>
         <w:rPr>
@@ -738,6 +710,9 @@
       <w:pPr>
         <w:spacing w:after="40" w:line="360" w:lineRule="auto"/>
         <w:ind w:firstLine="567"/>
+        <w:rPr>
+          <w:iCs/>
+        </w:rPr>
       </w:pPr>
       <w:commentRangeStart w:id="15"/>
       <w:commentRangeStart w:id="16"/>
@@ -753,7 +728,6 @@
         </w:rPr>
         <w:t>[</w:t>
       </w:r>
-      <w:proofErr w:type="spellStart"/>
       <w:r>
         <w:rPr>
           <w:iCs/>
@@ -764,14 +738,7 @@
         <w:rPr>
           <w:iCs/>
         </w:rPr>
-        <w:t>s</w:t>
-      </w:r>
-      <w:proofErr w:type="spellEnd"/>
-      <w:r>
-        <w:rPr>
-          <w:iCs/>
-        </w:rPr>
-        <w:t>]</w:t>
+        <w:t>s]</w:t>
       </w:r>
       <w:r>
         <w:rPr>
@@ -827,13 +794,7 @@
         <w:rPr>
           <w:iCs/>
         </w:rPr>
-        <w:t xml:space="preserve"> </w:t>
-      </w:r>
-      <w:r>
-        <w:rPr>
-          <w:iCs/>
-        </w:rPr>
-        <w:t>(</w:t>
+        <w:t xml:space="preserve"> (</w:t>
       </w:r>
       <w:proofErr w:type="spellStart"/>
       <w:r>
@@ -865,6 +826,15 @@
       <w:r>
         <w:t>.</w:t>
       </w:r>
+      <w:r>
+        <w:t xml:space="preserve"> </w:t>
+      </w:r>
+      <w:r>
+        <w:rPr>
+          <w:iCs/>
+        </w:rPr>
+        <w:t>Esses desafios impulsionaram o desenvolvimento de estratégias para reduzir a exposição ao risco de crédito, maximizar os lucros e manter a sustentabilidade no mercado.</w:t>
+      </w:r>
     </w:p>
     <w:p>
       <w:pPr>
@@ -878,7 +848,53 @@
         <w:rPr>
           <w:iCs/>
         </w:rPr>
-        <w:t>Esses desafios impulsionaram o desenvolvimento de estratégias para reduzir a exposição ao risco de crédito, maximizar os lucros e manter a sustentabilidade no mercado.</w:t>
+        <w:t xml:space="preserve">Uma das principais atividades bancárias é a concessão de crédito, a qual possibilita a expansão natural do mercado através da troca de recursos financeiros entre provedor e tomador. O fato da exposição </w:t>
+      </w:r>
+      <w:r>
+        <w:rPr>
+          <w:iCs/>
+        </w:rPr>
+        <w:t>a</w:t>
+      </w:r>
+      <w:r>
+        <w:rPr>
+          <w:iCs/>
+        </w:rPr>
+        <w:t xml:space="preserve"> inadimplência, ou seja, do descumprimento do acordo de retorno dos recursos financeiros emprestados ao tomador pelo provedor, exige ao provedor conhecer melhor o tomador, antes de assumir o risco da transferência do recurso financeiro. Dessa forma, a necessidade de controlar e garantir o menor risco de </w:t>
+      </w:r>
+      <w:r>
+        <w:rPr>
+          <w:iCs/>
+        </w:rPr>
+        <w:t xml:space="preserve">concessão </w:t>
+      </w:r>
+      <w:r>
+        <w:rPr>
+          <w:iCs/>
+        </w:rPr>
+        <w:t>de crédito é fundamental e essencial para garantir a saúde do ambiente financeiro atual e futuro.</w:t>
+      </w:r>
+      <w:r>
+        <w:rPr>
+          <w:iCs/>
+        </w:rPr>
+        <w:t xml:space="preserve"> (</w:t>
+      </w:r>
+      <w:proofErr w:type="spellStart"/>
+      <w:r>
+        <w:t>Gestel</w:t>
+      </w:r>
+      <w:proofErr w:type="spellEnd"/>
+      <w:r>
+        <w:t xml:space="preserve"> e </w:t>
+      </w:r>
+      <w:proofErr w:type="spellStart"/>
+      <w:r>
+        <w:t>Baesens</w:t>
+      </w:r>
+      <w:proofErr w:type="spellEnd"/>
+      <w:r>
+        <w:t>, 2008)</w:t>
       </w:r>
     </w:p>
     <w:p>
@@ -889,6 +905,85 @@
           <w:iCs/>
         </w:rPr>
       </w:pPr>
+      <w:r>
+        <w:rPr>
+          <w:iCs/>
+        </w:rPr>
+        <w:lastRenderedPageBreak/>
+        <w:t>A gestão de risco de crédito, ao longo do tempo, teve diferentes marcos que contribuíram para seu amadurecimento. Até o início do século XX, a análise e aprovação de crédito ainda era feita subjetivamente, dependendo somente do julgamento de analistas. Esse método, além de não utilizar critérios objetivos, era moroso e não considerava uma análise ampla, com todas as variáveis da exposição ao risco de crédito para as IFs</w:t>
+      </w:r>
+      <w:r>
+        <w:rPr>
+          <w:iCs/>
+        </w:rPr>
+        <w:t>, tornando-se de certa forma subjetivo</w:t>
+      </w:r>
+      <w:r>
+        <w:rPr>
+          <w:iCs/>
+        </w:rPr>
+        <w:t xml:space="preserve"> (</w:t>
+      </w:r>
+      <w:r>
+        <w:t>Camargos</w:t>
+      </w:r>
+      <w:r>
+        <w:t>, 2012</w:t>
+      </w:r>
+      <w:r>
+        <w:rPr>
+          <w:iCs/>
+        </w:rPr>
+        <w:t xml:space="preserve">). </w:t>
+      </w:r>
+      <w:r>
+        <w:rPr>
+          <w:iCs/>
+        </w:rPr>
+        <w:t xml:space="preserve">Com o </w:t>
+      </w:r>
+      <w:r>
+        <w:rPr>
+          <w:iCs/>
+        </w:rPr>
+        <w:t xml:space="preserve">advento de novas tecnologias e modelos estatísticos, </w:t>
+      </w:r>
+      <w:r>
+        <w:rPr>
+          <w:iCs/>
+        </w:rPr>
+        <w:t xml:space="preserve">foi possível desenvolver </w:t>
+      </w:r>
+      <w:r>
+        <w:rPr>
+          <w:iCs/>
+        </w:rPr>
+        <w:t>maneiras mais eficientes para controlar carteira</w:t>
+      </w:r>
+      <w:r>
+        <w:rPr>
+          <w:iCs/>
+        </w:rPr>
+        <w:t>s</w:t>
+      </w:r>
+      <w:r>
+        <w:rPr>
+          <w:iCs/>
+        </w:rPr>
+        <w:t xml:space="preserve"> de crédito</w:t>
+      </w:r>
+      <w:r>
+        <w:rPr>
+          <w:iCs/>
+        </w:rPr>
+        <w:t>s</w:t>
+      </w:r>
+      <w:r>
+        <w:rPr>
+          <w:iCs/>
+        </w:rPr>
+        <w:t xml:space="preserve">, criando mecanismos para conhecer melhor seus clientes. </w:t>
+      </w:r>
     </w:p>
     <w:p>
       <w:pPr>
@@ -902,7 +997,55 @@
         <w:rPr>
           <w:iCs/>
         </w:rPr>
-        <w:t xml:space="preserve">Uma das principais atividades bancárias é a concessão de crédito, a qual possibilita a expansão natural do mercado através da troca de recursos financeiros entre provedor e tomador. O fato da exposição </w:t>
+        <w:t xml:space="preserve">É nesse contexto em que é introduzido o conceito de grupo econômico </w:t>
+      </w:r>
+      <w:r>
+        <w:rPr>
+          <w:iCs/>
+        </w:rPr>
+        <w:t>[</w:t>
+      </w:r>
+      <w:r>
+        <w:rPr>
+          <w:iCs/>
+        </w:rPr>
+        <w:t>GE</w:t>
+      </w:r>
+      <w:r>
+        <w:rPr>
+          <w:iCs/>
+        </w:rPr>
+        <w:t>]</w:t>
+      </w:r>
+      <w:r>
+        <w:rPr>
+          <w:iCs/>
+        </w:rPr>
+        <w:t xml:space="preserve">. </w:t>
+      </w:r>
+      <w:r>
+        <w:rPr>
+          <w:iCs/>
+        </w:rPr>
+        <w:t>Essa t</w:t>
+      </w:r>
+      <w:r>
+        <w:rPr>
+          <w:iCs/>
+        </w:rPr>
+        <w:t>erm</w:t>
+      </w:r>
+      <w:r>
+        <w:rPr>
+          <w:iCs/>
+        </w:rPr>
+        <w:t>inologia é</w:t>
+      </w:r>
+      <w:r>
+        <w:rPr>
+          <w:iCs/>
+        </w:rPr>
+        <w:t xml:space="preserve"> dad</w:t>
       </w:r>
       <w:r>
         <w:rPr>
@@ -914,230 +1057,145 @@
         <w:rPr>
           <w:iCs/>
         </w:rPr>
-        <w:t xml:space="preserve"> inadimplência, ou seja, do descumprimento do acordo de retorno dos recursos financeiros emprestados ao tomador pelo provedor, exige ao provedor conhecer melhor o tomador, antes de assumir o risco da transferência do recurso financeiro. Dessa forma, a necessidade de controlar e garantir o menor risco de </w:t>
-      </w:r>
-      <w:r>
-        <w:rPr>
-          <w:iCs/>
-        </w:rPr>
-        <w:t xml:space="preserve">concessão </w:t>
-      </w:r>
-      <w:r>
-        <w:rPr>
-          <w:iCs/>
-        </w:rPr>
-        <w:t xml:space="preserve">de crédito é </w:t>
-      </w:r>
-      <w:r>
-        <w:rPr>
-          <w:iCs/>
-        </w:rPr>
-        <w:lastRenderedPageBreak/>
-        <w:t>fundamental e essencial para garantir a saúde do ambiente financeiro atual e futuro.</w:t>
-      </w:r>
-      <w:r>
-        <w:rPr>
-          <w:iCs/>
-        </w:rPr>
-        <w:t xml:space="preserve"> (</w:t>
-      </w:r>
-      <w:proofErr w:type="spellStart"/>
-      <w:r>
-        <w:t>Gestel</w:t>
-      </w:r>
-      <w:proofErr w:type="spellEnd"/>
-      <w:r>
-        <w:t xml:space="preserve"> e </w:t>
-      </w:r>
-      <w:proofErr w:type="spellStart"/>
-      <w:r>
-        <w:t>Baesens</w:t>
-      </w:r>
-      <w:proofErr w:type="spellEnd"/>
-      <w:r>
-        <w:t>, 2008)</w:t>
+        <w:t xml:space="preserve"> ao conjunto de empresas que, estão interligadas por relações contratuais, cuja propriedade pertence a indivíduos ou instituições, que exercem o controle efetivo sobre </w:t>
+      </w:r>
+      <w:r>
+        <w:rPr>
+          <w:iCs/>
+        </w:rPr>
+        <w:t xml:space="preserve">essas </w:t>
+      </w:r>
+      <w:r>
+        <w:rPr>
+          <w:iCs/>
+        </w:rPr>
+        <w:t>empresas</w:t>
+      </w:r>
+      <w:r>
+        <w:rPr>
+          <w:iCs/>
+        </w:rPr>
+        <w:t xml:space="preserve"> </w:t>
+      </w:r>
+      <w:r>
+        <w:rPr>
+          <w:iCs/>
+        </w:rPr>
+        <w:t>(</w:t>
+      </w:r>
+      <w:r>
+        <w:rPr>
+          <w:iCs/>
+        </w:rPr>
+        <w:t>Gonçalves, 1991)</w:t>
+      </w:r>
+      <w:r>
+        <w:rPr>
+          <w:iCs/>
+        </w:rPr>
+        <w:t xml:space="preserve">. A identificação e correlação dos indivíduos de um GE </w:t>
+      </w:r>
+      <w:r>
+        <w:rPr>
+          <w:iCs/>
+        </w:rPr>
+        <w:t xml:space="preserve">é </w:t>
+      </w:r>
+      <w:r>
+        <w:rPr>
+          <w:iCs/>
+        </w:rPr>
+        <w:t xml:space="preserve">de grande importância </w:t>
+      </w:r>
+      <w:r>
+        <w:rPr>
+          <w:iCs/>
+        </w:rPr>
+        <w:t xml:space="preserve">para </w:t>
+      </w:r>
+      <w:r>
+        <w:rPr>
+          <w:iCs/>
+        </w:rPr>
+        <w:t xml:space="preserve">aprimorar os modelos de precificação de risco de crédito, garantindo uma maior </w:t>
+      </w:r>
+      <w:r>
+        <w:rPr>
+          <w:iCs/>
+        </w:rPr>
+        <w:t>pluralidade</w:t>
+      </w:r>
+      <w:r>
+        <w:rPr>
+          <w:iCs/>
+        </w:rPr>
+        <w:t xml:space="preserve"> nas informações dos envolvidos na concessão de crédito.</w:t>
       </w:r>
     </w:p>
     <w:p>
       <w:pPr>
         <w:spacing w:after="40" w:line="360" w:lineRule="auto"/>
         <w:ind w:firstLine="567"/>
-        <w:rPr>
-          <w:iCs/>
-        </w:rPr>
-      </w:pPr>
-      <w:r>
-        <w:rPr>
-          <w:iCs/>
-        </w:rPr>
-        <w:t xml:space="preserve">A gestão de risco de crédito, ao longo do tempo, teve diferentes marcos que contribuíram para seu amadurecimento. Até o início do século XX, a análise e aprovação de crédito ainda era feita subjetivamente, dependendo somente do julgamento de analistas. Esse método, além de não utilizar critérios objetivos, era moroso e não considerava uma análise ampla, com todas as variáveis da exposição ao risco de crédito para as </w:t>
-      </w:r>
-      <w:proofErr w:type="spellStart"/>
-      <w:r>
-        <w:rPr>
-          <w:iCs/>
-        </w:rPr>
-        <w:t>IFs</w:t>
-      </w:r>
-      <w:proofErr w:type="spellEnd"/>
-      <w:r>
-        <w:rPr>
-          <w:iCs/>
-        </w:rPr>
-        <w:t>, tornando-se de certa forma subjetivo</w:t>
-      </w:r>
-      <w:r>
-        <w:rPr>
-          <w:iCs/>
-        </w:rPr>
-        <w:t xml:space="preserve"> (</w:t>
-      </w:r>
-      <w:r>
-        <w:t>Camargos</w:t>
-      </w:r>
-      <w:r>
-        <w:t>, 2012</w:t>
-      </w:r>
-      <w:r>
-        <w:rPr>
-          <w:iCs/>
-        </w:rPr>
-        <w:t xml:space="preserve">). </w:t>
-      </w:r>
-      <w:r>
-        <w:rPr>
-          <w:iCs/>
-        </w:rPr>
-        <w:t xml:space="preserve">Com o </w:t>
-      </w:r>
-      <w:r>
-        <w:rPr>
-          <w:iCs/>
-        </w:rPr>
-        <w:t xml:space="preserve">advento de novas tecnologias e modelos estatísticos, </w:t>
-      </w:r>
-      <w:r>
-        <w:rPr>
-          <w:iCs/>
-        </w:rPr>
-        <w:t xml:space="preserve">foi possível desenvolver </w:t>
-      </w:r>
-      <w:r>
-        <w:rPr>
-          <w:iCs/>
-        </w:rPr>
-        <w:t>maneiras mais eficientes para controlar carteira</w:t>
-      </w:r>
-      <w:r>
-        <w:rPr>
-          <w:iCs/>
-        </w:rPr>
-        <w:t>s</w:t>
-      </w:r>
-      <w:r>
-        <w:rPr>
-          <w:iCs/>
-        </w:rPr>
-        <w:t xml:space="preserve"> de crédito</w:t>
-      </w:r>
-      <w:r>
-        <w:rPr>
-          <w:iCs/>
-        </w:rPr>
-        <w:t>s</w:t>
-      </w:r>
-      <w:r>
-        <w:rPr>
-          <w:iCs/>
-        </w:rPr>
-        <w:t xml:space="preserve">, criando mecanismos para conhecer melhor seus clientes. </w:t>
-      </w:r>
-    </w:p>
-    <w:p>
-      <w:pPr>
-        <w:spacing w:after="40" w:line="360" w:lineRule="auto"/>
-        <w:ind w:firstLine="567"/>
-        <w:rPr>
-          <w:iCs/>
-        </w:rPr>
-      </w:pPr>
-      <w:r>
-        <w:rPr>
-          <w:iCs/>
-        </w:rPr>
-        <w:t xml:space="preserve">É nesse contexto em que é introduzido o conceito de grupo econômico </w:t>
-      </w:r>
-      <w:r>
-        <w:rPr>
-          <w:iCs/>
-        </w:rPr>
-        <w:t>[</w:t>
-      </w:r>
-      <w:r>
-        <w:rPr>
-          <w:iCs/>
-        </w:rPr>
-        <w:t>GE</w:t>
-      </w:r>
-      <w:r>
-        <w:rPr>
-          <w:iCs/>
-        </w:rPr>
-        <w:t>]</w:t>
-      </w:r>
-      <w:r>
-        <w:rPr>
-          <w:iCs/>
-        </w:rPr>
-        <w:t xml:space="preserve">. </w:t>
-      </w:r>
-      <w:r>
-        <w:rPr>
-          <w:iCs/>
-        </w:rPr>
-        <w:t>Essa t</w:t>
-      </w:r>
-      <w:r>
-        <w:rPr>
-          <w:iCs/>
-        </w:rPr>
-        <w:t>erm</w:t>
-      </w:r>
-      <w:r>
-        <w:rPr>
-          <w:iCs/>
-        </w:rPr>
-        <w:t>inologia é</w:t>
-      </w:r>
-      <w:r>
-        <w:rPr>
-          <w:iCs/>
-        </w:rPr>
-        <w:t xml:space="preserve"> dad</w:t>
-      </w:r>
-      <w:r>
-        <w:rPr>
-          <w:iCs/>
-        </w:rPr>
-        <w:t>a</w:t>
-      </w:r>
-      <w:r>
-        <w:rPr>
-          <w:iCs/>
-        </w:rPr>
-        <w:t xml:space="preserve"> ao conjunto de empresas que, estão interligadas por relações contratuais, cuja propriedade pertence a indivíduos ou instituições, que exercem o controle efetivo sobre </w:t>
-      </w:r>
-      <w:r>
-        <w:rPr>
-          <w:iCs/>
-        </w:rPr>
-        <w:t xml:space="preserve">essas </w:t>
-      </w:r>
-      <w:r>
-        <w:rPr>
-          <w:iCs/>
-        </w:rPr>
-        <w:t>empresas</w:t>
+      </w:pPr>
+      <w:r>
+        <w:rPr>
+          <w:iCs/>
+        </w:rPr>
+        <w:t xml:space="preserve">Desta forma, </w:t>
+      </w:r>
+      <w:r>
+        <w:rPr>
+          <w:iCs/>
+        </w:rPr>
+        <w:t xml:space="preserve">em 2017 </w:t>
+      </w:r>
+      <w:r>
+        <w:rPr>
+          <w:iCs/>
+        </w:rPr>
+        <w:t xml:space="preserve">o </w:t>
+      </w:r>
+      <w:r>
+        <w:rPr>
+          <w:iCs/>
+        </w:rPr>
+        <w:t>B</w:t>
+      </w:r>
+      <w:r>
+        <w:rPr>
+          <w:iCs/>
+        </w:rPr>
+        <w:t xml:space="preserve">anco </w:t>
+      </w:r>
+      <w:r>
+        <w:rPr>
+          <w:iCs/>
+        </w:rPr>
+        <w:t>C</w:t>
+      </w:r>
+      <w:r>
+        <w:rPr>
+          <w:iCs/>
+        </w:rPr>
+        <w:t xml:space="preserve">entral </w:t>
+      </w:r>
+      <w:r>
+        <w:rPr>
+          <w:iCs/>
+        </w:rPr>
+        <w:t>B</w:t>
+      </w:r>
+      <w:r>
+        <w:rPr>
+          <w:iCs/>
+        </w:rPr>
+        <w:t>rasileiro</w:t>
+      </w:r>
+      <w:r>
+        <w:rPr>
+          <w:iCs/>
+        </w:rPr>
+        <w:t xml:space="preserve"> [BACEN]</w:t>
       </w:r>
       <w:r>
         <w:rPr>
@@ -1149,153 +1207,27 @@
         <w:rPr>
           <w:iCs/>
         </w:rPr>
-        <w:t>(</w:t>
-      </w:r>
-      <w:r>
-        <w:rPr>
-          <w:iCs/>
-        </w:rPr>
-        <w:t>Gonçalves, 1991)</w:t>
-      </w:r>
-      <w:r>
-        <w:rPr>
-          <w:iCs/>
-        </w:rPr>
-        <w:t xml:space="preserve">. A identificação e correlação dos indivíduos de um GE </w:t>
-      </w:r>
-      <w:r>
-        <w:rPr>
-          <w:iCs/>
-        </w:rPr>
-        <w:t xml:space="preserve">é </w:t>
-      </w:r>
-      <w:r>
-        <w:rPr>
-          <w:iCs/>
-        </w:rPr>
-        <w:t xml:space="preserve">de grande importância </w:t>
-      </w:r>
-      <w:r>
-        <w:rPr>
-          <w:iCs/>
-        </w:rPr>
-        <w:t xml:space="preserve">para </w:t>
-      </w:r>
-      <w:r>
-        <w:rPr>
-          <w:iCs/>
-        </w:rPr>
-        <w:t xml:space="preserve">aprimorar os modelos de precificação de risco de crédito, garantindo uma maior </w:t>
-      </w:r>
-      <w:r>
-        <w:rPr>
-          <w:iCs/>
-        </w:rPr>
-        <w:t>pluralidade</w:t>
-      </w:r>
-      <w:r>
-        <w:rPr>
-          <w:iCs/>
-        </w:rPr>
-        <w:t xml:space="preserve"> nas informações dos envolvidos na concessão de crédito.</w:t>
-      </w:r>
-    </w:p>
-    <w:p>
-      <w:pPr>
-        <w:spacing w:after="40" w:line="360" w:lineRule="auto"/>
-        <w:ind w:firstLine="567"/>
-      </w:pPr>
-      <w:r>
-        <w:rPr>
-          <w:iCs/>
-        </w:rPr>
-        <w:t xml:space="preserve">Desta forma, </w:t>
-      </w:r>
-      <w:r>
-        <w:rPr>
-          <w:iCs/>
-        </w:rPr>
-        <w:t xml:space="preserve">em 2017 </w:t>
-      </w:r>
-      <w:r>
-        <w:rPr>
-          <w:iCs/>
-        </w:rPr>
-        <w:t xml:space="preserve">o </w:t>
-      </w:r>
-      <w:r>
-        <w:rPr>
-          <w:iCs/>
-        </w:rPr>
-        <w:t>B</w:t>
-      </w:r>
-      <w:r>
-        <w:rPr>
-          <w:iCs/>
-        </w:rPr>
-        <w:t xml:space="preserve">anco </w:t>
-      </w:r>
-      <w:r>
-        <w:rPr>
-          <w:iCs/>
-        </w:rPr>
-        <w:t>C</w:t>
-      </w:r>
-      <w:r>
-        <w:rPr>
-          <w:iCs/>
-        </w:rPr>
-        <w:t xml:space="preserve">entral </w:t>
-      </w:r>
-      <w:r>
-        <w:rPr>
-          <w:iCs/>
-        </w:rPr>
-        <w:t>B</w:t>
-      </w:r>
-      <w:r>
-        <w:rPr>
-          <w:iCs/>
-        </w:rPr>
-        <w:t>rasileiro</w:t>
-      </w:r>
-      <w:r>
-        <w:rPr>
-          <w:iCs/>
-        </w:rPr>
-        <w:t xml:space="preserve"> [BACEN]</w:t>
-      </w:r>
-      <w:r>
-        <w:rPr>
-          <w:iCs/>
-        </w:rPr>
+        <w:t>propõe</w:t>
+      </w:r>
+      <w:r>
+        <w:rPr>
+          <w:iCs/>
+        </w:rPr>
+        <w:t xml:space="preserve"> a regulamentação do controle de contrapartes para fins de gerenciamento de risco</w:t>
+      </w:r>
+      <w:r>
+        <w:rPr>
+          <w:iCs/>
+        </w:rPr>
+        <w:t>.</w:t>
+      </w:r>
+      <w:r>
         <w:t xml:space="preserve"> </w:t>
       </w:r>
       <w:r>
         <w:rPr>
           <w:iCs/>
         </w:rPr>
-        <w:t>propõe</w:t>
-      </w:r>
-      <w:r>
-        <w:rPr>
-          <w:iCs/>
-        </w:rPr>
-        <w:t xml:space="preserve"> a regulamentação do controle de contrapartes para fins de gerenciamento de risco</w:t>
-      </w:r>
-      <w:r>
-        <w:rPr>
-          <w:iCs/>
-        </w:rPr>
-        <w:t>.</w:t>
-      </w:r>
-      <w:r>
-        <w:t xml:space="preserve"> </w:t>
-      </w:r>
-      <w:r>
-        <w:rPr>
-          <w:iCs/>
-        </w:rPr>
         <w:t xml:space="preserve">A </w:t>
       </w:r>
       <w:r>
@@ -1308,21 +1240,7 @@
         <w:rPr>
           <w:iCs/>
         </w:rPr>
-        <w:t xml:space="preserve">propõe e exige que as </w:t>
-      </w:r>
-      <w:proofErr w:type="spellStart"/>
-      <w:r>
-        <w:rPr>
-          <w:iCs/>
-        </w:rPr>
-        <w:t>IFs</w:t>
-      </w:r>
-      <w:proofErr w:type="spellEnd"/>
-      <w:r>
-        <w:rPr>
-          <w:iCs/>
-        </w:rPr>
-        <w:t xml:space="preserve"> realizem o controle de contrapartes conectadas que compartilhem risco de crédito, documentando os critérios utilizados para identificação de cada indivíduo pertencente ao GE</w:t>
+        <w:t>propõe e exige que as IFs realizem o controle de contrapartes conectadas que compartilhem risco de crédito, documentando os critérios utilizados para identificação de cada indivíduo pertencente ao GE</w:t>
       </w:r>
       <w:r>
         <w:rPr>
@@ -1439,16 +1357,8 @@
         <w:rPr>
           <w:iCs/>
         </w:rPr>
-        <w:t xml:space="preserve"> para facilitar a identificação de relações entre empresas e seus sócios, o que possibilita uma melhor condução na análise de risco de crédito nas </w:t>
-      </w:r>
-      <w:proofErr w:type="spellStart"/>
-      <w:r>
-        <w:rPr>
-          <w:iCs/>
-        </w:rPr>
-        <w:t>IFs</w:t>
-      </w:r>
-      <w:proofErr w:type="spellEnd"/>
+        <w:t xml:space="preserve"> para facilitar a identificação de relações entre empresas e seus sócios, o que possibilita uma melhor condução na análise de risco de crédito nas IFs</w:t>
+      </w:r>
       <w:r>
         <w:rPr>
           <w:iCs/>
@@ -1548,7 +1458,6 @@
         <w:rPr>
           <w:iCs/>
         </w:rPr>
-        <w:lastRenderedPageBreak/>
         <w:t xml:space="preserve">Nesta sessão do trabalho, é apresentado o processo de criação e organização da construção do algoritmo de agrupamento de </w:t>
       </w:r>
       <w:proofErr w:type="spellStart"/>
@@ -1582,6 +1491,7 @@
           <w:bCs/>
           <w:iCs/>
         </w:rPr>
+        <w:lastRenderedPageBreak/>
         <w:t>Metadados</w:t>
       </w:r>
     </w:p>
@@ -2125,38 +2035,38 @@
         <w:rPr>
           <w:iCs/>
         </w:rPr>
-        <w:t xml:space="preserve"> um vínculo único entre as observações. Para a visão das empresas, </w:t>
+        <w:t xml:space="preserve"> um vínculo único entre as observações. Para a visão das empresas, foi concatenado o número básico do CNPJ com o nome da empresa</w:t>
+      </w:r>
+      <w:r>
+        <w:rPr>
+          <w:iCs/>
+        </w:rPr>
+        <w:t>.</w:t>
+      </w:r>
+      <w:r>
+        <w:rPr>
+          <w:iCs/>
+        </w:rPr>
+        <w:t xml:space="preserve"> </w:t>
+      </w:r>
+      <w:r>
+        <w:rPr>
+          <w:iCs/>
+        </w:rPr>
+        <w:t>J</w:t>
+      </w:r>
+      <w:r>
+        <w:rPr>
+          <w:iCs/>
+        </w:rPr>
+        <w:t xml:space="preserve">á para os sócios, seguiu-se a mesma lógica, concatenando o nome do sócio com um algoritmo de </w:t>
       </w:r>
       <w:r>
         <w:rPr>
           <w:iCs/>
         </w:rPr>
         <w:lastRenderedPageBreak/>
-        <w:t>foi concatenado o número básico do CNPJ com o nome da empresa</w:t>
-      </w:r>
-      <w:r>
-        <w:rPr>
-          <w:iCs/>
-        </w:rPr>
-        <w:t>.</w:t>
-      </w:r>
-      <w:r>
-        <w:rPr>
-          <w:iCs/>
-        </w:rPr>
-        <w:t xml:space="preserve"> </w:t>
-      </w:r>
-      <w:r>
-        <w:rPr>
-          <w:iCs/>
-        </w:rPr>
-        <w:t>J</w:t>
-      </w:r>
-      <w:r>
-        <w:rPr>
-          <w:iCs/>
-        </w:rPr>
-        <w:t>á para os sócios, seguiu-se a mesma lógica, concatenando o nome do sócio com um algoritmo de mascaramento e a base do CPF ou CNPJ mascarado. Essas chaves possibilitam alimentar os grafos e criar as referências e vínculos entre os integrantes do GE.</w:t>
+        <w:t>mascaramento e a base do CPF ou CNPJ mascarado. Essas chaves possibilitam alimentar os grafos e criar as referências e vínculos entre os integrantes do GE.</w:t>
       </w:r>
     </w:p>
     <w:p>
@@ -2613,21 +2523,21 @@
         <w:jc w:val="left"/>
       </w:pPr>
       <w:r>
+        <w:t>Figura 2. Grafo direcionado</w:t>
+      </w:r>
+    </w:p>
+    <w:p>
+      <w:pPr>
+        <w:spacing w:after="40" w:line="360" w:lineRule="auto"/>
+        <w:rPr>
+          <w:iCs/>
+        </w:rPr>
+      </w:pPr>
+      <w:r>
+        <w:rPr>
+          <w:iCs/>
+        </w:rPr>
         <w:lastRenderedPageBreak/>
-        <w:t>Figura 2. Grafo direcionado</w:t>
-      </w:r>
-    </w:p>
-    <w:p>
-      <w:pPr>
-        <w:spacing w:after="40" w:line="360" w:lineRule="auto"/>
-        <w:rPr>
-          <w:iCs/>
-        </w:rPr>
-      </w:pPr>
-      <w:r>
-        <w:rPr>
-          <w:iCs/>
-        </w:rPr>
         <w:t>Fonte: Resultados originais da pesquisa</w:t>
       </w:r>
     </w:p>
@@ -2877,23 +2787,23 @@
         <w:footnoteReference w:id="1"/>
       </w:r>
       <w:r>
-        <w:t xml:space="preserve">, descritos </w:t>
+        <w:t>, descritos como empresas, sócios e relação empresa e sócio. Em seguida</w:t>
+      </w:r>
+      <w:r>
+        <w:t>,</w:t>
+      </w:r>
+      <w:r>
+        <w:t xml:space="preserve"> é executad</w:t>
+      </w:r>
+      <w:r>
+        <w:t>a</w:t>
+      </w:r>
+      <w:r>
+        <w:t xml:space="preserve"> massivamente </w:t>
       </w:r>
       <w:r>
         <w:lastRenderedPageBreak/>
-        <w:t>como empresas, sócios e relação empresa e sócio. Em seguida</w:t>
-      </w:r>
-      <w:r>
-        <w:t>,</w:t>
-      </w:r>
-      <w:r>
-        <w:t xml:space="preserve"> é executad</w:t>
-      </w:r>
-      <w:r>
-        <w:t>a</w:t>
-      </w:r>
-      <w:r>
-        <w:t xml:space="preserve"> massivamente a validação de relacionamentos entre as empresas e sócios, </w:t>
+        <w:t xml:space="preserve">a validação de relacionamentos entre as empresas e sócios, </w:t>
       </w:r>
       <w:r>
         <w:t xml:space="preserve">criando e </w:t>
@@ -3193,7 +3103,7 @@
         <w:rPr>
           <w:iCs/>
         </w:rPr>
-        <w:t>à</w:t>
+        <w:t>a</w:t>
       </w:r>
       <w:r>
         <w:rPr>
@@ -3569,6 +3479,7 @@
           <w:iCs/>
           <w:noProof/>
         </w:rPr>
+        <w:lastRenderedPageBreak/>
         <w:drawing>
           <wp:inline distT="0" distB="0" distL="0" distR="0" wp14:anchorId="3ED8FE7E" wp14:editId="498D2D71">
             <wp:extent cx="5761052" cy="4714282"/>
@@ -3855,21 +3766,7 @@
         <w:rPr>
           <w:bCs/>
         </w:rPr>
-        <w:t xml:space="preserve">s </w:t>
-      </w:r>
-      <w:proofErr w:type="spellStart"/>
-      <w:r>
-        <w:rPr>
-          <w:bCs/>
-        </w:rPr>
-        <w:t>IFs</w:t>
-      </w:r>
-      <w:proofErr w:type="spellEnd"/>
-      <w:r>
-        <w:rPr>
-          <w:bCs/>
-        </w:rPr>
-        <w:t xml:space="preserve"> ao avaliar o risco de crédito </w:t>
+        <w:t xml:space="preserve">s IFs ao avaliar o risco de crédito </w:t>
       </w:r>
       <w:r>
         <w:rPr>
@@ -3970,19 +3867,11 @@
         </w:rPr>
         <w:t xml:space="preserve">de risco são fundamentais para assegurar a estabilidade e a sustentabilidade das </w:t>
       </w:r>
-      <w:proofErr w:type="spellStart"/>
-      <w:r>
-        <w:rPr>
-          <w:bCs/>
-        </w:rPr>
-        <w:t>IFs</w:t>
-      </w:r>
-      <w:proofErr w:type="spellEnd"/>
-      <w:r>
-        <w:rPr>
-          <w:bCs/>
-        </w:rPr>
-        <w:t>, pois são basicamente o núcleo de seus negócios</w:t>
+      <w:r>
+        <w:rPr>
+          <w:bCs/>
+        </w:rPr>
+        <w:t>IFs, pois são basicamente o núcleo de seus negócios</w:t>
       </w:r>
       <w:r>
         <w:rPr>
@@ -4295,21 +4184,7 @@
         <w:rPr>
           <w:bCs/>
         </w:rPr>
-        <w:t xml:space="preserve">as </w:t>
-      </w:r>
-      <w:proofErr w:type="spellStart"/>
-      <w:r>
-        <w:rPr>
-          <w:bCs/>
-        </w:rPr>
-        <w:t>IFs</w:t>
-      </w:r>
-      <w:proofErr w:type="spellEnd"/>
-      <w:r>
-        <w:rPr>
-          <w:bCs/>
-        </w:rPr>
-        <w:t xml:space="preserve"> </w:t>
+        <w:t xml:space="preserve">as IFs </w:t>
       </w:r>
       <w:r>
         <w:rPr>
@@ -4940,21 +4815,7 @@
         <w:rPr>
           <w:bCs/>
         </w:rPr>
-        <w:t>s I</w:t>
-      </w:r>
-      <w:proofErr w:type="spellStart"/>
-      <w:r>
-        <w:rPr>
-          <w:bCs/>
-        </w:rPr>
-        <w:t>Fs</w:t>
-      </w:r>
-      <w:proofErr w:type="spellEnd"/>
-      <w:r>
-        <w:rPr>
-          <w:bCs/>
-        </w:rPr>
-        <w:t xml:space="preserve"> se </w:t>
+        <w:t xml:space="preserve">s IFs se </w:t>
       </w:r>
       <w:r>
         <w:rPr>
@@ -5121,19 +4982,7 @@
           <w:rPr>
             <w:rStyle w:val="Hyperlink"/>
           </w:rPr>
-          <w:t>https://normativos.bcb.gov.br/Lists/Normativos/Attachm</w:t>
-        </w:r>
-        <w:r>
-          <w:rPr>
-            <w:rStyle w:val="Hyperlink"/>
-          </w:rPr>
-          <w:t>e</w:t>
-        </w:r>
-        <w:r>
-          <w:rPr>
-            <w:rStyle w:val="Hyperlink"/>
-          </w:rPr>
-          <w:t>nts/50344/Res_4557_v1_O.pdf</w:t>
+          <w:t>https://normativos.bcb.gov.br/Lists/Normativos/Attachments/50344/Res_4557_v1_O.pdf</w:t>
         </w:r>
       </w:hyperlink>
       <w:r>
@@ -5160,19 +5009,7 @@
           <w:rPr>
             <w:rStyle w:val="Hyperlink"/>
           </w:rPr>
-          <w:t>https://basedosdados.org/dataset/e43f0d5b-43cf-4bfb-8d90-c38a4e0d7c4f?table=81272674-f522-4e43-a70b-05bf46f</w:t>
-        </w:r>
-        <w:r>
-          <w:rPr>
-            <w:rStyle w:val="Hyperlink"/>
-          </w:rPr>
-          <w:t>0</w:t>
-        </w:r>
-        <w:r>
-          <w:rPr>
-            <w:rStyle w:val="Hyperlink"/>
-          </w:rPr>
-          <w:t>a163</w:t>
+          <w:t>https://basedosdados.org/dataset/e43f0d5b-43cf-4bfb-8d90-c38a4e0d7c4f?table=81272674-f522-4e43-a70b-05bf46f0a163</w:t>
         </w:r>
       </w:hyperlink>
       <w:r>
@@ -5263,19 +5100,7 @@
           <w:rPr>
             <w:rStyle w:val="Hyperlink"/>
           </w:rPr>
-          <w:t>https:</w:t>
-        </w:r>
-        <w:r>
-          <w:rPr>
-            <w:rStyle w:val="Hyperlink"/>
-          </w:rPr>
-          <w:t>/</w:t>
-        </w:r>
-        <w:r>
-          <w:rPr>
-            <w:rStyle w:val="Hyperlink"/>
-          </w:rPr>
-          <w:t>/www.sciencedirect.com/science/article/pii/S180</w:t>
+          <w:t>https://www.sciencedirect.com/science/article/pii/S180</w:t>
         </w:r>
       </w:ins>
       <w:ins w:id="43" w:author="Gustavo Araújo" w:date="2024-09-15T13:43:00Z" w16du:dateUtc="2024-09-15T16:43:00Z">
@@ -5434,35 +5259,8 @@
       <w:r>
         <w:rPr>
           <w:rStyle w:val="Hyperlink"/>
-          <w:rPrChange w:id="47" w:author="Gustavo Araújo" w:date="2024-09-15T13:27:00Z" w16du:dateUtc="2024-09-15T16:27:00Z">
-            <w:rPr>
-              <w:rStyle w:val="Hyperlink"/>
-            </w:rPr>
-          </w:rPrChange>
-        </w:rPr>
-        <w:t>https://cloud.goog</w:t>
-      </w:r>
-      <w:r>
-        <w:rPr>
-          <w:rStyle w:val="Hyperlink"/>
-          <w:rPrChange w:id="48" w:author="Gustavo Araújo" w:date="2024-09-15T13:27:00Z" w16du:dateUtc="2024-09-15T16:27:00Z">
-            <w:rPr>
-              <w:rStyle w:val="Hyperlink"/>
-            </w:rPr>
-          </w:rPrChange>
-        </w:rPr>
-        <w:t>l</w:t>
-      </w:r>
-      <w:r>
-        <w:rPr>
-          <w:rStyle w:val="Hyperlink"/>
-          <w:rPrChange w:id="49" w:author="Gustavo Araújo" w:date="2024-09-15T13:27:00Z" w16du:dateUtc="2024-09-15T16:27:00Z">
-            <w:rPr>
-              <w:rStyle w:val="Hyperlink"/>
-            </w:rPr>
-          </w:rPrChange>
-        </w:rPr>
-        <w:t>e.com/bigquery</w:t>
+        </w:rPr>
+        <w:t>https://cloud.google.com/bigquery</w:t>
       </w:r>
       <w:r>
         <w:fldChar w:fldCharType="end"/>
@@ -5470,7 +5268,7 @@
       <w:r>
         <w:t>&gt;</w:t>
       </w:r>
-      <w:del w:id="50" w:author="Gustavo Araújo" w:date="2024-09-15T13:27:00Z" w16du:dateUtc="2024-09-15T16:27:00Z">
+      <w:del w:id="47" w:author="Gustavo Araújo" w:date="2024-09-15T13:27:00Z" w16du:dateUtc="2024-09-15T16:27:00Z">
         <w:r>
           <w:delText>&gt;</w:delText>
         </w:r>
@@ -5568,7 +5366,7 @@
       </w:r>
       <w:r>
         <w:rPr>
-          <w:rPrChange w:id="51" w:author="Gustavo Araújo" w:date="2024-09-15T13:28:00Z" w16du:dateUtc="2024-09-15T16:28:00Z">
+          <w:rPrChange w:id="48" w:author="Gustavo Araújo" w:date="2024-09-15T13:28:00Z" w16du:dateUtc="2024-09-15T16:28:00Z">
             <w:rPr>
               <w:b/>
               <w:bCs/>
@@ -5638,7 +5436,7 @@
       </w:r>
       <w:r>
         <w:rPr>
-          <w:rPrChange w:id="52" w:author="Gustavo Araújo" w:date="2024-09-15T13:28:00Z" w16du:dateUtc="2024-09-15T16:28:00Z">
+          <w:rPrChange w:id="49" w:author="Gustavo Araújo" w:date="2024-09-15T13:28:00Z" w16du:dateUtc="2024-09-15T16:28:00Z">
             <w:rPr>
               <w:rFonts w:ascii="Helvetica" w:eastAsia="Times New Roman" w:hAnsi="Helvetica" w:cs="Helvetica"/>
               <w:color w:val="333333"/>
@@ -5661,7 +5459,7 @@
       </w:r>
       <w:r>
         <w:rPr>
-          <w:rPrChange w:id="53" w:author="Gustavo Araújo" w:date="2024-09-15T13:28:00Z" w16du:dateUtc="2024-09-15T16:28:00Z">
+          <w:rPrChange w:id="50" w:author="Gustavo Araújo" w:date="2024-09-15T13:28:00Z" w16du:dateUtc="2024-09-15T16:28:00Z">
             <w:rPr>
               <w:rStyle w:val="Hyperlink"/>
             </w:rPr>
@@ -5678,45 +5476,34 @@
       <w:r>
         <w:rPr>
           <w:rStyle w:val="Hyperlink"/>
-          <w:rPrChange w:id="54" w:author="Gustavo Araújo" w:date="2024-09-15T13:28:00Z" w16du:dateUtc="2024-09-15T16:28:00Z">
+        </w:rPr>
+        <w:t>https://comum.rcaap.pt/han</w:t>
+      </w:r>
+      <w:r>
+        <w:rPr>
+          <w:rStyle w:val="Hyperlink"/>
+        </w:rPr>
+        <w:t>dle/10400.26/31674</w:t>
+      </w:r>
+      <w:r>
+        <w:fldChar w:fldCharType="end"/>
+      </w:r>
+      <w:r>
+        <w:t>&gt;</w:t>
+      </w:r>
+      <w:r>
+        <w:rPr>
+          <w:rPrChange w:id="51" w:author="Gustavo Araújo" w:date="2024-09-15T13:28:00Z" w16du:dateUtc="2024-09-15T16:28:00Z">
             <w:rPr>
               <w:rStyle w:val="Hyperlink"/>
             </w:rPr>
           </w:rPrChange>
         </w:rPr>
-        <w:t>https://comum.rcaap.pt/han</w:t>
-      </w:r>
-      <w:r>
-        <w:rPr>
-          <w:rStyle w:val="Hyperlink"/>
-        </w:rPr>
-        <w:t>d</w:t>
-      </w:r>
-      <w:r>
-        <w:rPr>
-          <w:rStyle w:val="Hyperlink"/>
-        </w:rPr>
-        <w:t>le/10400.26/31674</w:t>
-      </w:r>
-      <w:r>
-        <w:fldChar w:fldCharType="end"/>
-      </w:r>
-      <w:r>
-        <w:t>&gt;</w:t>
-      </w:r>
-      <w:r>
-        <w:rPr>
-          <w:rPrChange w:id="55" w:author="Gustavo Araújo" w:date="2024-09-15T13:28:00Z" w16du:dateUtc="2024-09-15T16:28:00Z">
-            <w:rPr>
-              <w:rStyle w:val="Hyperlink"/>
-            </w:rPr>
-          </w:rPrChange>
-        </w:rPr>
         <w:t>.</w:t>
       </w:r>
       <w:r>
         <w:rPr>
-          <w:rPrChange w:id="56" w:author="Gustavo Araújo" w:date="2024-09-15T13:28:00Z" w16du:dateUtc="2024-09-15T16:28:00Z">
+          <w:rPrChange w:id="52" w:author="Gustavo Araújo" w:date="2024-09-15T13:28:00Z" w16du:dateUtc="2024-09-15T16:28:00Z">
             <w:rPr>
               <w:b/>
             </w:rPr>
@@ -5733,195 +5520,98 @@
         <w:spacing w:after="240" w:line="240" w:lineRule="auto"/>
         <w:ind w:left="357"/>
         <w:jc w:val="left"/>
-      </w:pPr>
-      <w:r>
         <w:rPr>
           <w:lang w:val="de-DE"/>
         </w:rPr>
-        <w:t>Gestel, T</w:t>
+      </w:pPr>
+      <w:proofErr w:type="spellStart"/>
+      <w:r>
+        <w:t>Gestel</w:t>
+      </w:r>
+      <w:proofErr w:type="spellEnd"/>
+      <w:r>
+        <w:t xml:space="preserve">, T. V; </w:t>
+      </w:r>
+      <w:proofErr w:type="spellStart"/>
+      <w:r>
+        <w:t>Baesens</w:t>
+      </w:r>
+      <w:proofErr w:type="spellEnd"/>
+      <w:r>
+        <w:t xml:space="preserve">, B. 2008. </w:t>
+      </w:r>
+      <w:proofErr w:type="spellStart"/>
+      <w:r>
+        <w:t>Credit</w:t>
+      </w:r>
+      <w:proofErr w:type="spellEnd"/>
+      <w:r>
+        <w:t xml:space="preserve"> Risk Management: Basic </w:t>
+      </w:r>
+      <w:proofErr w:type="spellStart"/>
+      <w:r>
+        <w:t>Concepts</w:t>
+      </w:r>
+      <w:proofErr w:type="spellEnd"/>
+      <w:r>
+        <w:t xml:space="preserve"> financial </w:t>
+      </w:r>
+      <w:proofErr w:type="spellStart"/>
+      <w:r>
+        <w:t>risk</w:t>
+      </w:r>
+      <w:proofErr w:type="spellEnd"/>
+      <w:r>
+        <w:t xml:space="preserve"> componentes, rating </w:t>
+      </w:r>
+      <w:proofErr w:type="spellStart"/>
+      <w:r>
+        <w:t>analysis</w:t>
+      </w:r>
+      <w:proofErr w:type="spellEnd"/>
+      <w:r>
+        <w:t xml:space="preserve">, models, </w:t>
+      </w:r>
+      <w:proofErr w:type="spellStart"/>
+      <w:r>
+        <w:t>economic</w:t>
+      </w:r>
+      <w:proofErr w:type="spellEnd"/>
+      <w:r>
+        <w:t xml:space="preserve"> </w:t>
+      </w:r>
+      <w:proofErr w:type="spellStart"/>
+      <w:r>
+        <w:t>and</w:t>
+      </w:r>
+      <w:proofErr w:type="spellEnd"/>
+      <w:r>
+        <w:t xml:space="preserve"> </w:t>
+      </w:r>
+      <w:proofErr w:type="spellStart"/>
+      <w:r>
+        <w:t>regulatory</w:t>
+      </w:r>
+      <w:proofErr w:type="spellEnd"/>
+      <w:r>
+        <w:t xml:space="preserve"> capital. Disponível em: &lt;</w:t>
+      </w:r>
+      <w:hyperlink r:id="rId29" w:history="1">
+        <w:r>
+          <w:rPr>
+            <w:rStyle w:val="Hyperlink"/>
+          </w:rPr>
+          <w:t>https://www.academia.edu/37069057/Credit_Risk_Management_Basic_Concepts</w:t>
+        </w:r>
+      </w:hyperlink>
+      <w:r>
+        <w:t xml:space="preserve">&gt;. </w:t>
       </w:r>
       <w:r>
         <w:rPr>
           <w:lang w:val="de-DE"/>
         </w:rPr>
-        <w:t>. V</w:t>
-      </w:r>
-      <w:r>
-        <w:rPr>
-          <w:lang w:val="de-DE"/>
-        </w:rPr>
-        <w:t xml:space="preserve">; Baesens, B. 2008. </w:t>
-      </w:r>
-      <w:proofErr w:type="spellStart"/>
-      <w:r>
-        <w:t>Credit</w:t>
-      </w:r>
-      <w:proofErr w:type="spellEnd"/>
-      <w:r>
-        <w:t xml:space="preserve"> Risk Management: Basic </w:t>
-      </w:r>
-      <w:proofErr w:type="spellStart"/>
-      <w:r>
-        <w:t>Concepts</w:t>
-      </w:r>
-      <w:proofErr w:type="spellEnd"/>
-      <w:r>
-        <w:t xml:space="preserve"> financial </w:t>
-      </w:r>
-      <w:proofErr w:type="spellStart"/>
-      <w:r>
-        <w:t>risk</w:t>
-      </w:r>
-      <w:proofErr w:type="spellEnd"/>
-      <w:r>
-        <w:t xml:space="preserve"> componentes, rating </w:t>
-      </w:r>
-      <w:proofErr w:type="spellStart"/>
-      <w:r>
-        <w:t>analysis</w:t>
-      </w:r>
-      <w:proofErr w:type="spellEnd"/>
-      <w:r>
-        <w:t xml:space="preserve">, models, </w:t>
-      </w:r>
-      <w:proofErr w:type="spellStart"/>
-      <w:r>
-        <w:t>economic</w:t>
-      </w:r>
-      <w:proofErr w:type="spellEnd"/>
-      <w:r>
-        <w:t xml:space="preserve"> </w:t>
-      </w:r>
-      <w:proofErr w:type="spellStart"/>
-      <w:r>
-        <w:t>and</w:t>
-      </w:r>
-      <w:proofErr w:type="spellEnd"/>
-      <w:r>
-        <w:t xml:space="preserve"> </w:t>
-      </w:r>
-      <w:proofErr w:type="spellStart"/>
-      <w:r>
-        <w:t>regulatory</w:t>
-      </w:r>
-      <w:proofErr w:type="spellEnd"/>
-      <w:r>
-        <w:t xml:space="preserve"> capital. Disponível em: &lt;</w:t>
-      </w:r>
-      <w:r>
-        <w:rPr>
-          <w:rStyle w:val="Hyperlink"/>
-        </w:rPr>
-        <w:fldChar w:fldCharType="begin"/>
-      </w:r>
-      <w:r>
-        <w:rPr>
-          <w:rStyle w:val="Hyperlink"/>
-        </w:rPr>
-        <w:instrText>HYPERLINK "https://www.academia.edu/37069057/Credit_Risk_Management_Basic_Concepts"</w:instrText>
-      </w:r>
-      <w:r>
-        <w:rPr>
-          <w:rStyle w:val="Hyperlink"/>
-        </w:rPr>
-      </w:r>
-      <w:r>
-        <w:rPr>
-          <w:rStyle w:val="Hyperlink"/>
-        </w:rPr>
-        <w:fldChar w:fldCharType="separate"/>
-      </w:r>
-      <w:r>
-        <w:rPr>
-          <w:rStyle w:val="Hyperlink"/>
-          <w:rPrChange w:id="57" w:author="Gustavo Araújo" w:date="2024-09-15T13:28:00Z" w16du:dateUtc="2024-09-15T16:28:00Z">
-            <w:rPr>
-              <w:rStyle w:val="Hyperlink"/>
-            </w:rPr>
-          </w:rPrChange>
-        </w:rPr>
-        <w:t>https://www.academia.edu/37069057/Credit_Risk_</w:t>
-      </w:r>
-      <w:r>
-        <w:rPr>
-          <w:rStyle w:val="Hyperlink"/>
-          <w:rPrChange w:id="58" w:author="Gustavo Araújo" w:date="2024-09-15T13:28:00Z" w16du:dateUtc="2024-09-15T16:28:00Z">
-            <w:rPr>
-              <w:rStyle w:val="Hyperlink"/>
-            </w:rPr>
-          </w:rPrChange>
-        </w:rPr>
-        <w:t>M</w:t>
-      </w:r>
-      <w:r>
-        <w:rPr>
-          <w:rStyle w:val="Hyperlink"/>
-          <w:rPrChange w:id="59" w:author="Gustavo Araújo" w:date="2024-09-15T13:28:00Z" w16du:dateUtc="2024-09-15T16:28:00Z">
-            <w:rPr>
-              <w:rStyle w:val="Hyperlink"/>
-            </w:rPr>
-          </w:rPrChange>
-        </w:rPr>
-        <w:t>an</w:t>
-      </w:r>
-      <w:r>
-        <w:rPr>
-          <w:rStyle w:val="Hyperlink"/>
-          <w:rPrChange w:id="60" w:author="Gustavo Araújo" w:date="2024-09-15T13:28:00Z" w16du:dateUtc="2024-09-15T16:28:00Z">
-            <w:rPr>
-              <w:rStyle w:val="Hyperlink"/>
-            </w:rPr>
-          </w:rPrChange>
-        </w:rPr>
-        <w:t>a</w:t>
-      </w:r>
-      <w:r>
-        <w:rPr>
-          <w:rStyle w:val="Hyperlink"/>
-          <w:rPrChange w:id="61" w:author="Gustavo Araújo" w:date="2024-09-15T13:28:00Z" w16du:dateUtc="2024-09-15T16:28:00Z">
-            <w:rPr>
-              <w:rStyle w:val="Hyperlink"/>
-            </w:rPr>
-          </w:rPrChange>
-        </w:rPr>
-        <w:t>gement_Ba</w:t>
-      </w:r>
-      <w:r>
-        <w:rPr>
-          <w:rStyle w:val="Hyperlink"/>
-          <w:rPrChange w:id="62" w:author="Gustavo Araújo" w:date="2024-09-15T13:28:00Z" w16du:dateUtc="2024-09-15T16:28:00Z">
-            <w:rPr>
-              <w:rStyle w:val="Hyperlink"/>
-            </w:rPr>
-          </w:rPrChange>
-        </w:rPr>
-        <w:t>s</w:t>
-      </w:r>
-      <w:r>
-        <w:rPr>
-          <w:rStyle w:val="Hyperlink"/>
-          <w:rPrChange w:id="63" w:author="Gustavo Araújo" w:date="2024-09-15T13:28:00Z" w16du:dateUtc="2024-09-15T16:28:00Z">
-            <w:rPr>
-              <w:rStyle w:val="Hyperlink"/>
-            </w:rPr>
-          </w:rPrChange>
-        </w:rPr>
-        <w:t>ic_Concepts</w:t>
-      </w:r>
-      <w:r>
-        <w:rPr>
-          <w:rStyle w:val="Hyperlink"/>
-        </w:rPr>
-        <w:fldChar w:fldCharType="end"/>
-      </w:r>
-      <w:r>
-        <w:t xml:space="preserve">&gt;. </w:t>
-      </w:r>
-      <w:r>
-        <w:t xml:space="preserve">Acesso </w:t>
-      </w:r>
-      <w:r>
-        <w:t>em: 01 abr. 2024.</w:t>
+        <w:t>Acesso em: 01 abr. 2024.</w:t>
       </w:r>
     </w:p>
     <w:p>
@@ -5931,12 +5621,15 @@
         <w:jc w:val="left"/>
       </w:pPr>
       <w:r>
+        <w:rPr>
+          <w:lang w:val="de-DE"/>
+        </w:rPr>
         <w:t xml:space="preserve">Wilson, R. J. 1996. </w:t>
       </w:r>
       <w:r>
         <w:rPr>
           <w:lang w:val="de-DE"/>
-          <w:rPrChange w:id="64" w:author="Gustavo Araújo" w:date="2024-09-15T13:28:00Z" w16du:dateUtc="2024-09-15T16:28:00Z">
+          <w:rPrChange w:id="53" w:author="Gustavo Araújo" w:date="2024-09-15T13:28:00Z" w16du:dateUtc="2024-09-15T16:28:00Z">
             <w:rPr>
               <w:i/>
               <w:iCs/>
@@ -5950,7 +5643,10 @@
         <w:rPr>
           <w:lang w:val="de-DE"/>
         </w:rPr>
-        <w:t xml:space="preserve">. 4. ed. </w:t>
+        <w:t xml:space="preserve">. </w:t>
+      </w:r>
+      <w:r>
+        <w:t xml:space="preserve">4. ed. </w:t>
       </w:r>
       <w:proofErr w:type="spellStart"/>
       <w:r>
@@ -6042,7 +5738,7 @@
                     </pic:cNvPicPr>
                   </pic:nvPicPr>
                   <pic:blipFill>
-                    <a:blip r:embed="rId29">
+                    <a:blip r:embed="rId30">
                       <a:extLst>
                         <a:ext uri="{28A0092B-C50C-407E-A947-70E740481C1C}">
                           <a14:useLocalDpi xmlns:a14="http://schemas.microsoft.com/office/drawing/2010/main" val="0"/>
@@ -6171,7 +5867,7 @@
                     <pic:cNvPicPr/>
                   </pic:nvPicPr>
                   <pic:blipFill>
-                    <a:blip r:embed="rId30"/>
+                    <a:blip r:embed="rId31"/>
                     <a:stretch>
                       <a:fillRect/>
                     </a:stretch>
@@ -6246,9 +5942,9 @@
       </w:pPr>
     </w:p>
     <w:sectPr>
-      <w:headerReference w:type="default" r:id="rId31"/>
-      <w:footerReference w:type="default" r:id="rId32"/>
-      <w:footerReference w:type="first" r:id="rId33"/>
+      <w:headerReference w:type="default" r:id="rId32"/>
+      <w:footerReference w:type="default" r:id="rId33"/>
+      <w:footerReference w:type="first" r:id="rId34"/>
       <w:pgSz w:w="11906" w:h="16838" w:code="9"/>
       <w:pgMar w:top="1418" w:right="1418" w:bottom="1418" w:left="1418" w:header="709" w:footer="709" w:gutter="0"/>
       <w:pgNumType w:start="2"/>
@@ -7371,8 +7067,8 @@
         <w:szCs w:val="17"/>
       </w:rPr>
     </w:pPr>
-    <w:bookmarkStart w:id="65" w:name="_Hlk33913842"/>
-    <w:bookmarkStart w:id="66" w:name="_Hlk33913843"/>
+    <w:bookmarkStart w:id="54" w:name="_Hlk33913842"/>
+    <w:bookmarkStart w:id="55" w:name="_Hlk33913843"/>
     <w:r>
       <w:rPr>
         <w:noProof/>
@@ -7610,8 +7306,8 @@
       <w:tab/>
     </w:r>
   </w:p>
-  <w:bookmarkEnd w:id="65"/>
-  <w:bookmarkEnd w:id="66"/>
+  <w:bookmarkEnd w:id="54"/>
+  <w:bookmarkEnd w:id="55"/>
   <w:p>
     <w:pPr>
       <w:pStyle w:val="Cabealho"/>
@@ -8380,6 +8076,7 @@
   <w:style w:type="character" w:default="1" w:styleId="Fontepargpadro">
     <w:name w:val="Default Paragraph Font"/>
     <w:uiPriority w:val="1"/>
+    <w:semiHidden/>
     <w:unhideWhenUsed/>
   </w:style>
   <w:style w:type="table" w:default="1" w:styleId="Tabelanormal">

</xml_diff>